<commit_message>
Initial review of Mark's UC.
</commit_message>
<xml_diff>
--- a/Use Case Descriptions/UseCase_Geology_Draft1_20171101.docx
+++ b/Use Case Descriptions/UseCase_Geology_Draft1_20171101.docx
@@ -1,6 +1,6 @@
 
 <file path=word/document.xml><?xml version="1.0" encoding="utf-8"?>
-<w:document xmlns:wpc="http://schemas.microsoft.com/office/word/2010/wordprocessingCanvas" xmlns:mo="http://schemas.microsoft.com/office/mac/office/2008/main" xmlns:mc="http://schemas.openxmlformats.org/markup-compatibility/2006" xmlns:mv="urn:schemas-microsoft-com:mac:vml" xmlns:o="urn:schemas-microsoft-com:office:office" xmlns:r="http://schemas.openxmlformats.org/officeDocument/2006/relationships" xmlns:m="http://schemas.openxmlformats.org/officeDocument/2006/math" xmlns:v="urn:schemas-microsoft-com:vml" xmlns:wp14="http://schemas.microsoft.com/office/word/2010/wordprocessingDrawing" xmlns:wp="http://schemas.openxmlformats.org/drawingml/2006/wordprocessingDrawing" xmlns:w10="urn:schemas-microsoft-com:office:word" xmlns:w="http://schemas.openxmlformats.org/wordprocessingml/2006/main" xmlns:w14="http://schemas.microsoft.com/office/word/2010/wordml" xmlns:w15="http://schemas.microsoft.com/office/word/2012/wordml" xmlns:wpg="http://schemas.microsoft.com/office/word/2010/wordprocessingGroup" xmlns:wpi="http://schemas.microsoft.com/office/word/2010/wordprocessingInk" xmlns:wne="http://schemas.microsoft.com/office/word/2006/wordml" xmlns:wps="http://schemas.microsoft.com/office/word/2010/wordprocessingShape" mc:Ignorable="w14 w15 wp14">
+<w:document xmlns:wpc="http://schemas.microsoft.com/office/word/2010/wordprocessingCanvas" xmlns:mo="http://schemas.microsoft.com/office/mac/office/2008/main" xmlns:mc="http://schemas.openxmlformats.org/markup-compatibility/2006" xmlns:mv="urn:schemas-microsoft-com:mac:vml" xmlns:o="urn:schemas-microsoft-com:office:office" xmlns:r="http://schemas.openxmlformats.org/officeDocument/2006/relationships" xmlns:m="http://schemas.openxmlformats.org/officeDocument/2006/math" xmlns:v="urn:schemas-microsoft-com:vml" xmlns:wp14="http://schemas.microsoft.com/office/word/2010/wordprocessingDrawing" xmlns:wp="http://schemas.openxmlformats.org/drawingml/2006/wordprocessingDrawing" xmlns:w10="urn:schemas-microsoft-com:office:word" xmlns:w="http://schemas.openxmlformats.org/wordprocessingml/2006/main" xmlns:w14="http://schemas.microsoft.com/office/word/2010/wordml" xmlns:wpg="http://schemas.microsoft.com/office/word/2010/wordprocessingGroup" xmlns:wpi="http://schemas.microsoft.com/office/word/2010/wordprocessingInk" xmlns:wne="http://schemas.microsoft.com/office/word/2006/wordml" xmlns:wps="http://schemas.microsoft.com/office/word/2010/wordprocessingShape" mc:Ignorable="w14 wp14">
   <w:body>
     <w:p>
       <w:pPr>
@@ -12,9 +12,7 @@
         </w:rPr>
       </w:pPr>
       <w:bookmarkStart w:id="0" w:name="_k670rad7dcz1" w:colFirst="0" w:colLast="0"/>
-      <w:bookmarkStart w:id="1" w:name="_GoBack"/>
       <w:bookmarkEnd w:id="0"/>
-      <w:bookmarkEnd w:id="1"/>
       <w:r>
         <w:rPr>
           <w:sz w:val="36"/>
@@ -46,8 +44,8 @@
           <w:szCs w:val="40"/>
         </w:rPr>
       </w:pPr>
-      <w:bookmarkStart w:id="2" w:name="_8tk04bz0vj23" w:colFirst="0" w:colLast="0"/>
-      <w:bookmarkEnd w:id="2"/>
+      <w:bookmarkStart w:id="1" w:name="_8tk04bz0vj23" w:colFirst="0" w:colLast="0"/>
+      <w:bookmarkEnd w:id="1"/>
       <w:r>
         <w:rPr>
           <w:rFonts w:asciiTheme="minorHAnsi" w:hAnsiTheme="minorHAnsi" w:cstheme="minorHAnsi"/>
@@ -144,6 +142,8 @@
           <w:color w:val="auto"/>
         </w:rPr>
       </w:pPr>
+      <w:commentRangeStart w:id="2"/>
+      <w:proofErr w:type="gramStart"/>
       <w:r>
         <w:rPr>
           <w:rFonts w:asciiTheme="minorHAnsi" w:hAnsiTheme="minorHAnsi" w:cstheme="minorHAnsi"/>
@@ -173,6 +173,14 @@
           <w:color w:val="auto"/>
         </w:rPr>
         <w:t>, reasonable estimates on atmospheric contributions, comparisons to a spectral library of known geologic materials.</w:t>
+      </w:r>
+      <w:commentRangeEnd w:id="2"/>
+      <w:proofErr w:type="gramEnd"/>
+      <w:r>
+        <w:rPr>
+          <w:rStyle w:val="CommentReference"/>
+        </w:rPr>
+        <w:commentReference w:id="2"/>
       </w:r>
     </w:p>
     <w:p>
@@ -189,6 +197,7 @@
           <w:color w:val="auto"/>
         </w:rPr>
       </w:pPr>
+      <w:commentRangeStart w:id="3"/>
       <w:r>
         <w:rPr>
           <w:rFonts w:asciiTheme="minorHAnsi" w:hAnsiTheme="minorHAnsi" w:cstheme="minorHAnsi"/>
@@ -203,6 +212,13 @@
           <w:color w:val="auto"/>
         </w:rPr>
         <w:t xml:space="preserve"> </w:t>
+      </w:r>
+      <w:commentRangeEnd w:id="3"/>
+      <w:r>
+        <w:rPr>
+          <w:rStyle w:val="CommentReference"/>
+        </w:rPr>
+        <w:commentReference w:id="3"/>
       </w:r>
       <w:r>
         <w:rPr>
@@ -392,7 +408,7 @@
           <w:color w:val="auto"/>
         </w:rPr>
       </w:pPr>
-      <w:commentRangeStart w:id="3"/>
+      <w:commentRangeStart w:id="5"/>
       <w:r>
         <w:rPr>
           <w:rFonts w:asciiTheme="minorHAnsi" w:hAnsiTheme="minorHAnsi" w:cstheme="minorHAnsi"/>
@@ -408,12 +424,12 @@
         </w:rPr>
         <w:t xml:space="preserve"> </w:t>
       </w:r>
-      <w:commentRangeEnd w:id="3"/>
+      <w:commentRangeEnd w:id="5"/>
       <w:r>
         <w:rPr>
           <w:rStyle w:val="CommentReference"/>
         </w:rPr>
-        <w:commentReference w:id="3"/>
+        <w:commentReference w:id="5"/>
       </w:r>
     </w:p>
     <w:p>
@@ -473,7 +489,23 @@
           <w:rFonts w:asciiTheme="minorHAnsi" w:hAnsiTheme="minorHAnsi" w:cstheme="minorHAnsi"/>
           <w:color w:val="auto"/>
         </w:rPr>
-        <w:t>Spectral library of laboratory-derived spectral signatures of different geologic units.  Includes latitude and longitude of the sampling locations, which will be used to “unmix” specific scenes.</w:t>
+        <w:t>Spectral library of laboratory-derived spectral signatures of different geologic units.  Includes latitude and longitude of the sampling locations, which will be used to “</w:t>
+      </w:r>
+      <w:proofErr w:type="spellStart"/>
+      <w:r>
+        <w:rPr>
+          <w:rFonts w:asciiTheme="minorHAnsi" w:hAnsiTheme="minorHAnsi" w:cstheme="minorHAnsi"/>
+          <w:color w:val="auto"/>
+        </w:rPr>
+        <w:t>unmix</w:t>
+      </w:r>
+      <w:proofErr w:type="spellEnd"/>
+      <w:r>
+        <w:rPr>
+          <w:rFonts w:asciiTheme="minorHAnsi" w:hAnsiTheme="minorHAnsi" w:cstheme="minorHAnsi"/>
+          <w:color w:val="auto"/>
+        </w:rPr>
+        <w:t>” specific scenes.</w:t>
       </w:r>
     </w:p>
     <w:p>
@@ -509,7 +541,39 @@
           <w:rFonts w:asciiTheme="minorHAnsi" w:hAnsiTheme="minorHAnsi" w:cstheme="minorHAnsi"/>
           <w:color w:val="auto"/>
         </w:rPr>
-        <w:t>A series of algorithms to calibrate multispectral data from raw digital number through to spectral parameters derived from calibrated surface reflectance data.  Intermediate steps include the derivation of top-of-atmosphere radiance, the estimation of atmospheric contributions and their removal from the scene, the calibration to surface reflectance, the removal of “non-geological” surfaces (e.g., ice, snow, water, shadow), the parameterization of reflectance data, and the “spectral unmixing” of orbital data using a library of spectral endmembers.</w:t>
+        <w:t xml:space="preserve">A series of algorithms to calibrate multispectral data from raw digital number through to spectral parameters derived from calibrated surface reflectance data.  Intermediate steps include the derivation of top-of-atmosphere radiance, the estimation of atmospheric contributions and their removal from the scene, the calibration to surface reflectance, the removal of “non-geological” surfaces (e.g., ice, snow, water, shadow), the parameterization of reflectance data, and the “spectral </w:t>
+      </w:r>
+      <w:proofErr w:type="spellStart"/>
+      <w:r>
+        <w:rPr>
+          <w:rFonts w:asciiTheme="minorHAnsi" w:hAnsiTheme="minorHAnsi" w:cstheme="minorHAnsi"/>
+          <w:color w:val="auto"/>
+        </w:rPr>
+        <w:t>unmixing</w:t>
+      </w:r>
+      <w:proofErr w:type="spellEnd"/>
+      <w:r>
+        <w:rPr>
+          <w:rFonts w:asciiTheme="minorHAnsi" w:hAnsiTheme="minorHAnsi" w:cstheme="minorHAnsi"/>
+          <w:color w:val="auto"/>
+        </w:rPr>
+        <w:t xml:space="preserve">” of orbital data using a library of spectral </w:t>
+      </w:r>
+      <w:proofErr w:type="spellStart"/>
+      <w:r>
+        <w:rPr>
+          <w:rFonts w:asciiTheme="minorHAnsi" w:hAnsiTheme="minorHAnsi" w:cstheme="minorHAnsi"/>
+          <w:color w:val="auto"/>
+        </w:rPr>
+        <w:t>endmembers</w:t>
+      </w:r>
+      <w:proofErr w:type="spellEnd"/>
+      <w:r>
+        <w:rPr>
+          <w:rFonts w:asciiTheme="minorHAnsi" w:hAnsiTheme="minorHAnsi" w:cstheme="minorHAnsi"/>
+          <w:color w:val="auto"/>
+        </w:rPr>
+        <w:t>.</w:t>
       </w:r>
     </w:p>
     <w:p>
@@ -857,7 +921,23 @@
           <w:rFonts w:asciiTheme="minorHAnsi" w:hAnsiTheme="minorHAnsi" w:cstheme="minorHAnsi"/>
           <w:color w:val="auto"/>
         </w:rPr>
-        <w:t>Linearly “unmix” the image with a series of spectra from a given library that will include ice, snow, and shadowed and illuminated rock surfaces</w:t>
+        <w:t>Linearly “</w:t>
+      </w:r>
+      <w:proofErr w:type="spellStart"/>
+      <w:r>
+        <w:rPr>
+          <w:rFonts w:asciiTheme="minorHAnsi" w:hAnsiTheme="minorHAnsi" w:cstheme="minorHAnsi"/>
+          <w:color w:val="auto"/>
+        </w:rPr>
+        <w:t>unmix</w:t>
+      </w:r>
+      <w:proofErr w:type="spellEnd"/>
+      <w:r>
+        <w:rPr>
+          <w:rFonts w:asciiTheme="minorHAnsi" w:hAnsiTheme="minorHAnsi" w:cstheme="minorHAnsi"/>
+          <w:color w:val="auto"/>
+        </w:rPr>
+        <w:t>” the image with a series of spectra from a given library that will include ice, snow, and shadowed and illuminated rock surfaces</w:t>
       </w:r>
     </w:p>
     <w:p>
@@ -1017,7 +1097,39 @@
           <w:rFonts w:asciiTheme="minorHAnsi" w:hAnsiTheme="minorHAnsi" w:cstheme="minorHAnsi"/>
           <w:color w:val="auto"/>
         </w:rPr>
-        <w:t>Linearly “unmix” these illuminated geological surfaces using a different endmember library, derived automatically from a library of hundreds of samples based on which library data were derived from a latitude/longitude contained within the scene</w:t>
+        <w:t>Linearly “</w:t>
+      </w:r>
+      <w:proofErr w:type="spellStart"/>
+      <w:r>
+        <w:rPr>
+          <w:rFonts w:asciiTheme="minorHAnsi" w:hAnsiTheme="minorHAnsi" w:cstheme="minorHAnsi"/>
+          <w:color w:val="auto"/>
+        </w:rPr>
+        <w:t>unmix</w:t>
+      </w:r>
+      <w:proofErr w:type="spellEnd"/>
+      <w:r>
+        <w:rPr>
+          <w:rFonts w:asciiTheme="minorHAnsi" w:hAnsiTheme="minorHAnsi" w:cstheme="minorHAnsi"/>
+          <w:color w:val="auto"/>
+        </w:rPr>
+        <w:t xml:space="preserve">” these illuminated geological surfaces using a different </w:t>
+      </w:r>
+      <w:proofErr w:type="spellStart"/>
+      <w:r>
+        <w:rPr>
+          <w:rFonts w:asciiTheme="minorHAnsi" w:hAnsiTheme="minorHAnsi" w:cstheme="minorHAnsi"/>
+          <w:color w:val="auto"/>
+        </w:rPr>
+        <w:t>endmember</w:t>
+      </w:r>
+      <w:proofErr w:type="spellEnd"/>
+      <w:r>
+        <w:rPr>
+          <w:rFonts w:asciiTheme="minorHAnsi" w:hAnsiTheme="minorHAnsi" w:cstheme="minorHAnsi"/>
+          <w:color w:val="auto"/>
+        </w:rPr>
+        <w:t xml:space="preserve"> library, derived automatically from a library of hundreds of samples based on which library data were derived from a latitude/longitude contained within the scene</w:t>
       </w:r>
     </w:p>
     <w:p>
@@ -1038,7 +1150,23 @@
           <w:rFonts w:asciiTheme="minorHAnsi" w:hAnsiTheme="minorHAnsi" w:cstheme="minorHAnsi"/>
           <w:color w:val="auto"/>
         </w:rPr>
-        <w:t>Will hopefully generate unmixing models where each pixel can be assigned a given percentage of specific rock types</w:t>
+        <w:t xml:space="preserve">Will hopefully generate </w:t>
+      </w:r>
+      <w:proofErr w:type="spellStart"/>
+      <w:r>
+        <w:rPr>
+          <w:rFonts w:asciiTheme="minorHAnsi" w:hAnsiTheme="minorHAnsi" w:cstheme="minorHAnsi"/>
+          <w:color w:val="auto"/>
+        </w:rPr>
+        <w:t>unmixing</w:t>
+      </w:r>
+      <w:proofErr w:type="spellEnd"/>
+      <w:r>
+        <w:rPr>
+          <w:rFonts w:asciiTheme="minorHAnsi" w:hAnsiTheme="minorHAnsi" w:cstheme="minorHAnsi"/>
+          <w:color w:val="auto"/>
+        </w:rPr>
+        <w:t xml:space="preserve"> models where each pixel can be assigned a given percentage of specific rock types</w:t>
       </w:r>
     </w:p>
     <w:p>
@@ -1310,7 +1438,15 @@
           <w:rFonts w:asciiTheme="minorHAnsi" w:hAnsiTheme="minorHAnsi" w:cstheme="minorHAnsi"/>
           <w:color w:val="auto"/>
         </w:rPr>
-        <w:t>where Rad</w:t>
+        <w:t xml:space="preserve">where </w:t>
+      </w:r>
+      <w:proofErr w:type="spellStart"/>
+      <w:r>
+        <w:rPr>
+          <w:rFonts w:asciiTheme="minorHAnsi" w:hAnsiTheme="minorHAnsi" w:cstheme="minorHAnsi"/>
+          <w:color w:val="auto"/>
+        </w:rPr>
+        <w:t>Rad</w:t>
       </w:r>
       <w:r>
         <w:rPr>
@@ -1328,12 +1464,21 @@
         </w:rPr>
         <w:t>TOA</w:t>
       </w:r>
-      <w:r>
-        <w:rPr>
-          <w:rFonts w:asciiTheme="minorHAnsi" w:hAnsiTheme="minorHAnsi" w:cstheme="minorHAnsi"/>
-          <w:color w:val="auto"/>
-        </w:rPr>
-        <w:t xml:space="preserve"> is the band-specific top-of-atmosphere radiance, RadCalFact</w:t>
+      <w:proofErr w:type="spellEnd"/>
+      <w:r>
+        <w:rPr>
+          <w:rFonts w:asciiTheme="minorHAnsi" w:hAnsiTheme="minorHAnsi" w:cstheme="minorHAnsi"/>
+          <w:color w:val="auto"/>
+        </w:rPr>
+        <w:t xml:space="preserve"> is the band-specific top-of-atmosphere radiance, </w:t>
+      </w:r>
+      <w:proofErr w:type="spellStart"/>
+      <w:r>
+        <w:rPr>
+          <w:rFonts w:asciiTheme="minorHAnsi" w:hAnsiTheme="minorHAnsi" w:cstheme="minorHAnsi"/>
+          <w:color w:val="auto"/>
+        </w:rPr>
+        <w:t>RadCalFact</w:t>
       </w:r>
       <w:r>
         <w:rPr>
@@ -1343,12 +1488,21 @@
         </w:rPr>
         <w:t>λ</w:t>
       </w:r>
-      <w:r>
-        <w:rPr>
-          <w:rFonts w:asciiTheme="minorHAnsi" w:hAnsiTheme="minorHAnsi" w:cstheme="minorHAnsi"/>
-          <w:color w:val="auto"/>
-        </w:rPr>
-        <w:t xml:space="preserve"> is the band-specific Radiometric Calibration Factor found in the image metadata, DN</w:t>
+      <w:proofErr w:type="spellEnd"/>
+      <w:r>
+        <w:rPr>
+          <w:rFonts w:asciiTheme="minorHAnsi" w:hAnsiTheme="minorHAnsi" w:cstheme="minorHAnsi"/>
+          <w:color w:val="auto"/>
+        </w:rPr>
+        <w:t xml:space="preserve"> is the band-specific Radiometric Calibration Factor found in the image metadata, </w:t>
+      </w:r>
+      <w:proofErr w:type="spellStart"/>
+      <w:r>
+        <w:rPr>
+          <w:rFonts w:asciiTheme="minorHAnsi" w:hAnsiTheme="minorHAnsi" w:cstheme="minorHAnsi"/>
+          <w:color w:val="auto"/>
+        </w:rPr>
+        <w:t>DN</w:t>
       </w:r>
       <w:r>
         <w:rPr>
@@ -1358,12 +1512,21 @@
         </w:rPr>
         <w:t>λ</w:t>
       </w:r>
-      <w:r>
-        <w:rPr>
-          <w:rFonts w:asciiTheme="minorHAnsi" w:hAnsiTheme="minorHAnsi" w:cstheme="minorHAnsi"/>
-          <w:color w:val="auto"/>
-        </w:rPr>
-        <w:t xml:space="preserve"> is the band-specific raw digital number data from the image, and EffBand</w:t>
+      <w:proofErr w:type="spellEnd"/>
+      <w:r>
+        <w:rPr>
+          <w:rFonts w:asciiTheme="minorHAnsi" w:hAnsiTheme="minorHAnsi" w:cstheme="minorHAnsi"/>
+          <w:color w:val="auto"/>
+        </w:rPr>
+        <w:t xml:space="preserve"> is the band-specific raw digital number data from the image, and </w:t>
+      </w:r>
+      <w:proofErr w:type="spellStart"/>
+      <w:r>
+        <w:rPr>
+          <w:rFonts w:asciiTheme="minorHAnsi" w:hAnsiTheme="minorHAnsi" w:cstheme="minorHAnsi"/>
+          <w:color w:val="auto"/>
+        </w:rPr>
+        <w:t>EffBand</w:t>
       </w:r>
       <w:r>
         <w:rPr>
@@ -1373,6 +1536,7 @@
         </w:rPr>
         <w:t>λ</w:t>
       </w:r>
+      <w:proofErr w:type="spellEnd"/>
       <w:r>
         <w:rPr>
           <w:rFonts w:asciiTheme="minorHAnsi" w:hAnsiTheme="minorHAnsi" w:cstheme="minorHAnsi"/>
@@ -1467,7 +1631,16 @@
           <w:color w:val="auto"/>
         </w:rPr>
         <w:lastRenderedPageBreak/>
-        <w:t>Cores:</w:t>
+        <w:t>Cores</w:t>
+      </w:r>
+      <w:proofErr w:type="gramStart"/>
+      <w:r>
+        <w:rPr>
+          <w:rFonts w:asciiTheme="minorHAnsi" w:hAnsiTheme="minorHAnsi" w:cstheme="minorHAnsi"/>
+          <w:b/>
+          <w:color w:val="auto"/>
+        </w:rPr>
+        <w:t>:</w:t>
       </w:r>
       <w:r>
         <w:rPr>
@@ -1481,7 +1654,15 @@
           <w:rFonts w:asciiTheme="minorHAnsi" w:hAnsiTheme="minorHAnsi" w:cstheme="minorHAnsi"/>
           <w:color w:val="auto"/>
         </w:rPr>
-        <w:t>??</w:t>
+        <w:t>?</w:t>
+      </w:r>
+      <w:proofErr w:type="gramEnd"/>
+      <w:r>
+        <w:rPr>
+          <w:rFonts w:asciiTheme="minorHAnsi" w:hAnsiTheme="minorHAnsi" w:cstheme="minorHAnsi"/>
+          <w:color w:val="auto"/>
+        </w:rPr>
+        <w:t>?</w:t>
       </w:r>
     </w:p>
     <w:p>
@@ -1522,7 +1703,23 @@
           <w:rFonts w:asciiTheme="minorHAnsi" w:hAnsiTheme="minorHAnsi" w:cstheme="minorHAnsi"/>
           <w:color w:val="auto"/>
         </w:rPr>
-        <w:t>Raw image data (~1.3 GB each, GeoTIFF file)</w:t>
+        <w:t xml:space="preserve">Raw image data (~1.3 GB each, </w:t>
+      </w:r>
+      <w:proofErr w:type="spellStart"/>
+      <w:r>
+        <w:rPr>
+          <w:rFonts w:asciiTheme="minorHAnsi" w:hAnsiTheme="minorHAnsi" w:cstheme="minorHAnsi"/>
+          <w:color w:val="auto"/>
+        </w:rPr>
+        <w:t>GeoTIFF</w:t>
+      </w:r>
+      <w:proofErr w:type="spellEnd"/>
+      <w:r>
+        <w:rPr>
+          <w:rFonts w:asciiTheme="minorHAnsi" w:hAnsiTheme="minorHAnsi" w:cstheme="minorHAnsi"/>
+          <w:color w:val="auto"/>
+        </w:rPr>
+        <w:t xml:space="preserve"> file)</w:t>
       </w:r>
     </w:p>
     <w:p>
@@ -1542,7 +1739,23 @@
           <w:rFonts w:asciiTheme="minorHAnsi" w:hAnsiTheme="minorHAnsi" w:cstheme="minorHAnsi"/>
           <w:color w:val="auto"/>
         </w:rPr>
-        <w:t>Associated image metadata (~9 kB each, XML file)</w:t>
+        <w:t xml:space="preserve">Associated image metadata (~9 </w:t>
+      </w:r>
+      <w:proofErr w:type="spellStart"/>
+      <w:r>
+        <w:rPr>
+          <w:rFonts w:asciiTheme="minorHAnsi" w:hAnsiTheme="minorHAnsi" w:cstheme="minorHAnsi"/>
+          <w:color w:val="auto"/>
+        </w:rPr>
+        <w:t>kB</w:t>
+      </w:r>
+      <w:proofErr w:type="spellEnd"/>
+      <w:r>
+        <w:rPr>
+          <w:rFonts w:asciiTheme="minorHAnsi" w:hAnsiTheme="minorHAnsi" w:cstheme="minorHAnsi"/>
+          <w:color w:val="auto"/>
+        </w:rPr>
+        <w:t xml:space="preserve"> each, XML file)</w:t>
       </w:r>
     </w:p>
     <w:p>
@@ -1583,7 +1796,23 @@
           <w:rFonts w:asciiTheme="minorHAnsi" w:hAnsiTheme="minorHAnsi" w:cstheme="minorHAnsi"/>
           <w:color w:val="auto"/>
         </w:rPr>
-        <w:t>Top-of-atmosphere radiance file (~1.5 – 2.5 GB each, GeoTIFF file)</w:t>
+        <w:t xml:space="preserve">Top-of-atmosphere radiance file (~1.5 – 2.5 GB each, </w:t>
+      </w:r>
+      <w:proofErr w:type="spellStart"/>
+      <w:r>
+        <w:rPr>
+          <w:rFonts w:asciiTheme="minorHAnsi" w:hAnsiTheme="minorHAnsi" w:cstheme="minorHAnsi"/>
+          <w:color w:val="auto"/>
+        </w:rPr>
+        <w:t>GeoTIFF</w:t>
+      </w:r>
+      <w:proofErr w:type="spellEnd"/>
+      <w:r>
+        <w:rPr>
+          <w:rFonts w:asciiTheme="minorHAnsi" w:hAnsiTheme="minorHAnsi" w:cstheme="minorHAnsi"/>
+          <w:color w:val="auto"/>
+        </w:rPr>
+        <w:t xml:space="preserve"> file)</w:t>
       </w:r>
     </w:p>
     <w:p>
@@ -1729,14 +1958,46 @@
           <w:rFonts w:asciiTheme="minorHAnsi" w:hAnsiTheme="minorHAnsi" w:cstheme="minorHAnsi"/>
           <w:color w:val="auto"/>
         </w:rPr>
-        <w:t xml:space="preserve">variations in illumination (e.g., shadowed and unshadowed terrain).  </w:t>
-      </w:r>
-      <w:r>
-        <w:rPr>
-          <w:rFonts w:asciiTheme="minorHAnsi" w:hAnsiTheme="minorHAnsi" w:cstheme="minorHAnsi"/>
-          <w:color w:val="auto"/>
-        </w:rPr>
-        <w:t>Part 1 might be accomplished by comparing individual spectra to their neighbors to try to find large regions where spectral variability is minimal.  Once Part 1 is identified, finding locations near these regions that are dark and exhibit spectral signatures consistent with shadows will be required.  When these regions are identified, spectra across the homogeneous region under varying illumination scenarios must be collected, stored, and output.  The next step requires the assumption that the last spectral band (Band 8) does not exhibit any influences from atmospheric scattering, which is a “good enough” sort of assumption.  Once made, you can plot each band against Band 8 to find a (hopefully) linear series of data points.  Because we’ve assumed that Band 8 exhibits no influence from atmospheric scattering, a Band 8 value equal to zero will indicate a completely shadowed pixel.  So, we must now regress a trend line through the data to predict the Y-intercept of each band relative to Band 8.  For example, if the predicted value for Band 1 is 40 when Band 8 is equal to zero, that means that the atmosphere is contributing 40 W m</w:t>
+        <w:t xml:space="preserve">variations in illumination (e.g., shadowed and </w:t>
+      </w:r>
+      <w:proofErr w:type="spellStart"/>
+      <w:r>
+        <w:rPr>
+          <w:rFonts w:asciiTheme="minorHAnsi" w:hAnsiTheme="minorHAnsi" w:cstheme="minorHAnsi"/>
+          <w:color w:val="auto"/>
+        </w:rPr>
+        <w:t>unshadowed</w:t>
+      </w:r>
+      <w:proofErr w:type="spellEnd"/>
+      <w:r>
+        <w:rPr>
+          <w:rFonts w:asciiTheme="minorHAnsi" w:hAnsiTheme="minorHAnsi" w:cstheme="minorHAnsi"/>
+          <w:color w:val="auto"/>
+        </w:rPr>
+        <w:t xml:space="preserve"> terrain).  </w:t>
+      </w:r>
+      <w:r>
+        <w:rPr>
+          <w:rFonts w:asciiTheme="minorHAnsi" w:hAnsiTheme="minorHAnsi" w:cstheme="minorHAnsi"/>
+          <w:color w:val="auto"/>
+        </w:rPr>
+        <w:t xml:space="preserve">Part 1 might be accomplished by comparing individual spectra to their neighbors to try to find large regions where spectral variability is minimal.  Once Part 1 is identified, finding locations near these regions that are dark and exhibit spectral signatures consistent with shadows will be required.  When these regions are identified, spectra across the homogeneous region under varying illumination scenarios must be collected, stored, and output.  The next step requires the assumption that the last spectral band (Band 8) does not exhibit any influences from atmospheric scattering, which is a “good enough” sort of assumption.  Once made, you can plot each band against Band 8 to find a (hopefully) linear series of data points.  Because we’ve assumed that Band 8 exhibits no influence from atmospheric scattering, a Band 8 value equal to zero will indicate a completely shadowed pixel.  So, we must now regress a trend line through the data to predict the Y-intercept of each band relative to Band 8.  For example, if the predicted value for Band 1 is 40 when Band 8 is equal to </w:t>
+      </w:r>
+      <w:proofErr w:type="gramStart"/>
+      <w:r>
+        <w:rPr>
+          <w:rFonts w:asciiTheme="minorHAnsi" w:hAnsiTheme="minorHAnsi" w:cstheme="minorHAnsi"/>
+          <w:color w:val="auto"/>
+        </w:rPr>
+        <w:t>zero, that</w:t>
+      </w:r>
+      <w:proofErr w:type="gramEnd"/>
+      <w:r>
+        <w:rPr>
+          <w:rFonts w:asciiTheme="minorHAnsi" w:hAnsiTheme="minorHAnsi" w:cstheme="minorHAnsi"/>
+          <w:color w:val="auto"/>
+        </w:rPr>
+        <w:t xml:space="preserve"> means that the atmosphere is contributing 40 W m</w:t>
       </w:r>
       <w:r>
         <w:rPr>
@@ -1878,7 +2139,23 @@
           <w:rFonts w:asciiTheme="minorHAnsi" w:hAnsiTheme="minorHAnsi" w:cstheme="minorHAnsi"/>
           <w:color w:val="auto"/>
         </w:rPr>
-        <w:t>Surface radiance image (~1.5 – 2.5 GB each, GeoTIFF file)</w:t>
+        <w:t xml:space="preserve">Surface radiance image (~1.5 – 2.5 GB each, </w:t>
+      </w:r>
+      <w:proofErr w:type="spellStart"/>
+      <w:r>
+        <w:rPr>
+          <w:rFonts w:asciiTheme="minorHAnsi" w:hAnsiTheme="minorHAnsi" w:cstheme="minorHAnsi"/>
+          <w:color w:val="auto"/>
+        </w:rPr>
+        <w:t>GeoTIFF</w:t>
+      </w:r>
+      <w:proofErr w:type="spellEnd"/>
+      <w:r>
+        <w:rPr>
+          <w:rFonts w:asciiTheme="minorHAnsi" w:hAnsiTheme="minorHAnsi" w:cstheme="minorHAnsi"/>
+          <w:color w:val="auto"/>
+        </w:rPr>
+        <w:t xml:space="preserve"> file)</w:t>
       </w:r>
     </w:p>
     <w:p>
@@ -2167,12 +2444,29 @@
           <w:color w:val="auto"/>
         </w:rPr>
       </w:pPr>
-      <w:r>
-        <w:rPr>
-          <w:rFonts w:asciiTheme="minorHAnsi" w:hAnsiTheme="minorHAnsi" w:cstheme="minorHAnsi"/>
-          <w:color w:val="auto"/>
-        </w:rPr>
-        <w:t>where Refl</w:t>
+      <w:proofErr w:type="gramStart"/>
+      <w:r>
+        <w:rPr>
+          <w:rFonts w:asciiTheme="minorHAnsi" w:hAnsiTheme="minorHAnsi" w:cstheme="minorHAnsi"/>
+          <w:color w:val="auto"/>
+        </w:rPr>
+        <w:t>where</w:t>
+      </w:r>
+      <w:proofErr w:type="gramEnd"/>
+      <w:r>
+        <w:rPr>
+          <w:rFonts w:asciiTheme="minorHAnsi" w:hAnsiTheme="minorHAnsi" w:cstheme="minorHAnsi"/>
+          <w:color w:val="auto"/>
+        </w:rPr>
+        <w:t xml:space="preserve"> </w:t>
+      </w:r>
+      <w:proofErr w:type="spellStart"/>
+      <w:r>
+        <w:rPr>
+          <w:rFonts w:asciiTheme="minorHAnsi" w:hAnsiTheme="minorHAnsi" w:cstheme="minorHAnsi"/>
+          <w:color w:val="auto"/>
+        </w:rPr>
+        <w:t>Refl</w:t>
       </w:r>
       <w:r>
         <w:rPr>
@@ -2190,12 +2484,21 @@
         </w:rPr>
         <w:t>Surf</w:t>
       </w:r>
-      <w:r>
-        <w:rPr>
-          <w:rFonts w:asciiTheme="minorHAnsi" w:hAnsiTheme="minorHAnsi" w:cstheme="minorHAnsi"/>
-          <w:color w:val="auto"/>
-        </w:rPr>
-        <w:t xml:space="preserve"> is the derived band-specific surface reflectance, π is the term pi, equal to 3.14159, Rad</w:t>
+      <w:proofErr w:type="spellEnd"/>
+      <w:r>
+        <w:rPr>
+          <w:rFonts w:asciiTheme="minorHAnsi" w:hAnsiTheme="minorHAnsi" w:cstheme="minorHAnsi"/>
+          <w:color w:val="auto"/>
+        </w:rPr>
+        <w:t xml:space="preserve"> is the derived band-specific surface reflectance, π is the term pi, equal to 3.14159, </w:t>
+      </w:r>
+      <w:proofErr w:type="spellStart"/>
+      <w:r>
+        <w:rPr>
+          <w:rFonts w:asciiTheme="minorHAnsi" w:hAnsiTheme="minorHAnsi" w:cstheme="minorHAnsi"/>
+          <w:color w:val="auto"/>
+        </w:rPr>
+        <w:t>Rad</w:t>
       </w:r>
       <w:r>
         <w:rPr>
@@ -2213,12 +2516,21 @@
         </w:rPr>
         <w:t>Surf</w:t>
       </w:r>
-      <w:r>
-        <w:rPr>
-          <w:rFonts w:asciiTheme="minorHAnsi" w:hAnsiTheme="minorHAnsi" w:cstheme="minorHAnsi"/>
-          <w:color w:val="auto"/>
-        </w:rPr>
-        <w:t xml:space="preserve"> is the band-specific surface radiance derived in Stage 3, d is the Earth-Sun distance, derived from the look-up table uploaded earlier, ESUN</w:t>
+      <w:proofErr w:type="spellEnd"/>
+      <w:r>
+        <w:rPr>
+          <w:rFonts w:asciiTheme="minorHAnsi" w:hAnsiTheme="minorHAnsi" w:cstheme="minorHAnsi"/>
+          <w:color w:val="auto"/>
+        </w:rPr>
+        <w:t xml:space="preserve"> is the band-specific surface radiance derived in Stage 3, d is the Earth-Sun distance, derived from the look-up table uploaded earlier, </w:t>
+      </w:r>
+      <w:proofErr w:type="spellStart"/>
+      <w:r>
+        <w:rPr>
+          <w:rFonts w:asciiTheme="minorHAnsi" w:hAnsiTheme="minorHAnsi" w:cstheme="minorHAnsi"/>
+          <w:color w:val="auto"/>
+        </w:rPr>
+        <w:t>ESUN</w:t>
       </w:r>
       <w:r>
         <w:rPr>
@@ -2228,6 +2540,7 @@
         </w:rPr>
         <w:t>λ</w:t>
       </w:r>
+      <w:proofErr w:type="spellEnd"/>
       <w:r>
         <w:rPr>
           <w:rFonts w:asciiTheme="minorHAnsi" w:hAnsiTheme="minorHAnsi" w:cstheme="minorHAnsi"/>
@@ -2269,7 +2582,15 @@
           <w:rFonts w:asciiTheme="minorHAnsi" w:hAnsiTheme="minorHAnsi" w:cstheme="minorHAnsi"/>
           <w:color w:val="auto"/>
         </w:rPr>
-        <w:t>Surface radiance image, Earth-Sun distance look-up table, ESUN</w:t>
+        <w:t xml:space="preserve">Surface radiance image, Earth-Sun distance look-up table, </w:t>
+      </w:r>
+      <w:proofErr w:type="spellStart"/>
+      <w:r>
+        <w:rPr>
+          <w:rFonts w:asciiTheme="minorHAnsi" w:hAnsiTheme="minorHAnsi" w:cstheme="minorHAnsi"/>
+          <w:color w:val="auto"/>
+        </w:rPr>
+        <w:t>ESUN</w:t>
       </w:r>
       <w:r>
         <w:rPr>
@@ -2279,6 +2600,7 @@
         </w:rPr>
         <w:t>λ</w:t>
       </w:r>
+      <w:proofErr w:type="spellEnd"/>
       <w:r>
         <w:rPr>
           <w:rFonts w:asciiTheme="minorHAnsi" w:hAnsiTheme="minorHAnsi" w:cstheme="minorHAnsi"/>
@@ -2320,7 +2642,23 @@
           <w:rFonts w:asciiTheme="minorHAnsi" w:hAnsiTheme="minorHAnsi" w:cstheme="minorHAnsi"/>
           <w:color w:val="auto"/>
         </w:rPr>
-        <w:t>Surface reflectance image (~1.5 – 2.5 GB each, GeoTIFF file)</w:t>
+        <w:t xml:space="preserve">Surface reflectance image (~1.5 – 2.5 GB each, </w:t>
+      </w:r>
+      <w:proofErr w:type="spellStart"/>
+      <w:r>
+        <w:rPr>
+          <w:rFonts w:asciiTheme="minorHAnsi" w:hAnsiTheme="minorHAnsi" w:cstheme="minorHAnsi"/>
+          <w:color w:val="auto"/>
+        </w:rPr>
+        <w:t>GeoTIFF</w:t>
+      </w:r>
+      <w:proofErr w:type="spellEnd"/>
+      <w:r>
+        <w:rPr>
+          <w:rFonts w:asciiTheme="minorHAnsi" w:hAnsiTheme="minorHAnsi" w:cstheme="minorHAnsi"/>
+          <w:color w:val="auto"/>
+        </w:rPr>
+        <w:t xml:space="preserve"> file)</w:t>
       </w:r>
     </w:p>
     <w:p>
@@ -2384,8 +2722,17 @@
           <w:rFonts w:asciiTheme="minorHAnsi" w:hAnsiTheme="minorHAnsi" w:cstheme="minorHAnsi"/>
           <w:color w:val="auto"/>
         </w:rPr>
-        <w:t xml:space="preserve"> rasters</w:t>
-      </w:r>
+        <w:t xml:space="preserve"> </w:t>
+      </w:r>
+      <w:proofErr w:type="spellStart"/>
+      <w:r>
+        <w:rPr>
+          <w:rFonts w:asciiTheme="minorHAnsi" w:hAnsiTheme="minorHAnsi" w:cstheme="minorHAnsi"/>
+          <w:color w:val="auto"/>
+        </w:rPr>
+        <w:t>rasters</w:t>
+      </w:r>
+      <w:proofErr w:type="spellEnd"/>
       <w:r>
         <w:rPr>
           <w:rFonts w:asciiTheme="minorHAnsi" w:hAnsiTheme="minorHAnsi" w:cstheme="minorHAnsi"/>
@@ -2464,7 +2811,23 @@
           <w:rFonts w:asciiTheme="minorHAnsi" w:hAnsiTheme="minorHAnsi" w:cstheme="minorHAnsi"/>
           <w:color w:val="auto"/>
         </w:rPr>
-        <w:t>Perform a linear unmixing of the surface reflectance data using a pre-defined spectral library that contains snow, ice, and shadowed and illuminated rock surfaces.  Any surface that is modeled at less than ~80% illuminated rock surfaces will be removed from the scene, as to eliminate all non-rocky and non-illuminated pixels from the scene.</w:t>
+        <w:t xml:space="preserve">Perform a linear </w:t>
+      </w:r>
+      <w:proofErr w:type="spellStart"/>
+      <w:r>
+        <w:rPr>
+          <w:rFonts w:asciiTheme="minorHAnsi" w:hAnsiTheme="minorHAnsi" w:cstheme="minorHAnsi"/>
+          <w:color w:val="auto"/>
+        </w:rPr>
+        <w:t>unmixing</w:t>
+      </w:r>
+      <w:proofErr w:type="spellEnd"/>
+      <w:r>
+        <w:rPr>
+          <w:rFonts w:asciiTheme="minorHAnsi" w:hAnsiTheme="minorHAnsi" w:cstheme="minorHAnsi"/>
+          <w:color w:val="auto"/>
+        </w:rPr>
+        <w:t xml:space="preserve"> of the surface reflectance data using a pre-defined spectral library that contains snow, ice, and shadowed and illuminated rock surfaces.  Any surface that is modeled at less than ~80% illuminated rock surfaces will be removed from the scene, as to eliminate all non-rocky and non-illuminated pixels from the scene.</w:t>
       </w:r>
     </w:p>
     <w:p>
@@ -2500,7 +2863,39 @@
           <w:rFonts w:asciiTheme="minorHAnsi" w:hAnsiTheme="minorHAnsi" w:cstheme="minorHAnsi"/>
           <w:color w:val="auto"/>
         </w:rPr>
-        <w:t>Surface reflectance image, endmember library to unmix the data.</w:t>
+        <w:t xml:space="preserve">Surface reflectance image, </w:t>
+      </w:r>
+      <w:proofErr w:type="spellStart"/>
+      <w:r>
+        <w:rPr>
+          <w:rFonts w:asciiTheme="minorHAnsi" w:hAnsiTheme="minorHAnsi" w:cstheme="minorHAnsi"/>
+          <w:color w:val="auto"/>
+        </w:rPr>
+        <w:t>endmember</w:t>
+      </w:r>
+      <w:proofErr w:type="spellEnd"/>
+      <w:r>
+        <w:rPr>
+          <w:rFonts w:asciiTheme="minorHAnsi" w:hAnsiTheme="minorHAnsi" w:cstheme="minorHAnsi"/>
+          <w:color w:val="auto"/>
+        </w:rPr>
+        <w:t xml:space="preserve"> library to </w:t>
+      </w:r>
+      <w:proofErr w:type="spellStart"/>
+      <w:r>
+        <w:rPr>
+          <w:rFonts w:asciiTheme="minorHAnsi" w:hAnsiTheme="minorHAnsi" w:cstheme="minorHAnsi"/>
+          <w:color w:val="auto"/>
+        </w:rPr>
+        <w:t>unmix</w:t>
+      </w:r>
+      <w:proofErr w:type="spellEnd"/>
+      <w:r>
+        <w:rPr>
+          <w:rFonts w:asciiTheme="minorHAnsi" w:hAnsiTheme="minorHAnsi" w:cstheme="minorHAnsi"/>
+          <w:color w:val="auto"/>
+        </w:rPr>
+        <w:t xml:space="preserve"> the data.</w:t>
       </w:r>
     </w:p>
     <w:p>
@@ -2549,7 +2944,39 @@
           <w:rFonts w:asciiTheme="minorHAnsi" w:hAnsiTheme="minorHAnsi" w:cstheme="minorHAnsi"/>
           <w:color w:val="auto"/>
         </w:rPr>
-        <w:t>Unmixed image file, where each band corresponds to a modeled abundance of each endmember used in the unmixing process (~1.5 – 2.5 GB</w:t>
+        <w:t xml:space="preserve">Unmixed image file, where each band corresponds to a modeled abundance of each </w:t>
+      </w:r>
+      <w:proofErr w:type="spellStart"/>
+      <w:r>
+        <w:rPr>
+          <w:rFonts w:asciiTheme="minorHAnsi" w:hAnsiTheme="minorHAnsi" w:cstheme="minorHAnsi"/>
+          <w:color w:val="auto"/>
+        </w:rPr>
+        <w:t>endmember</w:t>
+      </w:r>
+      <w:proofErr w:type="spellEnd"/>
+      <w:r>
+        <w:rPr>
+          <w:rFonts w:asciiTheme="minorHAnsi" w:hAnsiTheme="minorHAnsi" w:cstheme="minorHAnsi"/>
+          <w:color w:val="auto"/>
+        </w:rPr>
+        <w:t xml:space="preserve"> used in the </w:t>
+      </w:r>
+      <w:proofErr w:type="spellStart"/>
+      <w:r>
+        <w:rPr>
+          <w:rFonts w:asciiTheme="minorHAnsi" w:hAnsiTheme="minorHAnsi" w:cstheme="minorHAnsi"/>
+          <w:color w:val="auto"/>
+        </w:rPr>
+        <w:t>unmixing</w:t>
+      </w:r>
+      <w:proofErr w:type="spellEnd"/>
+      <w:r>
+        <w:rPr>
+          <w:rFonts w:asciiTheme="minorHAnsi" w:hAnsiTheme="minorHAnsi" w:cstheme="minorHAnsi"/>
+          <w:color w:val="auto"/>
+        </w:rPr>
+        <w:t xml:space="preserve"> process (~1.5 – 2.5 GB</w:t>
       </w:r>
       <w:r>
         <w:rPr>
@@ -2563,7 +2990,23 @@
           <w:rFonts w:asciiTheme="minorHAnsi" w:hAnsiTheme="minorHAnsi" w:cstheme="minorHAnsi"/>
           <w:color w:val="auto"/>
         </w:rPr>
-        <w:t>, GeoTIFF file)</w:t>
+        <w:t xml:space="preserve">, </w:t>
+      </w:r>
+      <w:proofErr w:type="spellStart"/>
+      <w:r>
+        <w:rPr>
+          <w:rFonts w:asciiTheme="minorHAnsi" w:hAnsiTheme="minorHAnsi" w:cstheme="minorHAnsi"/>
+          <w:color w:val="auto"/>
+        </w:rPr>
+        <w:t>GeoTIFF</w:t>
+      </w:r>
+      <w:proofErr w:type="spellEnd"/>
+      <w:r>
+        <w:rPr>
+          <w:rFonts w:asciiTheme="minorHAnsi" w:hAnsiTheme="minorHAnsi" w:cstheme="minorHAnsi"/>
+          <w:color w:val="auto"/>
+        </w:rPr>
+        <w:t xml:space="preserve"> file)</w:t>
       </w:r>
     </w:p>
     <w:p>
@@ -2597,7 +3040,23 @@
           <w:rFonts w:asciiTheme="minorHAnsi" w:hAnsiTheme="minorHAnsi" w:cstheme="minorHAnsi"/>
           <w:color w:val="auto"/>
         </w:rPr>
-        <w:t>, GeoTIFF file)</w:t>
+        <w:t xml:space="preserve">, </w:t>
+      </w:r>
+      <w:proofErr w:type="spellStart"/>
+      <w:r>
+        <w:rPr>
+          <w:rFonts w:asciiTheme="minorHAnsi" w:hAnsiTheme="minorHAnsi" w:cstheme="minorHAnsi"/>
+          <w:color w:val="auto"/>
+        </w:rPr>
+        <w:t>GeoTIFF</w:t>
+      </w:r>
+      <w:proofErr w:type="spellEnd"/>
+      <w:r>
+        <w:rPr>
+          <w:rFonts w:asciiTheme="minorHAnsi" w:hAnsiTheme="minorHAnsi" w:cstheme="minorHAnsi"/>
+          <w:color w:val="auto"/>
+        </w:rPr>
+        <w:t xml:space="preserve"> file)</w:t>
       </w:r>
     </w:p>
     <w:p>
@@ -2623,8 +3082,8 @@
           <w:color w:val="auto"/>
         </w:rPr>
       </w:pPr>
-      <w:bookmarkStart w:id="4" w:name="_j2lf8xyrg7p8" w:colFirst="0" w:colLast="0"/>
-      <w:bookmarkEnd w:id="4"/>
+      <w:bookmarkStart w:id="6" w:name="_j2lf8xyrg7p8" w:colFirst="0" w:colLast="0"/>
+      <w:bookmarkEnd w:id="6"/>
       <w:r>
         <w:rPr>
           <w:rFonts w:asciiTheme="minorHAnsi" w:hAnsiTheme="minorHAnsi" w:cstheme="minorHAnsi"/>
@@ -2763,7 +3222,23 @@
           <w:rFonts w:asciiTheme="minorHAnsi" w:hAnsiTheme="minorHAnsi" w:cstheme="minorHAnsi"/>
           <w:color w:val="auto"/>
         </w:rPr>
-        <w:t>Several one-band parameter images of the initially input reflectance image (~1 GB each, GeoTIFF file)</w:t>
+        <w:t xml:space="preserve">Several one-band parameter images of the initially input reflectance image (~1 GB each, </w:t>
+      </w:r>
+      <w:proofErr w:type="spellStart"/>
+      <w:r>
+        <w:rPr>
+          <w:rFonts w:asciiTheme="minorHAnsi" w:hAnsiTheme="minorHAnsi" w:cstheme="minorHAnsi"/>
+          <w:color w:val="auto"/>
+        </w:rPr>
+        <w:t>GeoTIFF</w:t>
+      </w:r>
+      <w:proofErr w:type="spellEnd"/>
+      <w:r>
+        <w:rPr>
+          <w:rFonts w:asciiTheme="minorHAnsi" w:hAnsiTheme="minorHAnsi" w:cstheme="minorHAnsi"/>
+          <w:color w:val="auto"/>
+        </w:rPr>
+        <w:t xml:space="preserve"> file)</w:t>
       </w:r>
     </w:p>
     <w:p>
@@ -2811,7 +3286,25 @@
           <w:b/>
           <w:color w:val="auto"/>
         </w:rPr>
-        <w:t xml:space="preserve"> Unmixing Images to Derive Surface Geology</w:t>
+        <w:t xml:space="preserve"> </w:t>
+      </w:r>
+      <w:proofErr w:type="spellStart"/>
+      <w:r>
+        <w:rPr>
+          <w:rFonts w:asciiTheme="minorHAnsi" w:hAnsiTheme="minorHAnsi" w:cstheme="minorHAnsi"/>
+          <w:b/>
+          <w:color w:val="auto"/>
+        </w:rPr>
+        <w:t>Unmixing</w:t>
+      </w:r>
+      <w:proofErr w:type="spellEnd"/>
+      <w:r>
+        <w:rPr>
+          <w:rFonts w:asciiTheme="minorHAnsi" w:hAnsiTheme="minorHAnsi" w:cstheme="minorHAnsi"/>
+          <w:b/>
+          <w:color w:val="auto"/>
+        </w:rPr>
+        <w:t xml:space="preserve"> Images to Derive Surface Geology</w:t>
       </w:r>
     </w:p>
     <w:p>
@@ -2847,7 +3340,87 @@
           <w:rFonts w:asciiTheme="minorHAnsi" w:hAnsiTheme="minorHAnsi" w:cstheme="minorHAnsi"/>
           <w:color w:val="auto"/>
         </w:rPr>
-        <w:t xml:space="preserve">Similar to Stage 4, we will linear unmix the surface reflectance image using an endmember library with only geological materials.  This endmember library has already been created by Salvatore, and includes samples from throughout the Transantarctic Mountains.  Salvatore will provide a “standard” endmember library that can be used to unmix any scene.  However, it would be nice to automatically search through the spectral library for the corresponding sample latitude/longitude to see if any samples were acquired from within the imaged area.  If so, replacing one of the </w:t>
+        <w:t xml:space="preserve">Similar to Stage 4, we will linear </w:t>
+      </w:r>
+      <w:proofErr w:type="spellStart"/>
+      <w:r>
+        <w:rPr>
+          <w:rFonts w:asciiTheme="minorHAnsi" w:hAnsiTheme="minorHAnsi" w:cstheme="minorHAnsi"/>
+          <w:color w:val="auto"/>
+        </w:rPr>
+        <w:t>unmix</w:t>
+      </w:r>
+      <w:proofErr w:type="spellEnd"/>
+      <w:r>
+        <w:rPr>
+          <w:rFonts w:asciiTheme="minorHAnsi" w:hAnsiTheme="minorHAnsi" w:cstheme="minorHAnsi"/>
+          <w:color w:val="auto"/>
+        </w:rPr>
+        <w:t xml:space="preserve"> the surface reflectance image using an </w:t>
+      </w:r>
+      <w:proofErr w:type="spellStart"/>
+      <w:r>
+        <w:rPr>
+          <w:rFonts w:asciiTheme="minorHAnsi" w:hAnsiTheme="minorHAnsi" w:cstheme="minorHAnsi"/>
+          <w:color w:val="auto"/>
+        </w:rPr>
+        <w:t>endmember</w:t>
+      </w:r>
+      <w:proofErr w:type="spellEnd"/>
+      <w:r>
+        <w:rPr>
+          <w:rFonts w:asciiTheme="minorHAnsi" w:hAnsiTheme="minorHAnsi" w:cstheme="minorHAnsi"/>
+          <w:color w:val="auto"/>
+        </w:rPr>
+        <w:t xml:space="preserve"> library with only geological materials.  This </w:t>
+      </w:r>
+      <w:proofErr w:type="spellStart"/>
+      <w:r>
+        <w:rPr>
+          <w:rFonts w:asciiTheme="minorHAnsi" w:hAnsiTheme="minorHAnsi" w:cstheme="minorHAnsi"/>
+          <w:color w:val="auto"/>
+        </w:rPr>
+        <w:t>endmember</w:t>
+      </w:r>
+      <w:proofErr w:type="spellEnd"/>
+      <w:r>
+        <w:rPr>
+          <w:rFonts w:asciiTheme="minorHAnsi" w:hAnsiTheme="minorHAnsi" w:cstheme="minorHAnsi"/>
+          <w:color w:val="auto"/>
+        </w:rPr>
+        <w:t xml:space="preserve"> library has already been created by Salvatore, and includes samples from throughout the Transantarctic Mountains.  Salvatore will provide a “standard” </w:t>
+      </w:r>
+      <w:proofErr w:type="spellStart"/>
+      <w:r>
+        <w:rPr>
+          <w:rFonts w:asciiTheme="minorHAnsi" w:hAnsiTheme="minorHAnsi" w:cstheme="minorHAnsi"/>
+          <w:color w:val="auto"/>
+        </w:rPr>
+        <w:t>endmember</w:t>
+      </w:r>
+      <w:proofErr w:type="spellEnd"/>
+      <w:r>
+        <w:rPr>
+          <w:rFonts w:asciiTheme="minorHAnsi" w:hAnsiTheme="minorHAnsi" w:cstheme="minorHAnsi"/>
+          <w:color w:val="auto"/>
+        </w:rPr>
+        <w:t xml:space="preserve"> library that can be used to </w:t>
+      </w:r>
+      <w:proofErr w:type="spellStart"/>
+      <w:r>
+        <w:rPr>
+          <w:rFonts w:asciiTheme="minorHAnsi" w:hAnsiTheme="minorHAnsi" w:cstheme="minorHAnsi"/>
+          <w:color w:val="auto"/>
+        </w:rPr>
+        <w:t>unmix</w:t>
+      </w:r>
+      <w:proofErr w:type="spellEnd"/>
+      <w:r>
+        <w:rPr>
+          <w:rFonts w:asciiTheme="minorHAnsi" w:hAnsiTheme="minorHAnsi" w:cstheme="minorHAnsi"/>
+          <w:color w:val="auto"/>
+        </w:rPr>
+        <w:t xml:space="preserve"> any scene.  However, it would be nice to automatically search through the spectral library for the corresponding sample latitude/longitude to see if any samples were acquired from within the imaged area.  If so, replacing one of the </w:t>
       </w:r>
       <w:r>
         <w:rPr>
@@ -2855,7 +3428,71 @@
           <w:color w:val="auto"/>
         </w:rPr>
         <w:lastRenderedPageBreak/>
-        <w:t>“standard” endmembers with this true surface endmember would be ideal.  In the most ideal instances, there will be multiple geologic targets acquired within a given image, and so the endmember library used to unmix the data will be completed derived from within the scene.</w:t>
+        <w:t xml:space="preserve">“standard” </w:t>
+      </w:r>
+      <w:proofErr w:type="spellStart"/>
+      <w:r>
+        <w:rPr>
+          <w:rFonts w:asciiTheme="minorHAnsi" w:hAnsiTheme="minorHAnsi" w:cstheme="minorHAnsi"/>
+          <w:color w:val="auto"/>
+        </w:rPr>
+        <w:t>endmembers</w:t>
+      </w:r>
+      <w:proofErr w:type="spellEnd"/>
+      <w:r>
+        <w:rPr>
+          <w:rFonts w:asciiTheme="minorHAnsi" w:hAnsiTheme="minorHAnsi" w:cstheme="minorHAnsi"/>
+          <w:color w:val="auto"/>
+        </w:rPr>
+        <w:t xml:space="preserve"> with this true surface </w:t>
+      </w:r>
+      <w:proofErr w:type="spellStart"/>
+      <w:r>
+        <w:rPr>
+          <w:rFonts w:asciiTheme="minorHAnsi" w:hAnsiTheme="minorHAnsi" w:cstheme="minorHAnsi"/>
+          <w:color w:val="auto"/>
+        </w:rPr>
+        <w:t>endmember</w:t>
+      </w:r>
+      <w:proofErr w:type="spellEnd"/>
+      <w:r>
+        <w:rPr>
+          <w:rFonts w:asciiTheme="minorHAnsi" w:hAnsiTheme="minorHAnsi" w:cstheme="minorHAnsi"/>
+          <w:color w:val="auto"/>
+        </w:rPr>
+        <w:t xml:space="preserve"> would be ideal.  In the most ideal instances, there will be multiple geologic targets acquired within a given image, and so the </w:t>
+      </w:r>
+      <w:proofErr w:type="spellStart"/>
+      <w:r>
+        <w:rPr>
+          <w:rFonts w:asciiTheme="minorHAnsi" w:hAnsiTheme="minorHAnsi" w:cstheme="minorHAnsi"/>
+          <w:color w:val="auto"/>
+        </w:rPr>
+        <w:t>endmember</w:t>
+      </w:r>
+      <w:proofErr w:type="spellEnd"/>
+      <w:r>
+        <w:rPr>
+          <w:rFonts w:asciiTheme="minorHAnsi" w:hAnsiTheme="minorHAnsi" w:cstheme="minorHAnsi"/>
+          <w:color w:val="auto"/>
+        </w:rPr>
+        <w:t xml:space="preserve"> library used to </w:t>
+      </w:r>
+      <w:proofErr w:type="spellStart"/>
+      <w:r>
+        <w:rPr>
+          <w:rFonts w:asciiTheme="minorHAnsi" w:hAnsiTheme="minorHAnsi" w:cstheme="minorHAnsi"/>
+          <w:color w:val="auto"/>
+        </w:rPr>
+        <w:t>unmix</w:t>
+      </w:r>
+      <w:proofErr w:type="spellEnd"/>
+      <w:r>
+        <w:rPr>
+          <w:rFonts w:asciiTheme="minorHAnsi" w:hAnsiTheme="minorHAnsi" w:cstheme="minorHAnsi"/>
+          <w:color w:val="auto"/>
+        </w:rPr>
+        <w:t xml:space="preserve"> the data will be completed derived from within the scene.</w:t>
       </w:r>
     </w:p>
     <w:p>
@@ -2891,7 +3528,23 @@
           <w:rFonts w:asciiTheme="minorHAnsi" w:hAnsiTheme="minorHAnsi" w:cstheme="minorHAnsi"/>
           <w:color w:val="auto"/>
         </w:rPr>
-        <w:t>Surface reflectance image, where all “non-geological” surfaces have been removed, as well as a geological endmember library.</w:t>
+        <w:t xml:space="preserve">Surface reflectance image, where all “non-geological” surfaces have been removed, as well as a geological </w:t>
+      </w:r>
+      <w:proofErr w:type="spellStart"/>
+      <w:r>
+        <w:rPr>
+          <w:rFonts w:asciiTheme="minorHAnsi" w:hAnsiTheme="minorHAnsi" w:cstheme="minorHAnsi"/>
+          <w:color w:val="auto"/>
+        </w:rPr>
+        <w:t>endmember</w:t>
+      </w:r>
+      <w:proofErr w:type="spellEnd"/>
+      <w:r>
+        <w:rPr>
+          <w:rFonts w:asciiTheme="minorHAnsi" w:hAnsiTheme="minorHAnsi" w:cstheme="minorHAnsi"/>
+          <w:color w:val="auto"/>
+        </w:rPr>
+        <w:t xml:space="preserve"> library.</w:t>
       </w:r>
     </w:p>
     <w:p>
@@ -2947,7 +3600,55 @@
           <w:rFonts w:asciiTheme="minorHAnsi" w:hAnsiTheme="minorHAnsi" w:cstheme="minorHAnsi"/>
           <w:color w:val="auto"/>
         </w:rPr>
-        <w:t xml:space="preserve"> image file, where each band corresponds to a modeled abundance of each endmember used in the unmixing process (~1.5 – 2.5 GB each, GeoTIFF file)</w:t>
+        <w:t xml:space="preserve"> image file, where each band corresponds to a modeled abundance of each </w:t>
+      </w:r>
+      <w:proofErr w:type="spellStart"/>
+      <w:r>
+        <w:rPr>
+          <w:rFonts w:asciiTheme="minorHAnsi" w:hAnsiTheme="minorHAnsi" w:cstheme="minorHAnsi"/>
+          <w:color w:val="auto"/>
+        </w:rPr>
+        <w:t>endmember</w:t>
+      </w:r>
+      <w:proofErr w:type="spellEnd"/>
+      <w:r>
+        <w:rPr>
+          <w:rFonts w:asciiTheme="minorHAnsi" w:hAnsiTheme="minorHAnsi" w:cstheme="minorHAnsi"/>
+          <w:color w:val="auto"/>
+        </w:rPr>
+        <w:t xml:space="preserve"> used in the </w:t>
+      </w:r>
+      <w:proofErr w:type="spellStart"/>
+      <w:r>
+        <w:rPr>
+          <w:rFonts w:asciiTheme="minorHAnsi" w:hAnsiTheme="minorHAnsi" w:cstheme="minorHAnsi"/>
+          <w:color w:val="auto"/>
+        </w:rPr>
+        <w:t>unmixing</w:t>
+      </w:r>
+      <w:proofErr w:type="spellEnd"/>
+      <w:r>
+        <w:rPr>
+          <w:rFonts w:asciiTheme="minorHAnsi" w:hAnsiTheme="minorHAnsi" w:cstheme="minorHAnsi"/>
+          <w:color w:val="auto"/>
+        </w:rPr>
+        <w:t xml:space="preserve"> process (~1.5 – 2.5 GB each, </w:t>
+      </w:r>
+      <w:proofErr w:type="spellStart"/>
+      <w:r>
+        <w:rPr>
+          <w:rFonts w:asciiTheme="minorHAnsi" w:hAnsiTheme="minorHAnsi" w:cstheme="minorHAnsi"/>
+          <w:color w:val="auto"/>
+        </w:rPr>
+        <w:t>GeoTIFF</w:t>
+      </w:r>
+      <w:proofErr w:type="spellEnd"/>
+      <w:r>
+        <w:rPr>
+          <w:rFonts w:asciiTheme="minorHAnsi" w:hAnsiTheme="minorHAnsi" w:cstheme="minorHAnsi"/>
+          <w:color w:val="auto"/>
+        </w:rPr>
+        <w:t xml:space="preserve"> file)</w:t>
       </w:r>
     </w:p>
     <w:p>
@@ -2970,8 +3671,42 @@
 </file>
 
 <file path=word/comments.xml><?xml version="1.0" encoding="utf-8"?>
-<w:comments xmlns:wpc="http://schemas.microsoft.com/office/word/2010/wordprocessingCanvas" xmlns:mo="http://schemas.microsoft.com/office/mac/office/2008/main" xmlns:mc="http://schemas.openxmlformats.org/markup-compatibility/2006" xmlns:mv="urn:schemas-microsoft-com:mac:vml" xmlns:o="urn:schemas-microsoft-com:office:office" xmlns:r="http://schemas.openxmlformats.org/officeDocument/2006/relationships" xmlns:m="http://schemas.openxmlformats.org/officeDocument/2006/math" xmlns:v="urn:schemas-microsoft-com:vml" xmlns:wp14="http://schemas.microsoft.com/office/word/2010/wordprocessingDrawing" xmlns:wp="http://schemas.openxmlformats.org/drawingml/2006/wordprocessingDrawing" xmlns:w10="urn:schemas-microsoft-com:office:word" xmlns:w="http://schemas.openxmlformats.org/wordprocessingml/2006/main" xmlns:w14="http://schemas.microsoft.com/office/word/2010/wordml" xmlns:w15="http://schemas.microsoft.com/office/word/2012/wordml" xmlns:wpg="http://schemas.microsoft.com/office/word/2010/wordprocessingGroup" xmlns:wpi="http://schemas.microsoft.com/office/word/2010/wordprocessingInk" xmlns:wne="http://schemas.microsoft.com/office/word/2006/wordml" xmlns:wps="http://schemas.microsoft.com/office/word/2010/wordprocessingShape" mc:Ignorable="w14 w15 wp14">
-  <w:comment w:id="3" w:author="Mark" w:date="2017-11-01T13:14:00Z" w:initials="M">
+<w:comments xmlns:wpc="http://schemas.microsoft.com/office/word/2010/wordprocessingCanvas" xmlns:mo="http://schemas.microsoft.com/office/mac/office/2008/main" xmlns:mc="http://schemas.openxmlformats.org/markup-compatibility/2006" xmlns:mv="urn:schemas-microsoft-com:mac:vml" xmlns:o="urn:schemas-microsoft-com:office:office" xmlns:r="http://schemas.openxmlformats.org/officeDocument/2006/relationships" xmlns:m="http://schemas.openxmlformats.org/officeDocument/2006/math" xmlns:v="urn:schemas-microsoft-com:vml" xmlns:wp14="http://schemas.microsoft.com/office/word/2010/wordprocessingDrawing" xmlns:wp="http://schemas.openxmlformats.org/drawingml/2006/wordprocessingDrawing" xmlns:w10="urn:schemas-microsoft-com:office:word" xmlns:w="http://schemas.openxmlformats.org/wordprocessingml/2006/main" xmlns:w14="http://schemas.microsoft.com/office/word/2010/wordml" xmlns:wpg="http://schemas.microsoft.com/office/word/2010/wordprocessingGroup" xmlns:wpi="http://schemas.microsoft.com/office/word/2010/wordprocessingInk" xmlns:wne="http://schemas.microsoft.com/office/word/2006/wordml" xmlns:wps="http://schemas.microsoft.com/office/word/2010/wordprocessingShape" mc:Ignorable="w14 wp14">
+  <w:comment w:id="2" w:author="Shantenu Jha" w:date="2017-11-09T11:36:00Z" w:initials="SJ">
+    <w:p>
+      <w:pPr>
+        <w:pStyle w:val="CommentText"/>
+      </w:pPr>
+      <w:r>
+        <w:rPr>
+          <w:rStyle w:val="CommentReference"/>
+        </w:rPr>
+        <w:annotationRef/>
+      </w:r>
+      <w:r>
+        <w:t xml:space="preserve">Can you make this more abstract, i.e., from a computational process what constitutes success? </w:t>
+      </w:r>
+    </w:p>
+  </w:comment>
+  <w:comment w:id="3" w:author="Shantenu Jha" w:date="2017-11-09T11:40:00Z" w:initials="SJ">
+    <w:p>
+      <w:pPr>
+        <w:pStyle w:val="CommentText"/>
+      </w:pPr>
+      <w:r>
+        <w:rPr>
+          <w:rStyle w:val="CommentReference"/>
+        </w:rPr>
+        <w:annotationRef/>
+      </w:r>
+      <w:r>
+        <w:t xml:space="preserve">Can you describe the computational challenge: automation? Scale? Portability? Complexity? </w:t>
+      </w:r>
+      <w:bookmarkStart w:id="4" w:name="_GoBack"/>
+      <w:bookmarkEnd w:id="4"/>
+    </w:p>
+  </w:comment>
+  <w:comment w:id="5" w:author="Mark" w:date="2017-11-01T13:14:00Z" w:initials="M">
     <w:p>
       <w:pPr>
         <w:pStyle w:val="CommentText"/>
@@ -2997,7 +3732,7 @@
 </file>
 
 <file path=word/numbering.xml><?xml version="1.0" encoding="utf-8"?>
-<w:numbering xmlns:wpc="http://schemas.microsoft.com/office/word/2010/wordprocessingCanvas" xmlns:mo="http://schemas.microsoft.com/office/mac/office/2008/main" xmlns:mc="http://schemas.openxmlformats.org/markup-compatibility/2006" xmlns:mv="urn:schemas-microsoft-com:mac:vml" xmlns:o="urn:schemas-microsoft-com:office:office" xmlns:r="http://schemas.openxmlformats.org/officeDocument/2006/relationships" xmlns:m="http://schemas.openxmlformats.org/officeDocument/2006/math" xmlns:v="urn:schemas-microsoft-com:vml" xmlns:wp14="http://schemas.microsoft.com/office/word/2010/wordprocessingDrawing" xmlns:wp="http://schemas.openxmlformats.org/drawingml/2006/wordprocessingDrawing" xmlns:w10="urn:schemas-microsoft-com:office:word" xmlns:w="http://schemas.openxmlformats.org/wordprocessingml/2006/main" xmlns:w14="http://schemas.microsoft.com/office/word/2010/wordml" xmlns:w15="http://schemas.microsoft.com/office/word/2012/wordml" xmlns:wpg="http://schemas.microsoft.com/office/word/2010/wordprocessingGroup" xmlns:wpi="http://schemas.microsoft.com/office/word/2010/wordprocessingInk" xmlns:wne="http://schemas.microsoft.com/office/word/2006/wordml" xmlns:wps="http://schemas.microsoft.com/office/word/2010/wordprocessingShape" mc:Ignorable="w14 w15 wp14">
+<w:numbering xmlns:wpc="http://schemas.microsoft.com/office/word/2010/wordprocessingCanvas" xmlns:mo="http://schemas.microsoft.com/office/mac/office/2008/main" xmlns:mc="http://schemas.openxmlformats.org/markup-compatibility/2006" xmlns:mv="urn:schemas-microsoft-com:mac:vml" xmlns:o="urn:schemas-microsoft-com:office:office" xmlns:r="http://schemas.openxmlformats.org/officeDocument/2006/relationships" xmlns:m="http://schemas.openxmlformats.org/officeDocument/2006/math" xmlns:v="urn:schemas-microsoft-com:vml" xmlns:wp14="http://schemas.microsoft.com/office/word/2010/wordprocessingDrawing" xmlns:wp="http://schemas.openxmlformats.org/drawingml/2006/wordprocessingDrawing" xmlns:w10="urn:schemas-microsoft-com:office:word" xmlns:w="http://schemas.openxmlformats.org/wordprocessingml/2006/main" xmlns:w14="http://schemas.microsoft.com/office/word/2010/wordml" xmlns:wpg="http://schemas.microsoft.com/office/word/2010/wordprocessingGroup" xmlns:wpi="http://schemas.microsoft.com/office/word/2010/wordprocessingInk" xmlns:wne="http://schemas.microsoft.com/office/word/2006/wordml" xmlns:wps="http://schemas.microsoft.com/office/word/2010/wordprocessingShape" mc:Ignorable="w14 wp14">
   <w:abstractNum w:abstractNumId="0">
     <w:nsid w:val="1E183643"/>
     <w:multiLevelType w:val="multilevel"/>
@@ -3670,7 +4405,7 @@
 </file>
 
 <file path=word/styles.xml><?xml version="1.0" encoding="utf-8"?>
-<w:styles xmlns:mc="http://schemas.openxmlformats.org/markup-compatibility/2006" xmlns:r="http://schemas.openxmlformats.org/officeDocument/2006/relationships" xmlns:w="http://schemas.openxmlformats.org/wordprocessingml/2006/main" xmlns:w14="http://schemas.microsoft.com/office/word/2010/wordml" xmlns:w15="http://schemas.microsoft.com/office/word/2012/wordml" mc:Ignorable="w14 w15">
+<w:styles xmlns:mc="http://schemas.openxmlformats.org/markup-compatibility/2006" xmlns:r="http://schemas.openxmlformats.org/officeDocument/2006/relationships" xmlns:w="http://schemas.openxmlformats.org/wordprocessingml/2006/main" xmlns:w14="http://schemas.microsoft.com/office/word/2010/wordml" mc:Ignorable="w14">
   <w:docDefaults>
     <w:rPrDefault>
       <w:rPr>
@@ -3687,389 +4422,595 @@
       </w:pPr>
     </w:pPrDefault>
   </w:docDefaults>
-  <w:latentStyles w:defLockedState="0" w:defUIPriority="99" w:defSemiHidden="0" w:defUnhideWhenUsed="0" w:defQFormat="0" w:count="382">
-    <w:lsdException w:name="Normal" w:uiPriority="0" w:qFormat="1"/>
-    <w:lsdException w:name="heading 1" w:uiPriority="9" w:qFormat="1"/>
-    <w:lsdException w:name="heading 2" w:semiHidden="1" w:uiPriority="9" w:unhideWhenUsed="1" w:qFormat="1"/>
-    <w:lsdException w:name="heading 3" w:semiHidden="1" w:uiPriority="9" w:unhideWhenUsed="1" w:qFormat="1"/>
-    <w:lsdException w:name="heading 4" w:semiHidden="1" w:uiPriority="9" w:unhideWhenUsed="1" w:qFormat="1"/>
-    <w:lsdException w:name="heading 5" w:semiHidden="1" w:uiPriority="9" w:unhideWhenUsed="1" w:qFormat="1"/>
-    <w:lsdException w:name="heading 6" w:semiHidden="1" w:uiPriority="9" w:unhideWhenUsed="1" w:qFormat="1"/>
-    <w:lsdException w:name="heading 7" w:semiHidden="1" w:uiPriority="9" w:unhideWhenUsed="1" w:qFormat="1"/>
-    <w:lsdException w:name="heading 8" w:semiHidden="1" w:uiPriority="9" w:unhideWhenUsed="1" w:qFormat="1"/>
-    <w:lsdException w:name="heading 9" w:semiHidden="1" w:uiPriority="9" w:unhideWhenUsed="1" w:qFormat="1"/>
-    <w:lsdException w:name="index 1" w:semiHidden="1" w:unhideWhenUsed="1"/>
-    <w:lsdException w:name="index 2" w:semiHidden="1" w:unhideWhenUsed="1"/>
-    <w:lsdException w:name="index 3" w:semiHidden="1" w:unhideWhenUsed="1"/>
-    <w:lsdException w:name="index 4" w:semiHidden="1" w:unhideWhenUsed="1"/>
-    <w:lsdException w:name="index 5" w:semiHidden="1" w:unhideWhenUsed="1"/>
-    <w:lsdException w:name="index 6" w:semiHidden="1" w:unhideWhenUsed="1"/>
-    <w:lsdException w:name="index 7" w:semiHidden="1" w:unhideWhenUsed="1"/>
-    <w:lsdException w:name="index 8" w:semiHidden="1" w:unhideWhenUsed="1"/>
-    <w:lsdException w:name="index 9" w:semiHidden="1" w:unhideWhenUsed="1"/>
-    <w:lsdException w:name="toc 1" w:semiHidden="1" w:uiPriority="39" w:unhideWhenUsed="1"/>
-    <w:lsdException w:name="toc 2" w:semiHidden="1" w:uiPriority="39" w:unhideWhenUsed="1"/>
-    <w:lsdException w:name="toc 3" w:semiHidden="1" w:uiPriority="39" w:unhideWhenUsed="1"/>
-    <w:lsdException w:name="toc 4" w:semiHidden="1" w:uiPriority="39" w:unhideWhenUsed="1"/>
-    <w:lsdException w:name="toc 5" w:semiHidden="1" w:uiPriority="39" w:unhideWhenUsed="1"/>
-    <w:lsdException w:name="toc 6" w:semiHidden="1" w:uiPriority="39" w:unhideWhenUsed="1"/>
-    <w:lsdException w:name="toc 7" w:semiHidden="1" w:uiPriority="39" w:unhideWhenUsed="1"/>
-    <w:lsdException w:name="toc 8" w:semiHidden="1" w:uiPriority="39" w:unhideWhenUsed="1"/>
-    <w:lsdException w:name="toc 9" w:semiHidden="1" w:uiPriority="39" w:unhideWhenUsed="1"/>
-    <w:lsdException w:name="Normal Indent" w:semiHidden="1" w:unhideWhenUsed="1"/>
-    <w:lsdException w:name="footnote text" w:semiHidden="1" w:unhideWhenUsed="1"/>
-    <w:lsdException w:name="annotation text" w:semiHidden="1" w:unhideWhenUsed="1"/>
-    <w:lsdException w:name="header" w:semiHidden="1" w:unhideWhenUsed="1"/>
-    <w:lsdException w:name="footer" w:semiHidden="1" w:unhideWhenUsed="1"/>
-    <w:lsdException w:name="index heading" w:semiHidden="1" w:unhideWhenUsed="1"/>
-    <w:lsdException w:name="caption" w:semiHidden="1" w:uiPriority="35" w:unhideWhenUsed="1" w:qFormat="1"/>
-    <w:lsdException w:name="table of figures" w:semiHidden="1" w:unhideWhenUsed="1"/>
-    <w:lsdException w:name="envelope address" w:semiHidden="1" w:unhideWhenUsed="1"/>
-    <w:lsdException w:name="envelope return" w:semiHidden="1" w:unhideWhenUsed="1"/>
-    <w:lsdException w:name="footnote reference" w:semiHidden="1" w:unhideWhenUsed="1"/>
-    <w:lsdException w:name="annotation reference" w:semiHidden="1" w:unhideWhenUsed="1"/>
-    <w:lsdException w:name="line number" w:semiHidden="1" w:unhideWhenUsed="1"/>
-    <w:lsdException w:name="page number" w:semiHidden="1" w:unhideWhenUsed="1"/>
-    <w:lsdException w:name="endnote reference" w:semiHidden="1" w:unhideWhenUsed="1"/>
-    <w:lsdException w:name="endnote text" w:semiHidden="1" w:unhideWhenUsed="1"/>
-    <w:lsdException w:name="table of authorities" w:semiHidden="1" w:unhideWhenUsed="1"/>
-    <w:lsdException w:name="macro" w:semiHidden="1" w:unhideWhenUsed="1"/>
-    <w:lsdException w:name="toa heading" w:semiHidden="1" w:unhideWhenUsed="1"/>
-    <w:lsdException w:name="List" w:semiHidden="1" w:unhideWhenUsed="1"/>
-    <w:lsdException w:name="List Bullet" w:semiHidden="1" w:unhideWhenUsed="1"/>
-    <w:lsdException w:name="List Number" w:semiHidden="1" w:unhideWhenUsed="1"/>
-    <w:lsdException w:name="List 2" w:semiHidden="1" w:unhideWhenUsed="1"/>
-    <w:lsdException w:name="List 3" w:semiHidden="1" w:unhideWhenUsed="1"/>
-    <w:lsdException w:name="List 4" w:semiHidden="1" w:unhideWhenUsed="1"/>
-    <w:lsdException w:name="List 5" w:semiHidden="1" w:unhideWhenUsed="1"/>
-    <w:lsdException w:name="List Bullet 2" w:semiHidden="1" w:unhideWhenUsed="1"/>
-    <w:lsdException w:name="List Bullet 3" w:semiHidden="1" w:unhideWhenUsed="1"/>
-    <w:lsdException w:name="List Bullet 4" w:semiHidden="1" w:unhideWhenUsed="1"/>
-    <w:lsdException w:name="List Bullet 5" w:semiHidden="1" w:unhideWhenUsed="1"/>
-    <w:lsdException w:name="List Number 2" w:semiHidden="1" w:unhideWhenUsed="1"/>
-    <w:lsdException w:name="List Number 3" w:semiHidden="1" w:unhideWhenUsed="1"/>
-    <w:lsdException w:name="List Number 4" w:semiHidden="1" w:unhideWhenUsed="1"/>
-    <w:lsdException w:name="List Number 5" w:semiHidden="1" w:unhideWhenUsed="1"/>
-    <w:lsdException w:name="Title" w:uiPriority="10" w:qFormat="1"/>
-    <w:lsdException w:name="Closing" w:semiHidden="1" w:unhideWhenUsed="1"/>
-    <w:lsdException w:name="Signature" w:semiHidden="1" w:unhideWhenUsed="1"/>
-    <w:lsdException w:name="Default Paragraph Font" w:semiHidden="1" w:uiPriority="1" w:unhideWhenUsed="1"/>
-    <w:lsdException w:name="Body Text" w:semiHidden="1" w:unhideWhenUsed="1"/>
-    <w:lsdException w:name="Body Text Indent" w:semiHidden="1" w:unhideWhenUsed="1"/>
-    <w:lsdException w:name="List Continue" w:semiHidden="1" w:unhideWhenUsed="1"/>
-    <w:lsdException w:name="List Continue 2" w:semiHidden="1" w:unhideWhenUsed="1"/>
-    <w:lsdException w:name="List Continue 3" w:semiHidden="1" w:unhideWhenUsed="1"/>
-    <w:lsdException w:name="List Continue 4" w:semiHidden="1" w:unhideWhenUsed="1"/>
-    <w:lsdException w:name="List Continue 5" w:semiHidden="1" w:unhideWhenUsed="1"/>
-    <w:lsdException w:name="Message Header" w:semiHidden="1" w:unhideWhenUsed="1"/>
-    <w:lsdException w:name="Subtitle" w:uiPriority="11" w:qFormat="1"/>
-    <w:lsdException w:name="Salutation" w:semiHidden="1" w:unhideWhenUsed="1"/>
-    <w:lsdException w:name="Date" w:semiHidden="1" w:unhideWhenUsed="1"/>
-    <w:lsdException w:name="Body Text First Indent" w:semiHidden="1" w:unhideWhenUsed="1"/>
-    <w:lsdException w:name="Body Text First Indent 2" w:semiHidden="1" w:unhideWhenUsed="1"/>
-    <w:lsdException w:name="Note Heading" w:semiHidden="1" w:unhideWhenUsed="1"/>
-    <w:lsdException w:name="Body Text 2" w:semiHidden="1" w:unhideWhenUsed="1"/>
-    <w:lsdException w:name="Body Text 3" w:semiHidden="1" w:unhideWhenUsed="1"/>
-    <w:lsdException w:name="Body Text Indent 2" w:semiHidden="1" w:unhideWhenUsed="1"/>
-    <w:lsdException w:name="Body Text Indent 3" w:semiHidden="1" w:unhideWhenUsed="1"/>
-    <w:lsdException w:name="Block Text" w:semiHidden="1" w:unhideWhenUsed="1"/>
-    <w:lsdException w:name="Hyperlink" w:semiHidden="1" w:unhideWhenUsed="1"/>
-    <w:lsdException w:name="FollowedHyperlink" w:semiHidden="1" w:unhideWhenUsed="1"/>
-    <w:lsdException w:name="Strong" w:uiPriority="22" w:qFormat="1"/>
-    <w:lsdException w:name="Emphasis" w:uiPriority="20" w:qFormat="1"/>
-    <w:lsdException w:name="Document Map" w:semiHidden="1" w:unhideWhenUsed="1"/>
-    <w:lsdException w:name="Plain Text" w:semiHidden="1" w:unhideWhenUsed="1"/>
-    <w:lsdException w:name="E-mail Signature" w:semiHidden="1" w:unhideWhenUsed="1"/>
-    <w:lsdException w:name="HTML Top of Form" w:semiHidden="1" w:unhideWhenUsed="1"/>
-    <w:lsdException w:name="HTML Bottom of Form" w:semiHidden="1" w:unhideWhenUsed="1"/>
-    <w:lsdException w:name="Normal (Web)" w:semiHidden="1" w:unhideWhenUsed="1"/>
-    <w:lsdException w:name="HTML Acronym" w:semiHidden="1" w:unhideWhenUsed="1"/>
-    <w:lsdException w:name="HTML Address" w:semiHidden="1" w:unhideWhenUsed="1"/>
-    <w:lsdException w:name="HTML Cite" w:semiHidden="1" w:unhideWhenUsed="1"/>
-    <w:lsdException w:name="HTML Code" w:semiHidden="1" w:unhideWhenUsed="1"/>
-    <w:lsdException w:name="HTML Definition" w:semiHidden="1" w:unhideWhenUsed="1"/>
-    <w:lsdException w:name="HTML Keyboard" w:semiHidden="1" w:unhideWhenUsed="1"/>
-    <w:lsdException w:name="HTML Preformatted" w:semiHidden="1" w:unhideWhenUsed="1"/>
-    <w:lsdException w:name="HTML Sample" w:semiHidden="1" w:unhideWhenUsed="1"/>
-    <w:lsdException w:name="HTML Typewriter" w:semiHidden="1" w:unhideWhenUsed="1"/>
-    <w:lsdException w:name="HTML Variable" w:semiHidden="1" w:unhideWhenUsed="1"/>
-    <w:lsdException w:name="Normal Table" w:semiHidden="1" w:unhideWhenUsed="1"/>
-    <w:lsdException w:name="annotation subject" w:semiHidden="1" w:unhideWhenUsed="1"/>
-    <w:lsdException w:name="No List" w:semiHidden="1" w:unhideWhenUsed="1"/>
-    <w:lsdException w:name="Outline List 1" w:semiHidden="1" w:unhideWhenUsed="1"/>
-    <w:lsdException w:name="Outline List 2" w:semiHidden="1" w:unhideWhenUsed="1"/>
-    <w:lsdException w:name="Outline List 3" w:semiHidden="1" w:unhideWhenUsed="1"/>
-    <w:lsdException w:name="Table Simple 1" w:semiHidden="1" w:unhideWhenUsed="1"/>
-    <w:lsdException w:name="Table Simple 2" w:semiHidden="1" w:unhideWhenUsed="1"/>
-    <w:lsdException w:name="Table Simple 3" w:semiHidden="1" w:unhideWhenUsed="1"/>
-    <w:lsdException w:name="Table Classic 1" w:semiHidden="1" w:unhideWhenUsed="1"/>
-    <w:lsdException w:name="Table Classic 2" w:semiHidden="1" w:unhideWhenUsed="1"/>
-    <w:lsdException w:name="Table Classic 3" w:semiHidden="1" w:unhideWhenUsed="1"/>
-    <w:lsdException w:name="Table Classic 4" w:semiHidden="1" w:unhideWhenUsed="1"/>
-    <w:lsdException w:name="Table Colorful 1" w:semiHidden="1" w:unhideWhenUsed="1"/>
-    <w:lsdException w:name="Table Colorful 2" w:semiHidden="1" w:unhideWhenUsed="1"/>
-    <w:lsdException w:name="Table Colorful 3" w:semiHidden="1" w:unhideWhenUsed="1"/>
-    <w:lsdException w:name="Table Columns 1" w:semiHidden="1" w:unhideWhenUsed="1"/>
-    <w:lsdException w:name="Table Columns 2" w:semiHidden="1" w:unhideWhenUsed="1"/>
-    <w:lsdException w:name="Table Columns 3" w:semiHidden="1" w:unhideWhenUsed="1"/>
-    <w:lsdException w:name="Table Columns 4" w:semiHidden="1" w:unhideWhenUsed="1"/>
-    <w:lsdException w:name="Table Columns 5" w:semiHidden="1" w:unhideWhenUsed="1"/>
-    <w:lsdException w:name="Table Grid 1" w:semiHidden="1" w:unhideWhenUsed="1"/>
-    <w:lsdException w:name="Table Grid 2" w:semiHidden="1" w:unhideWhenUsed="1"/>
-    <w:lsdException w:name="Table Grid 3" w:semiHidden="1" w:unhideWhenUsed="1"/>
-    <w:lsdException w:name="Table Grid 4" w:semiHidden="1" w:unhideWhenUsed="1"/>
-    <w:lsdException w:name="Table Grid 5" w:semiHidden="1" w:unhideWhenUsed="1"/>
-    <w:lsdException w:name="Table Grid 6" w:semiHidden="1" w:unhideWhenUsed="1"/>
-    <w:lsdException w:name="Table Grid 7" w:semiHidden="1" w:unhideWhenUsed="1"/>
-    <w:lsdException w:name="Table Grid 8" w:semiHidden="1" w:unhideWhenUsed="1"/>
-    <w:lsdException w:name="Table List 1" w:semiHidden="1" w:unhideWhenUsed="1"/>
-    <w:lsdException w:name="Table List 2" w:semiHidden="1" w:unhideWhenUsed="1"/>
-    <w:lsdException w:name="Table List 3" w:semiHidden="1" w:unhideWhenUsed="1"/>
-    <w:lsdException w:name="Table List 4" w:semiHidden="1" w:unhideWhenUsed="1"/>
-    <w:lsdException w:name="Table List 5" w:semiHidden="1" w:unhideWhenUsed="1"/>
-    <w:lsdException w:name="Table List 6" w:semiHidden="1" w:unhideWhenUsed="1"/>
-    <w:lsdException w:name="Table List 7" w:semiHidden="1" w:unhideWhenUsed="1"/>
-    <w:lsdException w:name="Table List 8" w:semiHidden="1" w:unhideWhenUsed="1"/>
-    <w:lsdException w:name="Table 3D effects 1" w:semiHidden="1" w:unhideWhenUsed="1"/>
-    <w:lsdException w:name="Table 3D effects 2" w:semiHidden="1" w:unhideWhenUsed="1"/>
-    <w:lsdException w:name="Table 3D effects 3" w:semiHidden="1" w:unhideWhenUsed="1"/>
-    <w:lsdException w:name="Table Contemporary" w:semiHidden="1" w:unhideWhenUsed="1"/>
-    <w:lsdException w:name="Table Elegant" w:semiHidden="1" w:unhideWhenUsed="1"/>
-    <w:lsdException w:name="Table Professional" w:semiHidden="1" w:unhideWhenUsed="1"/>
-    <w:lsdException w:name="Table Subtle 1" w:semiHidden="1" w:unhideWhenUsed="1"/>
-    <w:lsdException w:name="Table Subtle 2" w:semiHidden="1" w:unhideWhenUsed="1"/>
-    <w:lsdException w:name="Table Web 1" w:semiHidden="1" w:unhideWhenUsed="1"/>
-    <w:lsdException w:name="Table Web 2" w:semiHidden="1" w:unhideWhenUsed="1"/>
-    <w:lsdException w:name="Table Web 3" w:semiHidden="1" w:unhideWhenUsed="1"/>
-    <w:lsdException w:name="Balloon Text" w:semiHidden="1" w:unhideWhenUsed="1"/>
-    <w:lsdException w:name="Table Grid" w:uiPriority="39"/>
-    <w:lsdException w:name="Table Theme" w:semiHidden="1" w:unhideWhenUsed="1"/>
-    <w:lsdException w:name="Note Level 1" w:semiHidden="1" w:unhideWhenUsed="1"/>
-    <w:lsdException w:name="Note Level 2" w:semiHidden="1" w:unhideWhenUsed="1"/>
-    <w:lsdException w:name="Note Level 3" w:semiHidden="1" w:unhideWhenUsed="1"/>
-    <w:lsdException w:name="Note Level 4" w:semiHidden="1" w:unhideWhenUsed="1"/>
-    <w:lsdException w:name="Note Level 5" w:semiHidden="1" w:unhideWhenUsed="1"/>
-    <w:lsdException w:name="Note Level 6" w:semiHidden="1" w:unhideWhenUsed="1"/>
-    <w:lsdException w:name="Note Level 7" w:semiHidden="1" w:unhideWhenUsed="1"/>
-    <w:lsdException w:name="Note Level 8" w:semiHidden="1" w:unhideWhenUsed="1"/>
-    <w:lsdException w:name="Note Level 9" w:semiHidden="1" w:unhideWhenUsed="1"/>
-    <w:lsdException w:name="Placeholder Text" w:semiHidden="1"/>
-    <w:lsdException w:name="No Spacing" w:uiPriority="1" w:qFormat="1"/>
-    <w:lsdException w:name="Light Shading" w:uiPriority="60"/>
-    <w:lsdException w:name="Light List" w:uiPriority="61"/>
-    <w:lsdException w:name="Light Grid" w:uiPriority="62"/>
-    <w:lsdException w:name="Medium Shading 1" w:uiPriority="63"/>
-    <w:lsdException w:name="Medium Shading 2" w:uiPriority="64"/>
-    <w:lsdException w:name="Medium List 1" w:uiPriority="65"/>
-    <w:lsdException w:name="Medium List 2" w:uiPriority="66"/>
-    <w:lsdException w:name="Medium Grid 1" w:uiPriority="67"/>
-    <w:lsdException w:name="Medium Grid 2" w:uiPriority="68"/>
-    <w:lsdException w:name="Medium Grid 3" w:uiPriority="69"/>
-    <w:lsdException w:name="Dark List" w:uiPriority="70"/>
-    <w:lsdException w:name="Colorful Shading" w:uiPriority="71"/>
-    <w:lsdException w:name="Colorful List" w:uiPriority="72"/>
-    <w:lsdException w:name="Colorful Grid" w:uiPriority="73"/>
-    <w:lsdException w:name="Light Shading Accent 1" w:uiPriority="60"/>
-    <w:lsdException w:name="Light List Accent 1" w:uiPriority="61"/>
-    <w:lsdException w:name="Light Grid Accent 1" w:uiPriority="62"/>
-    <w:lsdException w:name="Medium Shading 1 Accent 1" w:uiPriority="63"/>
-    <w:lsdException w:name="Medium Shading 2 Accent 1" w:uiPriority="64"/>
-    <w:lsdException w:name="Medium List 1 Accent 1" w:uiPriority="65"/>
-    <w:lsdException w:name="Revision" w:semiHidden="1"/>
-    <w:lsdException w:name="List Paragraph" w:uiPriority="34" w:qFormat="1"/>
-    <w:lsdException w:name="Quote" w:uiPriority="29" w:qFormat="1"/>
-    <w:lsdException w:name="Intense Quote" w:uiPriority="30" w:qFormat="1"/>
-    <w:lsdException w:name="Medium List 2 Accent 1" w:uiPriority="66"/>
-    <w:lsdException w:name="Medium Grid 1 Accent 1" w:uiPriority="67"/>
-    <w:lsdException w:name="Medium Grid 2 Accent 1" w:uiPriority="68"/>
-    <w:lsdException w:name="Medium Grid 3 Accent 1" w:uiPriority="69"/>
-    <w:lsdException w:name="Dark List Accent 1" w:uiPriority="70"/>
-    <w:lsdException w:name="Colorful Shading Accent 1" w:uiPriority="71"/>
-    <w:lsdException w:name="Colorful List Accent 1" w:uiPriority="72"/>
-    <w:lsdException w:name="Colorful Grid Accent 1" w:uiPriority="73"/>
-    <w:lsdException w:name="Light Shading Accent 2" w:uiPriority="60"/>
-    <w:lsdException w:name="Light List Accent 2" w:uiPriority="61"/>
-    <w:lsdException w:name="Light Grid Accent 2" w:uiPriority="62"/>
-    <w:lsdException w:name="Medium Shading 1 Accent 2" w:uiPriority="63"/>
-    <w:lsdException w:name="Medium Shading 2 Accent 2" w:uiPriority="64"/>
-    <w:lsdException w:name="Medium List 1 Accent 2" w:uiPriority="65"/>
-    <w:lsdException w:name="Medium List 2 Accent 2" w:uiPriority="66"/>
-    <w:lsdException w:name="Medium Grid 1 Accent 2" w:uiPriority="67"/>
-    <w:lsdException w:name="Medium Grid 2 Accent 2" w:uiPriority="68"/>
-    <w:lsdException w:name="Medium Grid 3 Accent 2" w:uiPriority="69"/>
-    <w:lsdException w:name="Dark List Accent 2" w:uiPriority="70"/>
-    <w:lsdException w:name="Colorful Shading Accent 2" w:uiPriority="71"/>
-    <w:lsdException w:name="Colorful List Accent 2" w:uiPriority="72"/>
-    <w:lsdException w:name="Colorful Grid Accent 2" w:uiPriority="73"/>
-    <w:lsdException w:name="Light Shading Accent 3" w:uiPriority="60"/>
-    <w:lsdException w:name="Light List Accent 3" w:uiPriority="61"/>
-    <w:lsdException w:name="Light Grid Accent 3" w:uiPriority="62"/>
-    <w:lsdException w:name="Medium Shading 1 Accent 3" w:uiPriority="63"/>
-    <w:lsdException w:name="Medium Shading 2 Accent 3" w:uiPriority="64"/>
-    <w:lsdException w:name="Medium List 1 Accent 3" w:uiPriority="65"/>
-    <w:lsdException w:name="Medium List 2 Accent 3" w:uiPriority="66"/>
-    <w:lsdException w:name="Medium Grid 1 Accent 3" w:uiPriority="67"/>
-    <w:lsdException w:name="Medium Grid 2 Accent 3" w:uiPriority="68"/>
-    <w:lsdException w:name="Medium Grid 3 Accent 3" w:uiPriority="69"/>
-    <w:lsdException w:name="Dark List Accent 3" w:uiPriority="70"/>
-    <w:lsdException w:name="Colorful Shading Accent 3" w:uiPriority="71"/>
-    <w:lsdException w:name="Colorful List Accent 3" w:uiPriority="72"/>
-    <w:lsdException w:name="Colorful Grid Accent 3" w:uiPriority="73"/>
-    <w:lsdException w:name="Light Shading Accent 4" w:uiPriority="60"/>
-    <w:lsdException w:name="Light List Accent 4" w:uiPriority="61"/>
-    <w:lsdException w:name="Light Grid Accent 4" w:uiPriority="62"/>
-    <w:lsdException w:name="Medium Shading 1 Accent 4" w:uiPriority="63"/>
-    <w:lsdException w:name="Medium Shading 2 Accent 4" w:uiPriority="64"/>
-    <w:lsdException w:name="Medium List 1 Accent 4" w:uiPriority="65"/>
-    <w:lsdException w:name="Medium List 2 Accent 4" w:uiPriority="66"/>
-    <w:lsdException w:name="Medium Grid 1 Accent 4" w:uiPriority="67"/>
-    <w:lsdException w:name="Medium Grid 2 Accent 4" w:uiPriority="68"/>
-    <w:lsdException w:name="Medium Grid 3 Accent 4" w:uiPriority="69"/>
-    <w:lsdException w:name="Dark List Accent 4" w:uiPriority="70"/>
-    <w:lsdException w:name="Colorful Shading Accent 4" w:uiPriority="71"/>
-    <w:lsdException w:name="Colorful List Accent 4" w:uiPriority="72"/>
-    <w:lsdException w:name="Colorful Grid Accent 4" w:uiPriority="73"/>
-    <w:lsdException w:name="Light Shading Accent 5" w:uiPriority="60"/>
-    <w:lsdException w:name="Light List Accent 5" w:uiPriority="61"/>
-    <w:lsdException w:name="Light Grid Accent 5" w:uiPriority="62"/>
-    <w:lsdException w:name="Medium Shading 1 Accent 5" w:uiPriority="63"/>
-    <w:lsdException w:name="Medium Shading 2 Accent 5" w:uiPriority="64"/>
-    <w:lsdException w:name="Medium List 1 Accent 5" w:uiPriority="65"/>
-    <w:lsdException w:name="Medium List 2 Accent 5" w:uiPriority="66"/>
-    <w:lsdException w:name="Medium Grid 1 Accent 5" w:uiPriority="67"/>
-    <w:lsdException w:name="Medium Grid 2 Accent 5" w:uiPriority="68"/>
-    <w:lsdException w:name="Medium Grid 3 Accent 5" w:uiPriority="69"/>
-    <w:lsdException w:name="Dark List Accent 5" w:uiPriority="70"/>
-    <w:lsdException w:name="Colorful Shading Accent 5" w:uiPriority="71"/>
-    <w:lsdException w:name="Colorful List Accent 5" w:uiPriority="72"/>
-    <w:lsdException w:name="Colorful Grid Accent 5" w:uiPriority="73"/>
-    <w:lsdException w:name="Light Shading Accent 6" w:uiPriority="60"/>
-    <w:lsdException w:name="Light List Accent 6" w:uiPriority="61"/>
-    <w:lsdException w:name="Light Grid Accent 6" w:uiPriority="62"/>
-    <w:lsdException w:name="Medium Shading 1 Accent 6" w:uiPriority="63"/>
-    <w:lsdException w:name="Medium Shading 2 Accent 6" w:uiPriority="64"/>
-    <w:lsdException w:name="Medium List 1 Accent 6" w:uiPriority="65"/>
-    <w:lsdException w:name="Medium List 2 Accent 6" w:uiPriority="66"/>
-    <w:lsdException w:name="Medium Grid 1 Accent 6" w:uiPriority="67"/>
-    <w:lsdException w:name="Medium Grid 2 Accent 6" w:uiPriority="68"/>
-    <w:lsdException w:name="Medium Grid 3 Accent 6" w:uiPriority="69"/>
-    <w:lsdException w:name="Dark List Accent 6" w:uiPriority="70"/>
-    <w:lsdException w:name="Colorful Shading Accent 6" w:uiPriority="71"/>
-    <w:lsdException w:name="Colorful List Accent 6" w:uiPriority="72"/>
-    <w:lsdException w:name="Colorful Grid Accent 6" w:uiPriority="73"/>
-    <w:lsdException w:name="Subtle Emphasis" w:uiPriority="19" w:qFormat="1"/>
-    <w:lsdException w:name="Intense Emphasis" w:uiPriority="21" w:qFormat="1"/>
-    <w:lsdException w:name="Subtle Reference" w:uiPriority="31" w:qFormat="1"/>
-    <w:lsdException w:name="Intense Reference" w:uiPriority="32" w:qFormat="1"/>
-    <w:lsdException w:name="Book Title" w:uiPriority="33" w:qFormat="1"/>
-    <w:lsdException w:name="Bibliography" w:semiHidden="1" w:uiPriority="37" w:unhideWhenUsed="1"/>
-    <w:lsdException w:name="TOC Heading" w:semiHidden="1" w:uiPriority="39" w:unhideWhenUsed="1" w:qFormat="1"/>
-    <w:lsdException w:name="Plain Table 1" w:uiPriority="41"/>
-    <w:lsdException w:name="Plain Table 2" w:uiPriority="42"/>
-    <w:lsdException w:name="Plain Table 3" w:uiPriority="43"/>
-    <w:lsdException w:name="Plain Table 4" w:uiPriority="44"/>
-    <w:lsdException w:name="Plain Table 5" w:uiPriority="45"/>
-    <w:lsdException w:name="Grid Table Light" w:uiPriority="40"/>
-    <w:lsdException w:name="Grid Table 1 Light" w:uiPriority="46"/>
-    <w:lsdException w:name="Grid Table 2" w:uiPriority="47"/>
-    <w:lsdException w:name="Grid Table 3" w:uiPriority="48"/>
-    <w:lsdException w:name="Grid Table 4" w:uiPriority="49"/>
-    <w:lsdException w:name="Grid Table 5 Dark" w:uiPriority="50"/>
-    <w:lsdException w:name="Grid Table 6 Colorful" w:uiPriority="51"/>
-    <w:lsdException w:name="Grid Table 7 Colorful" w:uiPriority="52"/>
-    <w:lsdException w:name="Grid Table 1 Light Accent 1" w:uiPriority="46"/>
-    <w:lsdException w:name="Grid Table 2 Accent 1" w:uiPriority="47"/>
-    <w:lsdException w:name="Grid Table 3 Accent 1" w:uiPriority="48"/>
-    <w:lsdException w:name="Grid Table 4 Accent 1" w:uiPriority="49"/>
-    <w:lsdException w:name="Grid Table 5 Dark Accent 1" w:uiPriority="50"/>
-    <w:lsdException w:name="Grid Table 6 Colorful Accent 1" w:uiPriority="51"/>
-    <w:lsdException w:name="Grid Table 7 Colorful Accent 1" w:uiPriority="52"/>
-    <w:lsdException w:name="Grid Table 1 Light Accent 2" w:uiPriority="46"/>
-    <w:lsdException w:name="Grid Table 2 Accent 2" w:uiPriority="47"/>
-    <w:lsdException w:name="Grid Table 3 Accent 2" w:uiPriority="48"/>
-    <w:lsdException w:name="Grid Table 4 Accent 2" w:uiPriority="49"/>
-    <w:lsdException w:name="Grid Table 5 Dark Accent 2" w:uiPriority="50"/>
-    <w:lsdException w:name="Grid Table 6 Colorful Accent 2" w:uiPriority="51"/>
-    <w:lsdException w:name="Grid Table 7 Colorful Accent 2" w:uiPriority="52"/>
-    <w:lsdException w:name="Grid Table 1 Light Accent 3" w:uiPriority="46"/>
-    <w:lsdException w:name="Grid Table 2 Accent 3" w:uiPriority="47"/>
-    <w:lsdException w:name="Grid Table 3 Accent 3" w:uiPriority="48"/>
-    <w:lsdException w:name="Grid Table 4 Accent 3" w:uiPriority="49"/>
-    <w:lsdException w:name="Grid Table 5 Dark Accent 3" w:uiPriority="50"/>
-    <w:lsdException w:name="Grid Table 6 Colorful Accent 3" w:uiPriority="51"/>
-    <w:lsdException w:name="Grid Table 7 Colorful Accent 3" w:uiPriority="52"/>
-    <w:lsdException w:name="Grid Table 1 Light Accent 4" w:uiPriority="46"/>
-    <w:lsdException w:name="Grid Table 2 Accent 4" w:uiPriority="47"/>
-    <w:lsdException w:name="Grid Table 3 Accent 4" w:uiPriority="48"/>
-    <w:lsdException w:name="Grid Table 4 Accent 4" w:uiPriority="49"/>
-    <w:lsdException w:name="Grid Table 5 Dark Accent 4" w:uiPriority="50"/>
-    <w:lsdException w:name="Grid Table 6 Colorful Accent 4" w:uiPriority="51"/>
-    <w:lsdException w:name="Grid Table 7 Colorful Accent 4" w:uiPriority="52"/>
-    <w:lsdException w:name="Grid Table 1 Light Accent 5" w:uiPriority="46"/>
-    <w:lsdException w:name="Grid Table 2 Accent 5" w:uiPriority="47"/>
-    <w:lsdException w:name="Grid Table 3 Accent 5" w:uiPriority="48"/>
-    <w:lsdException w:name="Grid Table 4 Accent 5" w:uiPriority="49"/>
-    <w:lsdException w:name="Grid Table 5 Dark Accent 5" w:uiPriority="50"/>
-    <w:lsdException w:name="Grid Table 6 Colorful Accent 5" w:uiPriority="51"/>
-    <w:lsdException w:name="Grid Table 7 Colorful Accent 5" w:uiPriority="52"/>
-    <w:lsdException w:name="Grid Table 1 Light Accent 6" w:uiPriority="46"/>
-    <w:lsdException w:name="Grid Table 2 Accent 6" w:uiPriority="47"/>
-    <w:lsdException w:name="Grid Table 3 Accent 6" w:uiPriority="48"/>
-    <w:lsdException w:name="Grid Table 4 Accent 6" w:uiPriority="49"/>
-    <w:lsdException w:name="Grid Table 5 Dark Accent 6" w:uiPriority="50"/>
-    <w:lsdException w:name="Grid Table 6 Colorful Accent 6" w:uiPriority="51"/>
-    <w:lsdException w:name="Grid Table 7 Colorful Accent 6" w:uiPriority="52"/>
-    <w:lsdException w:name="List Table 1 Light" w:uiPriority="46"/>
-    <w:lsdException w:name="List Table 2" w:uiPriority="47"/>
-    <w:lsdException w:name="List Table 3" w:uiPriority="48"/>
-    <w:lsdException w:name="List Table 4" w:uiPriority="49"/>
-    <w:lsdException w:name="List Table 5 Dark" w:uiPriority="50"/>
-    <w:lsdException w:name="List Table 6 Colorful" w:uiPriority="51"/>
-    <w:lsdException w:name="List Table 7 Colorful" w:uiPriority="52"/>
-    <w:lsdException w:name="List Table 1 Light Accent 1" w:uiPriority="46"/>
-    <w:lsdException w:name="List Table 2 Accent 1" w:uiPriority="47"/>
-    <w:lsdException w:name="List Table 3 Accent 1" w:uiPriority="48"/>
-    <w:lsdException w:name="List Table 4 Accent 1" w:uiPriority="49"/>
-    <w:lsdException w:name="List Table 5 Dark Accent 1" w:uiPriority="50"/>
-    <w:lsdException w:name="List Table 6 Colorful Accent 1" w:uiPriority="51"/>
-    <w:lsdException w:name="List Table 7 Colorful Accent 1" w:uiPriority="52"/>
-    <w:lsdException w:name="List Table 1 Light Accent 2" w:uiPriority="46"/>
-    <w:lsdException w:name="List Table 2 Accent 2" w:uiPriority="47"/>
-    <w:lsdException w:name="List Table 3 Accent 2" w:uiPriority="48"/>
-    <w:lsdException w:name="List Table 4 Accent 2" w:uiPriority="49"/>
-    <w:lsdException w:name="List Table 5 Dark Accent 2" w:uiPriority="50"/>
-    <w:lsdException w:name="List Table 6 Colorful Accent 2" w:uiPriority="51"/>
-    <w:lsdException w:name="List Table 7 Colorful Accent 2" w:uiPriority="52"/>
-    <w:lsdException w:name="List Table 1 Light Accent 3" w:uiPriority="46"/>
-    <w:lsdException w:name="List Table 2 Accent 3" w:uiPriority="47"/>
-    <w:lsdException w:name="List Table 3 Accent 3" w:uiPriority="48"/>
-    <w:lsdException w:name="List Table 4 Accent 3" w:uiPriority="49"/>
-    <w:lsdException w:name="List Table 5 Dark Accent 3" w:uiPriority="50"/>
-    <w:lsdException w:name="List Table 6 Colorful Accent 3" w:uiPriority="51"/>
-    <w:lsdException w:name="List Table 7 Colorful Accent 3" w:uiPriority="52"/>
-    <w:lsdException w:name="List Table 1 Light Accent 4" w:uiPriority="46"/>
-    <w:lsdException w:name="List Table 2 Accent 4" w:uiPriority="47"/>
-    <w:lsdException w:name="List Table 3 Accent 4" w:uiPriority="48"/>
-    <w:lsdException w:name="List Table 4 Accent 4" w:uiPriority="49"/>
-    <w:lsdException w:name="List Table 5 Dark Accent 4" w:uiPriority="50"/>
-    <w:lsdException w:name="List Table 6 Colorful Accent 4" w:uiPriority="51"/>
-    <w:lsdException w:name="List Table 7 Colorful Accent 4" w:uiPriority="52"/>
-    <w:lsdException w:name="List Table 1 Light Accent 5" w:uiPriority="46"/>
-    <w:lsdException w:name="List Table 2 Accent 5" w:uiPriority="47"/>
-    <w:lsdException w:name="List Table 3 Accent 5" w:uiPriority="48"/>
-    <w:lsdException w:name="List Table 4 Accent 5" w:uiPriority="49"/>
-    <w:lsdException w:name="List Table 5 Dark Accent 5" w:uiPriority="50"/>
-    <w:lsdException w:name="List Table 6 Colorful Accent 5" w:uiPriority="51"/>
-    <w:lsdException w:name="List Table 7 Colorful Accent 5" w:uiPriority="52"/>
-    <w:lsdException w:name="List Table 1 Light Accent 6" w:uiPriority="46"/>
-    <w:lsdException w:name="List Table 2 Accent 6" w:uiPriority="47"/>
-    <w:lsdException w:name="List Table 3 Accent 6" w:uiPriority="48"/>
-    <w:lsdException w:name="List Table 4 Accent 6" w:uiPriority="49"/>
-    <w:lsdException w:name="List Table 5 Dark Accent 6" w:uiPriority="50"/>
-    <w:lsdException w:name="List Table 6 Colorful Accent 6" w:uiPriority="51"/>
-    <w:lsdException w:name="List Table 7 Colorful Accent 6" w:uiPriority="52"/>
-    <w:lsdException w:name="Mention" w:semiHidden="1" w:unhideWhenUsed="1"/>
-    <w:lsdException w:name="Smart Hyperlink" w:semiHidden="1" w:unhideWhenUsed="1"/>
+  <w:latentStyles w:defLockedState="0" w:defUIPriority="99" w:defSemiHidden="1" w:defUnhideWhenUsed="1" w:defQFormat="0" w:count="276">
+    <w:lsdException w:name="Normal" w:semiHidden="0" w:uiPriority="0" w:unhideWhenUsed="0" w:qFormat="1"/>
+    <w:lsdException w:name="heading 1" w:semiHidden="0" w:uiPriority="9" w:unhideWhenUsed="0" w:qFormat="1"/>
+    <w:lsdException w:name="heading 2" w:uiPriority="9" w:qFormat="1"/>
+    <w:lsdException w:name="heading 3" w:uiPriority="9" w:qFormat="1"/>
+    <w:lsdException w:name="heading 4" w:uiPriority="9" w:qFormat="1"/>
+    <w:lsdException w:name="heading 5" w:uiPriority="9" w:qFormat="1"/>
+    <w:lsdException w:name="heading 6" w:uiPriority="9" w:qFormat="1"/>
+    <w:lsdException w:name="heading 7" w:uiPriority="9" w:qFormat="1"/>
+    <w:lsdException w:name="heading 8" w:uiPriority="9" w:qFormat="1"/>
+    <w:lsdException w:name="heading 9" w:uiPriority="9" w:qFormat="1"/>
+    <w:lsdException w:name="toc 1" w:uiPriority="39"/>
+    <w:lsdException w:name="toc 2" w:uiPriority="39"/>
+    <w:lsdException w:name="toc 3" w:uiPriority="39"/>
+    <w:lsdException w:name="toc 4" w:uiPriority="39"/>
+    <w:lsdException w:name="toc 5" w:uiPriority="39"/>
+    <w:lsdException w:name="toc 6" w:uiPriority="39"/>
+    <w:lsdException w:name="toc 7" w:uiPriority="39"/>
+    <w:lsdException w:name="toc 8" w:uiPriority="39"/>
+    <w:lsdException w:name="toc 9" w:uiPriority="39"/>
+    <w:lsdException w:name="caption" w:uiPriority="35" w:qFormat="1"/>
+    <w:lsdException w:name="Title" w:semiHidden="0" w:uiPriority="10" w:unhideWhenUsed="0" w:qFormat="1"/>
+    <w:lsdException w:name="Default Paragraph Font" w:uiPriority="1"/>
+    <w:lsdException w:name="Subtitle" w:semiHidden="0" w:uiPriority="11" w:unhideWhenUsed="0" w:qFormat="1"/>
+    <w:lsdException w:name="Strong" w:semiHidden="0" w:uiPriority="22" w:unhideWhenUsed="0" w:qFormat="1"/>
+    <w:lsdException w:name="Emphasis" w:semiHidden="0" w:uiPriority="20" w:unhideWhenUsed="0" w:qFormat="1"/>
+    <w:lsdException w:name="Table Grid" w:semiHidden="0" w:uiPriority="39" w:unhideWhenUsed="0"/>
+    <w:lsdException w:name="Placeholder Text" w:unhideWhenUsed="0"/>
+    <w:lsdException w:name="No Spacing" w:semiHidden="0" w:uiPriority="1" w:unhideWhenUsed="0" w:qFormat="1"/>
+    <w:lsdException w:name="Light Shading" w:semiHidden="0" w:uiPriority="60" w:unhideWhenUsed="0"/>
+    <w:lsdException w:name="Light List" w:semiHidden="0" w:uiPriority="61" w:unhideWhenUsed="0"/>
+    <w:lsdException w:name="Light Grid" w:semiHidden="0" w:uiPriority="62" w:unhideWhenUsed="0"/>
+    <w:lsdException w:name="Medium Shading 1" w:semiHidden="0" w:uiPriority="63" w:unhideWhenUsed="0"/>
+    <w:lsdException w:name="Medium Shading 2" w:semiHidden="0" w:uiPriority="64" w:unhideWhenUsed="0"/>
+    <w:lsdException w:name="Medium List 1" w:semiHidden="0" w:uiPriority="65" w:unhideWhenUsed="0"/>
+    <w:lsdException w:name="Medium List 2" w:semiHidden="0" w:uiPriority="66" w:unhideWhenUsed="0"/>
+    <w:lsdException w:name="Medium Grid 1" w:semiHidden="0" w:uiPriority="67" w:unhideWhenUsed="0"/>
+    <w:lsdException w:name="Medium Grid 2" w:semiHidden="0" w:uiPriority="68" w:unhideWhenUsed="0"/>
+    <w:lsdException w:name="Medium Grid 3" w:semiHidden="0" w:uiPriority="69" w:unhideWhenUsed="0"/>
+    <w:lsdException w:name="Dark List" w:semiHidden="0" w:uiPriority="70" w:unhideWhenUsed="0"/>
+    <w:lsdException w:name="Colorful Shading" w:semiHidden="0" w:uiPriority="71" w:unhideWhenUsed="0"/>
+    <w:lsdException w:name="Colorful List" w:semiHidden="0" w:uiPriority="72" w:unhideWhenUsed="0"/>
+    <w:lsdException w:name="Colorful Grid" w:semiHidden="0" w:uiPriority="73" w:unhideWhenUsed="0"/>
+    <w:lsdException w:name="Light Shading Accent 1" w:semiHidden="0" w:uiPriority="60" w:unhideWhenUsed="0"/>
+    <w:lsdException w:name="Light List Accent 1" w:semiHidden="0" w:uiPriority="61" w:unhideWhenUsed="0"/>
+    <w:lsdException w:name="Light Grid Accent 1" w:semiHidden="0" w:uiPriority="62" w:unhideWhenUsed="0"/>
+    <w:lsdException w:name="Medium Shading 1 Accent 1" w:semiHidden="0" w:uiPriority="63" w:unhideWhenUsed="0"/>
+    <w:lsdException w:name="Medium Shading 2 Accent 1" w:semiHidden="0" w:uiPriority="64" w:unhideWhenUsed="0"/>
+    <w:lsdException w:name="Medium List 1 Accent 1" w:semiHidden="0" w:uiPriority="65" w:unhideWhenUsed="0"/>
+    <w:lsdException w:name="Revision" w:unhideWhenUsed="0"/>
+    <w:lsdException w:name="List Paragraph" w:semiHidden="0" w:uiPriority="34" w:unhideWhenUsed="0" w:qFormat="1"/>
+    <w:lsdException w:name="Quote" w:semiHidden="0" w:uiPriority="29" w:unhideWhenUsed="0" w:qFormat="1"/>
+    <w:lsdException w:name="Intense Quote" w:semiHidden="0" w:uiPriority="30" w:unhideWhenUsed="0" w:qFormat="1"/>
+    <w:lsdException w:name="Medium List 2 Accent 1" w:semiHidden="0" w:uiPriority="66" w:unhideWhenUsed="0"/>
+    <w:lsdException w:name="Medium Grid 1 Accent 1" w:semiHidden="0" w:uiPriority="67" w:unhideWhenUsed="0"/>
+    <w:lsdException w:name="Medium Grid 2 Accent 1" w:semiHidden="0" w:uiPriority="68" w:unhideWhenUsed="0"/>
+    <w:lsdException w:name="Medium Grid 3 Accent 1" w:semiHidden="0" w:uiPriority="69" w:unhideWhenUsed="0"/>
+    <w:lsdException w:name="Dark List Accent 1" w:semiHidden="0" w:uiPriority="70" w:unhideWhenUsed="0"/>
+    <w:lsdException w:name="Colorful Shading Accent 1" w:semiHidden="0" w:uiPriority="71" w:unhideWhenUsed="0"/>
+    <w:lsdException w:name="Colorful List Accent 1" w:semiHidden="0" w:uiPriority="72" w:unhideWhenUsed="0"/>
+    <w:lsdException w:name="Colorful Grid Accent 1" w:semiHidden="0" w:uiPriority="73" w:unhideWhenUsed="0"/>
+    <w:lsdException w:name="Light Shading Accent 2" w:semiHidden="0" w:uiPriority="60" w:unhideWhenUsed="0"/>
+    <w:lsdException w:name="Light List Accent 2" w:semiHidden="0" w:uiPriority="61" w:unhideWhenUsed="0"/>
+    <w:lsdException w:name="Light Grid Accent 2" w:semiHidden="0" w:uiPriority="62" w:unhideWhenUsed="0"/>
+    <w:lsdException w:name="Medium Shading 1 Accent 2" w:semiHidden="0" w:uiPriority="63" w:unhideWhenUsed="0"/>
+    <w:lsdException w:name="Medium Shading 2 Accent 2" w:semiHidden="0" w:uiPriority="64" w:unhideWhenUsed="0"/>
+    <w:lsdException w:name="Medium List 1 Accent 2" w:semiHidden="0" w:uiPriority="65" w:unhideWhenUsed="0"/>
+    <w:lsdException w:name="Medium List 2 Accent 2" w:semiHidden="0" w:uiPriority="66" w:unhideWhenUsed="0"/>
+    <w:lsdException w:name="Medium Grid 1 Accent 2" w:semiHidden="0" w:uiPriority="67" w:unhideWhenUsed="0"/>
+    <w:lsdException w:name="Medium Grid 2 Accent 2" w:semiHidden="0" w:uiPriority="68" w:unhideWhenUsed="0"/>
+    <w:lsdException w:name="Medium Grid 3 Accent 2" w:semiHidden="0" w:uiPriority="69" w:unhideWhenUsed="0"/>
+    <w:lsdException w:name="Dark List Accent 2" w:semiHidden="0" w:uiPriority="70" w:unhideWhenUsed="0"/>
+    <w:lsdException w:name="Colorful Shading Accent 2" w:semiHidden="0" w:uiPriority="71" w:unhideWhenUsed="0"/>
+    <w:lsdException w:name="Colorful List Accent 2" w:semiHidden="0" w:uiPriority="72" w:unhideWhenUsed="0"/>
+    <w:lsdException w:name="Colorful Grid Accent 2" w:semiHidden="0" w:uiPriority="73" w:unhideWhenUsed="0"/>
+    <w:lsdException w:name="Light Shading Accent 3" w:semiHidden="0" w:uiPriority="60" w:unhideWhenUsed="0"/>
+    <w:lsdException w:name="Light List Accent 3" w:semiHidden="0" w:uiPriority="61" w:unhideWhenUsed="0"/>
+    <w:lsdException w:name="Light Grid Accent 3" w:semiHidden="0" w:uiPriority="62" w:unhideWhenUsed="0"/>
+    <w:lsdException w:name="Medium Shading 1 Accent 3" w:semiHidden="0" w:uiPriority="63" w:unhideWhenUsed="0"/>
+    <w:lsdException w:name="Medium Shading 2 Accent 3" w:semiHidden="0" w:uiPriority="64" w:unhideWhenUsed="0"/>
+    <w:lsdException w:name="Medium List 1 Accent 3" w:semiHidden="0" w:uiPriority="65" w:unhideWhenUsed="0"/>
+    <w:lsdException w:name="Medium List 2 Accent 3" w:semiHidden="0" w:uiPriority="66" w:unhideWhenUsed="0"/>
+    <w:lsdException w:name="Medium Grid 1 Accent 3" w:semiHidden="0" w:uiPriority="67" w:unhideWhenUsed="0"/>
+    <w:lsdException w:name="Medium Grid 2 Accent 3" w:semiHidden="0" w:uiPriority="68" w:unhideWhenUsed="0"/>
+    <w:lsdException w:name="Medium Grid 3 Accent 3" w:semiHidden="0" w:uiPriority="69" w:unhideWhenUsed="0"/>
+    <w:lsdException w:name="Dark List Accent 3" w:semiHidden="0" w:uiPriority="70" w:unhideWhenUsed="0"/>
+    <w:lsdException w:name="Colorful Shading Accent 3" w:semiHidden="0" w:uiPriority="71" w:unhideWhenUsed="0"/>
+    <w:lsdException w:name="Colorful List Accent 3" w:semiHidden="0" w:uiPriority="72" w:unhideWhenUsed="0"/>
+    <w:lsdException w:name="Colorful Grid Accent 3" w:semiHidden="0" w:uiPriority="73" w:unhideWhenUsed="0"/>
+    <w:lsdException w:name="Light Shading Accent 4" w:semiHidden="0" w:uiPriority="60" w:unhideWhenUsed="0"/>
+    <w:lsdException w:name="Light List Accent 4" w:semiHidden="0" w:uiPriority="61" w:unhideWhenUsed="0"/>
+    <w:lsdException w:name="Light Grid Accent 4" w:semiHidden="0" w:uiPriority="62" w:unhideWhenUsed="0"/>
+    <w:lsdException w:name="Medium Shading 1 Accent 4" w:semiHidden="0" w:uiPriority="63" w:unhideWhenUsed="0"/>
+    <w:lsdException w:name="Medium Shading 2 Accent 4" w:semiHidden="0" w:uiPriority="64" w:unhideWhenUsed="0"/>
+    <w:lsdException w:name="Medium List 1 Accent 4" w:semiHidden="0" w:uiPriority="65" w:unhideWhenUsed="0"/>
+    <w:lsdException w:name="Medium List 2 Accent 4" w:semiHidden="0" w:uiPriority="66" w:unhideWhenUsed="0"/>
+    <w:lsdException w:name="Medium Grid 1 Accent 4" w:semiHidden="0" w:uiPriority="67" w:unhideWhenUsed="0"/>
+    <w:lsdException w:name="Medium Grid 2 Accent 4" w:semiHidden="0" w:uiPriority="68" w:unhideWhenUsed="0"/>
+    <w:lsdException w:name="Medium Grid 3 Accent 4" w:semiHidden="0" w:uiPriority="69" w:unhideWhenUsed="0"/>
+    <w:lsdException w:name="Dark List Accent 4" w:semiHidden="0" w:uiPriority="70" w:unhideWhenUsed="0"/>
+    <w:lsdException w:name="Colorful Shading Accent 4" w:semiHidden="0" w:uiPriority="71" w:unhideWhenUsed="0"/>
+    <w:lsdException w:name="Colorful List Accent 4" w:semiHidden="0" w:uiPriority="72" w:unhideWhenUsed="0"/>
+    <w:lsdException w:name="Colorful Grid Accent 4" w:semiHidden="0" w:uiPriority="73" w:unhideWhenUsed="0"/>
+    <w:lsdException w:name="Light Shading Accent 5" w:semiHidden="0" w:uiPriority="60" w:unhideWhenUsed="0"/>
+    <w:lsdException w:name="Light List Accent 5" w:semiHidden="0" w:uiPriority="61" w:unhideWhenUsed="0"/>
+    <w:lsdException w:name="Light Grid Accent 5" w:semiHidden="0" w:uiPriority="62" w:unhideWhenUsed="0"/>
+    <w:lsdException w:name="Medium Shading 1 Accent 5" w:semiHidden="0" w:uiPriority="63" w:unhideWhenUsed="0"/>
+    <w:lsdException w:name="Medium Shading 2 Accent 5" w:semiHidden="0" w:uiPriority="64" w:unhideWhenUsed="0"/>
+    <w:lsdException w:name="Medium List 1 Accent 5" w:semiHidden="0" w:uiPriority="65" w:unhideWhenUsed="0"/>
+    <w:lsdException w:name="Medium List 2 Accent 5" w:semiHidden="0" w:uiPriority="66" w:unhideWhenUsed="0"/>
+    <w:lsdException w:name="Medium Grid 1 Accent 5" w:semiHidden="0" w:uiPriority="67" w:unhideWhenUsed="0"/>
+    <w:lsdException w:name="Medium Grid 2 Accent 5" w:semiHidden="0" w:uiPriority="68" w:unhideWhenUsed="0"/>
+    <w:lsdException w:name="Medium Grid 3 Accent 5" w:semiHidden="0" w:uiPriority="69" w:unhideWhenUsed="0"/>
+    <w:lsdException w:name="Dark List Accent 5" w:semiHidden="0" w:uiPriority="70" w:unhideWhenUsed="0"/>
+    <w:lsdException w:name="Colorful Shading Accent 5" w:semiHidden="0" w:uiPriority="71" w:unhideWhenUsed="0"/>
+    <w:lsdException w:name="Colorful List Accent 5" w:semiHidden="0" w:uiPriority="72" w:unhideWhenUsed="0"/>
+    <w:lsdException w:name="Colorful Grid Accent 5" w:semiHidden="0" w:uiPriority="73" w:unhideWhenUsed="0"/>
+    <w:lsdException w:name="Light Shading Accent 6" w:semiHidden="0" w:uiPriority="60" w:unhideWhenUsed="0"/>
+    <w:lsdException w:name="Light List Accent 6" w:semiHidden="0" w:uiPriority="61" w:unhideWhenUsed="0"/>
+    <w:lsdException w:name="Light Grid Accent 6" w:semiHidden="0" w:uiPriority="62" w:unhideWhenUsed="0"/>
+    <w:lsdException w:name="Medium Shading 1 Accent 6" w:semiHidden="0" w:uiPriority="63" w:unhideWhenUsed="0"/>
+    <w:lsdException w:name="Medium Shading 2 Accent 6" w:semiHidden="0" w:uiPriority="64" w:unhideWhenUsed="0"/>
+    <w:lsdException w:name="Medium List 1 Accent 6" w:semiHidden="0" w:uiPriority="65" w:unhideWhenUsed="0"/>
+    <w:lsdException w:name="Medium List 2 Accent 6" w:semiHidden="0" w:uiPriority="66" w:unhideWhenUsed="0"/>
+    <w:lsdException w:name="Medium Grid 1 Accent 6" w:semiHidden="0" w:uiPriority="67" w:unhideWhenUsed="0"/>
+    <w:lsdException w:name="Medium Grid 2 Accent 6" w:semiHidden="0" w:uiPriority="68" w:unhideWhenUsed="0"/>
+    <w:lsdException w:name="Medium Grid 3 Accent 6" w:semiHidden="0" w:uiPriority="69" w:unhideWhenUsed="0"/>
+    <w:lsdException w:name="Dark List Accent 6" w:semiHidden="0" w:uiPriority="70" w:unhideWhenUsed="0"/>
+    <w:lsdException w:name="Colorful Shading Accent 6" w:semiHidden="0" w:uiPriority="71" w:unhideWhenUsed="0"/>
+    <w:lsdException w:name="Colorful List Accent 6" w:semiHidden="0" w:uiPriority="72" w:unhideWhenUsed="0"/>
+    <w:lsdException w:name="Colorful Grid Accent 6" w:semiHidden="0" w:uiPriority="73" w:unhideWhenUsed="0"/>
+    <w:lsdException w:name="Subtle Emphasis" w:semiHidden="0" w:uiPriority="19" w:unhideWhenUsed="0" w:qFormat="1"/>
+    <w:lsdException w:name="Intense Emphasis" w:semiHidden="0" w:uiPriority="21" w:unhideWhenUsed="0" w:qFormat="1"/>
+    <w:lsdException w:name="Subtle Reference" w:semiHidden="0" w:uiPriority="31" w:unhideWhenUsed="0" w:qFormat="1"/>
+    <w:lsdException w:name="Intense Reference" w:semiHidden="0" w:uiPriority="32" w:unhideWhenUsed="0" w:qFormat="1"/>
+    <w:lsdException w:name="Book Title" w:semiHidden="0" w:uiPriority="33" w:unhideWhenUsed="0" w:qFormat="1"/>
+    <w:lsdException w:name="Bibliography" w:uiPriority="37"/>
+    <w:lsdException w:name="TOC Heading" w:uiPriority="39" w:qFormat="1"/>
+  </w:latentStyles>
+  <w:style w:type="paragraph" w:default="1" w:styleId="Normal">
+    <w:name w:val="Normal"/>
+  </w:style>
+  <w:style w:type="paragraph" w:styleId="Heading1">
+    <w:name w:val="heading 1"/>
+    <w:basedOn w:val="Normal"/>
+    <w:next w:val="Normal"/>
+    <w:pPr>
+      <w:keepNext/>
+      <w:keepLines/>
+      <w:spacing w:before="360" w:after="120"/>
+      <w:contextualSpacing/>
+      <w:outlineLvl w:val="0"/>
+    </w:pPr>
+    <w:rPr>
+      <w:rFonts w:ascii="Trebuchet MS" w:eastAsia="Trebuchet MS" w:hAnsi="Trebuchet MS" w:cs="Trebuchet MS"/>
+      <w:sz w:val="32"/>
+      <w:szCs w:val="32"/>
+    </w:rPr>
+  </w:style>
+  <w:style w:type="paragraph" w:styleId="Heading2">
+    <w:name w:val="heading 2"/>
+    <w:basedOn w:val="Normal"/>
+    <w:next w:val="Normal"/>
+    <w:pPr>
+      <w:keepNext/>
+      <w:keepLines/>
+      <w:spacing w:before="200"/>
+      <w:contextualSpacing/>
+      <w:outlineLvl w:val="1"/>
+    </w:pPr>
+    <w:rPr>
+      <w:rFonts w:ascii="Trebuchet MS" w:eastAsia="Trebuchet MS" w:hAnsi="Trebuchet MS" w:cs="Trebuchet MS"/>
+      <w:b/>
+      <w:sz w:val="26"/>
+      <w:szCs w:val="26"/>
+    </w:rPr>
+  </w:style>
+  <w:style w:type="paragraph" w:styleId="Heading3">
+    <w:name w:val="heading 3"/>
+    <w:basedOn w:val="Normal"/>
+    <w:next w:val="Normal"/>
+    <w:pPr>
+      <w:keepNext/>
+      <w:keepLines/>
+      <w:spacing w:before="160"/>
+      <w:contextualSpacing/>
+      <w:outlineLvl w:val="2"/>
+    </w:pPr>
+    <w:rPr>
+      <w:rFonts w:ascii="Trebuchet MS" w:eastAsia="Trebuchet MS" w:hAnsi="Trebuchet MS" w:cs="Trebuchet MS"/>
+      <w:b/>
+      <w:color w:val="666666"/>
+      <w:sz w:val="24"/>
+      <w:szCs w:val="24"/>
+    </w:rPr>
+  </w:style>
+  <w:style w:type="paragraph" w:styleId="Heading4">
+    <w:name w:val="heading 4"/>
+    <w:basedOn w:val="Normal"/>
+    <w:next w:val="Normal"/>
+    <w:pPr>
+      <w:keepNext/>
+      <w:keepLines/>
+      <w:spacing w:before="160"/>
+      <w:contextualSpacing/>
+      <w:outlineLvl w:val="3"/>
+    </w:pPr>
+    <w:rPr>
+      <w:rFonts w:ascii="Trebuchet MS" w:eastAsia="Trebuchet MS" w:hAnsi="Trebuchet MS" w:cs="Trebuchet MS"/>
+      <w:color w:val="666666"/>
+      <w:u w:val="single"/>
+    </w:rPr>
+  </w:style>
+  <w:style w:type="paragraph" w:styleId="Heading5">
+    <w:name w:val="heading 5"/>
+    <w:basedOn w:val="Normal"/>
+    <w:next w:val="Normal"/>
+    <w:pPr>
+      <w:keepNext/>
+      <w:keepLines/>
+      <w:spacing w:before="160"/>
+      <w:contextualSpacing/>
+      <w:outlineLvl w:val="4"/>
+    </w:pPr>
+    <w:rPr>
+      <w:rFonts w:ascii="Trebuchet MS" w:eastAsia="Trebuchet MS" w:hAnsi="Trebuchet MS" w:cs="Trebuchet MS"/>
+      <w:color w:val="666666"/>
+    </w:rPr>
+  </w:style>
+  <w:style w:type="paragraph" w:styleId="Heading6">
+    <w:name w:val="heading 6"/>
+    <w:basedOn w:val="Normal"/>
+    <w:next w:val="Normal"/>
+    <w:pPr>
+      <w:keepNext/>
+      <w:keepLines/>
+      <w:spacing w:before="160"/>
+      <w:contextualSpacing/>
+      <w:outlineLvl w:val="5"/>
+    </w:pPr>
+    <w:rPr>
+      <w:rFonts w:ascii="Trebuchet MS" w:eastAsia="Trebuchet MS" w:hAnsi="Trebuchet MS" w:cs="Trebuchet MS"/>
+      <w:i/>
+      <w:color w:val="666666"/>
+    </w:rPr>
+  </w:style>
+  <w:style w:type="character" w:default="1" w:styleId="DefaultParagraphFont">
+    <w:name w:val="Default Paragraph Font"/>
+    <w:uiPriority w:val="1"/>
+    <w:semiHidden/>
+    <w:unhideWhenUsed/>
+  </w:style>
+  <w:style w:type="table" w:default="1" w:styleId="TableNormal">
+    <w:name w:val="Normal Table"/>
+    <w:uiPriority w:val="99"/>
+    <w:semiHidden/>
+    <w:unhideWhenUsed/>
+    <w:tblPr>
+      <w:tblInd w:w="0" w:type="dxa"/>
+      <w:tblCellMar>
+        <w:top w:w="0" w:type="dxa"/>
+        <w:left w:w="108" w:type="dxa"/>
+        <w:bottom w:w="0" w:type="dxa"/>
+        <w:right w:w="108" w:type="dxa"/>
+      </w:tblCellMar>
+    </w:tblPr>
+  </w:style>
+  <w:style w:type="numbering" w:default="1" w:styleId="NoList">
+    <w:name w:val="No List"/>
+    <w:uiPriority w:val="99"/>
+    <w:semiHidden/>
+    <w:unhideWhenUsed/>
+  </w:style>
+  <w:style w:type="paragraph" w:styleId="Title">
+    <w:name w:val="Title"/>
+    <w:basedOn w:val="Normal"/>
+    <w:next w:val="Normal"/>
+    <w:pPr>
+      <w:keepNext/>
+      <w:keepLines/>
+      <w:contextualSpacing/>
+    </w:pPr>
+    <w:rPr>
+      <w:rFonts w:ascii="Trebuchet MS" w:eastAsia="Trebuchet MS" w:hAnsi="Trebuchet MS" w:cs="Trebuchet MS"/>
+      <w:sz w:val="42"/>
+      <w:szCs w:val="42"/>
+    </w:rPr>
+  </w:style>
+  <w:style w:type="paragraph" w:styleId="Subtitle">
+    <w:name w:val="Subtitle"/>
+    <w:basedOn w:val="Normal"/>
+    <w:next w:val="Normal"/>
+    <w:pPr>
+      <w:keepNext/>
+      <w:keepLines/>
+      <w:spacing w:after="200"/>
+      <w:contextualSpacing/>
+    </w:pPr>
+    <w:rPr>
+      <w:rFonts w:ascii="Trebuchet MS" w:eastAsia="Trebuchet MS" w:hAnsi="Trebuchet MS" w:cs="Trebuchet MS"/>
+      <w:i/>
+      <w:color w:val="666666"/>
+      <w:sz w:val="26"/>
+      <w:szCs w:val="26"/>
+    </w:rPr>
+  </w:style>
+  <w:style w:type="paragraph" w:styleId="ListParagraph">
+    <w:name w:val="List Paragraph"/>
+    <w:basedOn w:val="Normal"/>
+    <w:uiPriority w:val="34"/>
+    <w:qFormat/>
+    <w:rsid w:val="00412144"/>
+    <w:pPr>
+      <w:ind w:left="720"/>
+      <w:contextualSpacing/>
+    </w:pPr>
+  </w:style>
+  <w:style w:type="character" w:customStyle="1" w:styleId="apple-converted-space">
+    <w:name w:val="apple-converted-space"/>
+    <w:basedOn w:val="DefaultParagraphFont"/>
+    <w:rsid w:val="009126CE"/>
+  </w:style>
+  <w:style w:type="character" w:styleId="PlaceholderText">
+    <w:name w:val="Placeholder Text"/>
+    <w:basedOn w:val="DefaultParagraphFont"/>
+    <w:uiPriority w:val="99"/>
+    <w:semiHidden/>
+    <w:rsid w:val="009126CE"/>
+    <w:rPr>
+      <w:color w:val="808080"/>
+    </w:rPr>
+  </w:style>
+  <w:style w:type="character" w:styleId="CommentReference">
+    <w:name w:val="annotation reference"/>
+    <w:basedOn w:val="DefaultParagraphFont"/>
+    <w:uiPriority w:val="99"/>
+    <w:semiHidden/>
+    <w:unhideWhenUsed/>
+    <w:rsid w:val="00910F27"/>
+    <w:rPr>
+      <w:sz w:val="16"/>
+      <w:szCs w:val="16"/>
+    </w:rPr>
+  </w:style>
+  <w:style w:type="paragraph" w:styleId="CommentText">
+    <w:name w:val="annotation text"/>
+    <w:basedOn w:val="Normal"/>
+    <w:link w:val="CommentTextChar"/>
+    <w:uiPriority w:val="99"/>
+    <w:semiHidden/>
+    <w:unhideWhenUsed/>
+    <w:rsid w:val="00910F27"/>
+    <w:pPr>
+      <w:spacing w:line="240" w:lineRule="auto"/>
+    </w:pPr>
+    <w:rPr>
+      <w:sz w:val="20"/>
+      <w:szCs w:val="20"/>
+    </w:rPr>
+  </w:style>
+  <w:style w:type="character" w:customStyle="1" w:styleId="CommentTextChar">
+    <w:name w:val="Comment Text Char"/>
+    <w:basedOn w:val="DefaultParagraphFont"/>
+    <w:link w:val="CommentText"/>
+    <w:uiPriority w:val="99"/>
+    <w:semiHidden/>
+    <w:rsid w:val="00910F27"/>
+    <w:rPr>
+      <w:sz w:val="20"/>
+      <w:szCs w:val="20"/>
+    </w:rPr>
+  </w:style>
+  <w:style w:type="paragraph" w:styleId="CommentSubject">
+    <w:name w:val="annotation subject"/>
+    <w:basedOn w:val="CommentText"/>
+    <w:next w:val="CommentText"/>
+    <w:link w:val="CommentSubjectChar"/>
+    <w:uiPriority w:val="99"/>
+    <w:semiHidden/>
+    <w:unhideWhenUsed/>
+    <w:rsid w:val="00910F27"/>
+    <w:rPr>
+      <w:b/>
+      <w:bCs/>
+    </w:rPr>
+  </w:style>
+  <w:style w:type="character" w:customStyle="1" w:styleId="CommentSubjectChar">
+    <w:name w:val="Comment Subject Char"/>
+    <w:basedOn w:val="CommentTextChar"/>
+    <w:link w:val="CommentSubject"/>
+    <w:uiPriority w:val="99"/>
+    <w:semiHidden/>
+    <w:rsid w:val="00910F27"/>
+    <w:rPr>
+      <w:b/>
+      <w:bCs/>
+      <w:sz w:val="20"/>
+      <w:szCs w:val="20"/>
+    </w:rPr>
+  </w:style>
+  <w:style w:type="paragraph" w:styleId="BalloonText">
+    <w:name w:val="Balloon Text"/>
+    <w:basedOn w:val="Normal"/>
+    <w:link w:val="BalloonTextChar"/>
+    <w:uiPriority w:val="99"/>
+    <w:semiHidden/>
+    <w:unhideWhenUsed/>
+    <w:rsid w:val="00910F27"/>
+    <w:pPr>
+      <w:spacing w:line="240" w:lineRule="auto"/>
+    </w:pPr>
+    <w:rPr>
+      <w:rFonts w:ascii="Tahoma" w:hAnsi="Tahoma" w:cs="Tahoma"/>
+      <w:sz w:val="16"/>
+      <w:szCs w:val="16"/>
+    </w:rPr>
+  </w:style>
+  <w:style w:type="character" w:customStyle="1" w:styleId="BalloonTextChar">
+    <w:name w:val="Balloon Text Char"/>
+    <w:basedOn w:val="DefaultParagraphFont"/>
+    <w:link w:val="BalloonText"/>
+    <w:uiPriority w:val="99"/>
+    <w:semiHidden/>
+    <w:rsid w:val="00910F27"/>
+    <w:rPr>
+      <w:rFonts w:ascii="Tahoma" w:hAnsi="Tahoma" w:cs="Tahoma"/>
+      <w:sz w:val="16"/>
+      <w:szCs w:val="16"/>
+    </w:rPr>
+  </w:style>
+</w:styles>
+</file>
+
+<file path=word/stylesWithEffects.xml><?xml version="1.0" encoding="utf-8"?>
+<w:styles xmlns:wpc="http://schemas.microsoft.com/office/word/2010/wordprocessingCanvas" xmlns:mo="http://schemas.microsoft.com/office/mac/office/2008/main" xmlns:mc="http://schemas.openxmlformats.org/markup-compatibility/2006" xmlns:mv="urn:schemas-microsoft-com:mac:vml" xmlns:o="urn:schemas-microsoft-com:office:office" xmlns:r="http://schemas.openxmlformats.org/officeDocument/2006/relationships" xmlns:m="http://schemas.openxmlformats.org/officeDocument/2006/math" xmlns:v="urn:schemas-microsoft-com:vml" xmlns:wp14="http://schemas.microsoft.com/office/word/2010/wordprocessingDrawing" xmlns:wp="http://schemas.openxmlformats.org/drawingml/2006/wordprocessingDrawing" xmlns:w10="urn:schemas-microsoft-com:office:word" xmlns:w="http://schemas.openxmlformats.org/wordprocessingml/2006/main" xmlns:w14="http://schemas.microsoft.com/office/word/2010/wordml" xmlns:wpg="http://schemas.microsoft.com/office/word/2010/wordprocessingGroup" xmlns:wpi="http://schemas.microsoft.com/office/word/2010/wordprocessingInk" xmlns:wne="http://schemas.microsoft.com/office/word/2006/wordml" xmlns:wps="http://schemas.microsoft.com/office/word/2010/wordprocessingShape" mc:Ignorable="w14 wp14">
+  <w:docDefaults>
+    <w:rPrDefault>
+      <w:rPr>
+        <w:rFonts w:ascii="Arial" w:eastAsia="Arial" w:hAnsi="Arial" w:cs="Arial"/>
+        <w:color w:val="000000"/>
+        <w:sz w:val="22"/>
+        <w:szCs w:val="22"/>
+        <w:lang w:val="en-US" w:eastAsia="en-US" w:bidi="ar-SA"/>
+      </w:rPr>
+    </w:rPrDefault>
+    <w:pPrDefault>
+      <w:pPr>
+        <w:spacing w:line="276" w:lineRule="auto"/>
+      </w:pPr>
+    </w:pPrDefault>
+  </w:docDefaults>
+  <w:latentStyles w:defLockedState="0" w:defUIPriority="99" w:defSemiHidden="1" w:defUnhideWhenUsed="1" w:defQFormat="0" w:count="276">
+    <w:lsdException w:name="Normal" w:semiHidden="0" w:uiPriority="0" w:unhideWhenUsed="0" w:qFormat="1"/>
+    <w:lsdException w:name="heading 1" w:semiHidden="0" w:uiPriority="9" w:unhideWhenUsed="0" w:qFormat="1"/>
+    <w:lsdException w:name="heading 2" w:uiPriority="9" w:qFormat="1"/>
+    <w:lsdException w:name="heading 3" w:uiPriority="9" w:qFormat="1"/>
+    <w:lsdException w:name="heading 4" w:uiPriority="9" w:qFormat="1"/>
+    <w:lsdException w:name="heading 5" w:uiPriority="9" w:qFormat="1"/>
+    <w:lsdException w:name="heading 6" w:uiPriority="9" w:qFormat="1"/>
+    <w:lsdException w:name="heading 7" w:uiPriority="9" w:qFormat="1"/>
+    <w:lsdException w:name="heading 8" w:uiPriority="9" w:qFormat="1"/>
+    <w:lsdException w:name="heading 9" w:uiPriority="9" w:qFormat="1"/>
+    <w:lsdException w:name="toc 1" w:uiPriority="39"/>
+    <w:lsdException w:name="toc 2" w:uiPriority="39"/>
+    <w:lsdException w:name="toc 3" w:uiPriority="39"/>
+    <w:lsdException w:name="toc 4" w:uiPriority="39"/>
+    <w:lsdException w:name="toc 5" w:uiPriority="39"/>
+    <w:lsdException w:name="toc 6" w:uiPriority="39"/>
+    <w:lsdException w:name="toc 7" w:uiPriority="39"/>
+    <w:lsdException w:name="toc 8" w:uiPriority="39"/>
+    <w:lsdException w:name="toc 9" w:uiPriority="39"/>
+    <w:lsdException w:name="caption" w:uiPriority="35" w:qFormat="1"/>
+    <w:lsdException w:name="Title" w:semiHidden="0" w:uiPriority="10" w:unhideWhenUsed="0" w:qFormat="1"/>
+    <w:lsdException w:name="Default Paragraph Font" w:uiPriority="1"/>
+    <w:lsdException w:name="Subtitle" w:semiHidden="0" w:uiPriority="11" w:unhideWhenUsed="0" w:qFormat="1"/>
+    <w:lsdException w:name="Strong" w:semiHidden="0" w:uiPriority="22" w:unhideWhenUsed="0" w:qFormat="1"/>
+    <w:lsdException w:name="Emphasis" w:semiHidden="0" w:uiPriority="20" w:unhideWhenUsed="0" w:qFormat="1"/>
+    <w:lsdException w:name="Table Grid" w:semiHidden="0" w:uiPriority="39" w:unhideWhenUsed="0"/>
+    <w:lsdException w:name="Placeholder Text" w:unhideWhenUsed="0"/>
+    <w:lsdException w:name="No Spacing" w:semiHidden="0" w:uiPriority="1" w:unhideWhenUsed="0" w:qFormat="1"/>
+    <w:lsdException w:name="Light Shading" w:semiHidden="0" w:uiPriority="60" w:unhideWhenUsed="0"/>
+    <w:lsdException w:name="Light List" w:semiHidden="0" w:uiPriority="61" w:unhideWhenUsed="0"/>
+    <w:lsdException w:name="Light Grid" w:semiHidden="0" w:uiPriority="62" w:unhideWhenUsed="0"/>
+    <w:lsdException w:name="Medium Shading 1" w:semiHidden="0" w:uiPriority="63" w:unhideWhenUsed="0"/>
+    <w:lsdException w:name="Medium Shading 2" w:semiHidden="0" w:uiPriority="64" w:unhideWhenUsed="0"/>
+    <w:lsdException w:name="Medium List 1" w:semiHidden="0" w:uiPriority="65" w:unhideWhenUsed="0"/>
+    <w:lsdException w:name="Medium List 2" w:semiHidden="0" w:uiPriority="66" w:unhideWhenUsed="0"/>
+    <w:lsdException w:name="Medium Grid 1" w:semiHidden="0" w:uiPriority="67" w:unhideWhenUsed="0"/>
+    <w:lsdException w:name="Medium Grid 2" w:semiHidden="0" w:uiPriority="68" w:unhideWhenUsed="0"/>
+    <w:lsdException w:name="Medium Grid 3" w:semiHidden="0" w:uiPriority="69" w:unhideWhenUsed="0"/>
+    <w:lsdException w:name="Dark List" w:semiHidden="0" w:uiPriority="70" w:unhideWhenUsed="0"/>
+    <w:lsdException w:name="Colorful Shading" w:semiHidden="0" w:uiPriority="71" w:unhideWhenUsed="0"/>
+    <w:lsdException w:name="Colorful List" w:semiHidden="0" w:uiPriority="72" w:unhideWhenUsed="0"/>
+    <w:lsdException w:name="Colorful Grid" w:semiHidden="0" w:uiPriority="73" w:unhideWhenUsed="0"/>
+    <w:lsdException w:name="Light Shading Accent 1" w:semiHidden="0" w:uiPriority="60" w:unhideWhenUsed="0"/>
+    <w:lsdException w:name="Light List Accent 1" w:semiHidden="0" w:uiPriority="61" w:unhideWhenUsed="0"/>
+    <w:lsdException w:name="Light Grid Accent 1" w:semiHidden="0" w:uiPriority="62" w:unhideWhenUsed="0"/>
+    <w:lsdException w:name="Medium Shading 1 Accent 1" w:semiHidden="0" w:uiPriority="63" w:unhideWhenUsed="0"/>
+    <w:lsdException w:name="Medium Shading 2 Accent 1" w:semiHidden="0" w:uiPriority="64" w:unhideWhenUsed="0"/>
+    <w:lsdException w:name="Medium List 1 Accent 1" w:semiHidden="0" w:uiPriority="65" w:unhideWhenUsed="0"/>
+    <w:lsdException w:name="Revision" w:unhideWhenUsed="0"/>
+    <w:lsdException w:name="List Paragraph" w:semiHidden="0" w:uiPriority="34" w:unhideWhenUsed="0" w:qFormat="1"/>
+    <w:lsdException w:name="Quote" w:semiHidden="0" w:uiPriority="29" w:unhideWhenUsed="0" w:qFormat="1"/>
+    <w:lsdException w:name="Intense Quote" w:semiHidden="0" w:uiPriority="30" w:unhideWhenUsed="0" w:qFormat="1"/>
+    <w:lsdException w:name="Medium List 2 Accent 1" w:semiHidden="0" w:uiPriority="66" w:unhideWhenUsed="0"/>
+    <w:lsdException w:name="Medium Grid 1 Accent 1" w:semiHidden="0" w:uiPriority="67" w:unhideWhenUsed="0"/>
+    <w:lsdException w:name="Medium Grid 2 Accent 1" w:semiHidden="0" w:uiPriority="68" w:unhideWhenUsed="0"/>
+    <w:lsdException w:name="Medium Grid 3 Accent 1" w:semiHidden="0" w:uiPriority="69" w:unhideWhenUsed="0"/>
+    <w:lsdException w:name="Dark List Accent 1" w:semiHidden="0" w:uiPriority="70" w:unhideWhenUsed="0"/>
+    <w:lsdException w:name="Colorful Shading Accent 1" w:semiHidden="0" w:uiPriority="71" w:unhideWhenUsed="0"/>
+    <w:lsdException w:name="Colorful List Accent 1" w:semiHidden="0" w:uiPriority="72" w:unhideWhenUsed="0"/>
+    <w:lsdException w:name="Colorful Grid Accent 1" w:semiHidden="0" w:uiPriority="73" w:unhideWhenUsed="0"/>
+    <w:lsdException w:name="Light Shading Accent 2" w:semiHidden="0" w:uiPriority="60" w:unhideWhenUsed="0"/>
+    <w:lsdException w:name="Light List Accent 2" w:semiHidden="0" w:uiPriority="61" w:unhideWhenUsed="0"/>
+    <w:lsdException w:name="Light Grid Accent 2" w:semiHidden="0" w:uiPriority="62" w:unhideWhenUsed="0"/>
+    <w:lsdException w:name="Medium Shading 1 Accent 2" w:semiHidden="0" w:uiPriority="63" w:unhideWhenUsed="0"/>
+    <w:lsdException w:name="Medium Shading 2 Accent 2" w:semiHidden="0" w:uiPriority="64" w:unhideWhenUsed="0"/>
+    <w:lsdException w:name="Medium List 1 Accent 2" w:semiHidden="0" w:uiPriority="65" w:unhideWhenUsed="0"/>
+    <w:lsdException w:name="Medium List 2 Accent 2" w:semiHidden="0" w:uiPriority="66" w:unhideWhenUsed="0"/>
+    <w:lsdException w:name="Medium Grid 1 Accent 2" w:semiHidden="0" w:uiPriority="67" w:unhideWhenUsed="0"/>
+    <w:lsdException w:name="Medium Grid 2 Accent 2" w:semiHidden="0" w:uiPriority="68" w:unhideWhenUsed="0"/>
+    <w:lsdException w:name="Medium Grid 3 Accent 2" w:semiHidden="0" w:uiPriority="69" w:unhideWhenUsed="0"/>
+    <w:lsdException w:name="Dark List Accent 2" w:semiHidden="0" w:uiPriority="70" w:unhideWhenUsed="0"/>
+    <w:lsdException w:name="Colorful Shading Accent 2" w:semiHidden="0" w:uiPriority="71" w:unhideWhenUsed="0"/>
+    <w:lsdException w:name="Colorful List Accent 2" w:semiHidden="0" w:uiPriority="72" w:unhideWhenUsed="0"/>
+    <w:lsdException w:name="Colorful Grid Accent 2" w:semiHidden="0" w:uiPriority="73" w:unhideWhenUsed="0"/>
+    <w:lsdException w:name="Light Shading Accent 3" w:semiHidden="0" w:uiPriority="60" w:unhideWhenUsed="0"/>
+    <w:lsdException w:name="Light List Accent 3" w:semiHidden="0" w:uiPriority="61" w:unhideWhenUsed="0"/>
+    <w:lsdException w:name="Light Grid Accent 3" w:semiHidden="0" w:uiPriority="62" w:unhideWhenUsed="0"/>
+    <w:lsdException w:name="Medium Shading 1 Accent 3" w:semiHidden="0" w:uiPriority="63" w:unhideWhenUsed="0"/>
+    <w:lsdException w:name="Medium Shading 2 Accent 3" w:semiHidden="0" w:uiPriority="64" w:unhideWhenUsed="0"/>
+    <w:lsdException w:name="Medium List 1 Accent 3" w:semiHidden="0" w:uiPriority="65" w:unhideWhenUsed="0"/>
+    <w:lsdException w:name="Medium List 2 Accent 3" w:semiHidden="0" w:uiPriority="66" w:unhideWhenUsed="0"/>
+    <w:lsdException w:name="Medium Grid 1 Accent 3" w:semiHidden="0" w:uiPriority="67" w:unhideWhenUsed="0"/>
+    <w:lsdException w:name="Medium Grid 2 Accent 3" w:semiHidden="0" w:uiPriority="68" w:unhideWhenUsed="0"/>
+    <w:lsdException w:name="Medium Grid 3 Accent 3" w:semiHidden="0" w:uiPriority="69" w:unhideWhenUsed="0"/>
+    <w:lsdException w:name="Dark List Accent 3" w:semiHidden="0" w:uiPriority="70" w:unhideWhenUsed="0"/>
+    <w:lsdException w:name="Colorful Shading Accent 3" w:semiHidden="0" w:uiPriority="71" w:unhideWhenUsed="0"/>
+    <w:lsdException w:name="Colorful List Accent 3" w:semiHidden="0" w:uiPriority="72" w:unhideWhenUsed="0"/>
+    <w:lsdException w:name="Colorful Grid Accent 3" w:semiHidden="0" w:uiPriority="73" w:unhideWhenUsed="0"/>
+    <w:lsdException w:name="Light Shading Accent 4" w:semiHidden="0" w:uiPriority="60" w:unhideWhenUsed="0"/>
+    <w:lsdException w:name="Light List Accent 4" w:semiHidden="0" w:uiPriority="61" w:unhideWhenUsed="0"/>
+    <w:lsdException w:name="Light Grid Accent 4" w:semiHidden="0" w:uiPriority="62" w:unhideWhenUsed="0"/>
+    <w:lsdException w:name="Medium Shading 1 Accent 4" w:semiHidden="0" w:uiPriority="63" w:unhideWhenUsed="0"/>
+    <w:lsdException w:name="Medium Shading 2 Accent 4" w:semiHidden="0" w:uiPriority="64" w:unhideWhenUsed="0"/>
+    <w:lsdException w:name="Medium List 1 Accent 4" w:semiHidden="0" w:uiPriority="65" w:unhideWhenUsed="0"/>
+    <w:lsdException w:name="Medium List 2 Accent 4" w:semiHidden="0" w:uiPriority="66" w:unhideWhenUsed="0"/>
+    <w:lsdException w:name="Medium Grid 1 Accent 4" w:semiHidden="0" w:uiPriority="67" w:unhideWhenUsed="0"/>
+    <w:lsdException w:name="Medium Grid 2 Accent 4" w:semiHidden="0" w:uiPriority="68" w:unhideWhenUsed="0"/>
+    <w:lsdException w:name="Medium Grid 3 Accent 4" w:semiHidden="0" w:uiPriority="69" w:unhideWhenUsed="0"/>
+    <w:lsdException w:name="Dark List Accent 4" w:semiHidden="0" w:uiPriority="70" w:unhideWhenUsed="0"/>
+    <w:lsdException w:name="Colorful Shading Accent 4" w:semiHidden="0" w:uiPriority="71" w:unhideWhenUsed="0"/>
+    <w:lsdException w:name="Colorful List Accent 4" w:semiHidden="0" w:uiPriority="72" w:unhideWhenUsed="0"/>
+    <w:lsdException w:name="Colorful Grid Accent 4" w:semiHidden="0" w:uiPriority="73" w:unhideWhenUsed="0"/>
+    <w:lsdException w:name="Light Shading Accent 5" w:semiHidden="0" w:uiPriority="60" w:unhideWhenUsed="0"/>
+    <w:lsdException w:name="Light List Accent 5" w:semiHidden="0" w:uiPriority="61" w:unhideWhenUsed="0"/>
+    <w:lsdException w:name="Light Grid Accent 5" w:semiHidden="0" w:uiPriority="62" w:unhideWhenUsed="0"/>
+    <w:lsdException w:name="Medium Shading 1 Accent 5" w:semiHidden="0" w:uiPriority="63" w:unhideWhenUsed="0"/>
+    <w:lsdException w:name="Medium Shading 2 Accent 5" w:semiHidden="0" w:uiPriority="64" w:unhideWhenUsed="0"/>
+    <w:lsdException w:name="Medium List 1 Accent 5" w:semiHidden="0" w:uiPriority="65" w:unhideWhenUsed="0"/>
+    <w:lsdException w:name="Medium List 2 Accent 5" w:semiHidden="0" w:uiPriority="66" w:unhideWhenUsed="0"/>
+    <w:lsdException w:name="Medium Grid 1 Accent 5" w:semiHidden="0" w:uiPriority="67" w:unhideWhenUsed="0"/>
+    <w:lsdException w:name="Medium Grid 2 Accent 5" w:semiHidden="0" w:uiPriority="68" w:unhideWhenUsed="0"/>
+    <w:lsdException w:name="Medium Grid 3 Accent 5" w:semiHidden="0" w:uiPriority="69" w:unhideWhenUsed="0"/>
+    <w:lsdException w:name="Dark List Accent 5" w:semiHidden="0" w:uiPriority="70" w:unhideWhenUsed="0"/>
+    <w:lsdException w:name="Colorful Shading Accent 5" w:semiHidden="0" w:uiPriority="71" w:unhideWhenUsed="0"/>
+    <w:lsdException w:name="Colorful List Accent 5" w:semiHidden="0" w:uiPriority="72" w:unhideWhenUsed="0"/>
+    <w:lsdException w:name="Colorful Grid Accent 5" w:semiHidden="0" w:uiPriority="73" w:unhideWhenUsed="0"/>
+    <w:lsdException w:name="Light Shading Accent 6" w:semiHidden="0" w:uiPriority="60" w:unhideWhenUsed="0"/>
+    <w:lsdException w:name="Light List Accent 6" w:semiHidden="0" w:uiPriority="61" w:unhideWhenUsed="0"/>
+    <w:lsdException w:name="Light Grid Accent 6" w:semiHidden="0" w:uiPriority="62" w:unhideWhenUsed="0"/>
+    <w:lsdException w:name="Medium Shading 1 Accent 6" w:semiHidden="0" w:uiPriority="63" w:unhideWhenUsed="0"/>
+    <w:lsdException w:name="Medium Shading 2 Accent 6" w:semiHidden="0" w:uiPriority="64" w:unhideWhenUsed="0"/>
+    <w:lsdException w:name="Medium List 1 Accent 6" w:semiHidden="0" w:uiPriority="65" w:unhideWhenUsed="0"/>
+    <w:lsdException w:name="Medium List 2 Accent 6" w:semiHidden="0" w:uiPriority="66" w:unhideWhenUsed="0"/>
+    <w:lsdException w:name="Medium Grid 1 Accent 6" w:semiHidden="0" w:uiPriority="67" w:unhideWhenUsed="0"/>
+    <w:lsdException w:name="Medium Grid 2 Accent 6" w:semiHidden="0" w:uiPriority="68" w:unhideWhenUsed="0"/>
+    <w:lsdException w:name="Medium Grid 3 Accent 6" w:semiHidden="0" w:uiPriority="69" w:unhideWhenUsed="0"/>
+    <w:lsdException w:name="Dark List Accent 6" w:semiHidden="0" w:uiPriority="70" w:unhideWhenUsed="0"/>
+    <w:lsdException w:name="Colorful Shading Accent 6" w:semiHidden="0" w:uiPriority="71" w:unhideWhenUsed="0"/>
+    <w:lsdException w:name="Colorful List Accent 6" w:semiHidden="0" w:uiPriority="72" w:unhideWhenUsed="0"/>
+    <w:lsdException w:name="Colorful Grid Accent 6" w:semiHidden="0" w:uiPriority="73" w:unhideWhenUsed="0"/>
+    <w:lsdException w:name="Subtle Emphasis" w:semiHidden="0" w:uiPriority="19" w:unhideWhenUsed="0" w:qFormat="1"/>
+    <w:lsdException w:name="Intense Emphasis" w:semiHidden="0" w:uiPriority="21" w:unhideWhenUsed="0" w:qFormat="1"/>
+    <w:lsdException w:name="Subtle Reference" w:semiHidden="0" w:uiPriority="31" w:unhideWhenUsed="0" w:qFormat="1"/>
+    <w:lsdException w:name="Intense Reference" w:semiHidden="0" w:uiPriority="32" w:unhideWhenUsed="0" w:qFormat="1"/>
+    <w:lsdException w:name="Book Title" w:semiHidden="0" w:uiPriority="33" w:unhideWhenUsed="0" w:qFormat="1"/>
+    <w:lsdException w:name="Bibliography" w:uiPriority="37"/>
+    <w:lsdException w:name="TOC Heading" w:uiPriority="39" w:qFormat="1"/>
   </w:latentStyles>
   <w:style w:type="paragraph" w:default="1" w:styleId="Normal">
     <w:name w:val="Normal"/>
@@ -4408,7 +5349,7 @@
     </a:clrScheme>
     <a:fontScheme name="Office">
       <a:majorFont>
-        <a:latin typeface="Calibri Light" panose="020F0302020204030204"/>
+        <a:latin typeface="Calibri Light"/>
         <a:ea typeface=""/>
         <a:cs typeface=""/>
         <a:font script="Jpan" typeface="Yu Gothic Light"/>
@@ -4443,7 +5384,7 @@
         <a:font script="Geor" typeface="Sylfaen"/>
       </a:majorFont>
       <a:minorFont>
-        <a:latin typeface="Calibri" panose="020F0502020204030204"/>
+        <a:latin typeface="Calibri"/>
         <a:ea typeface=""/>
         <a:cs typeface=""/>
         <a:font script="Jpan" typeface="Yu Mincho"/>
@@ -4620,7 +5561,7 @@
   <a:extraClrSchemeLst/>
   <a:extLst>
     <a:ext uri="{05A4C25C-085E-4340-85A3-A5531E510DB2}">
-      <thm15:themeFamily xmlns:thm15="http://schemas.microsoft.com/office/thememl/2012/main" name="Office Theme" id="{62F939B6-93AF-4DB8-9C6B-D6C7DFDC589F}" vid="{4A3C46E8-61CC-4603-A589-7422A47A8E4A}"/>
+      <thm15:themeFamily xmlns:thm15="http://schemas.microsoft.com/office/thememl/2012/main" xmlns="" name="Office Theme" id="{62F939B6-93AF-4DB8-9C6B-D6C7DFDC589F}" vid="{4A3C46E8-61CC-4603-A589-7422A47A8E4A}"/>
     </a:ext>
   </a:extLst>
 </a:theme>
@@ -4631,7 +5572,7 @@
 </file>
 
 <file path=customXml/itemProps1.xml><?xml version="1.0" encoding="utf-8"?>
-<ds:datastoreItem xmlns:ds="http://schemas.openxmlformats.org/officeDocument/2006/customXml" ds:itemID="{F1FBC81E-AD26-E44A-AF38-3301C6FDEDB2}">
+<ds:datastoreItem xmlns:ds="http://schemas.openxmlformats.org/officeDocument/2006/customXml" ds:itemID="{5E23656B-885F-4D45-AA06-6C736B2C6471}">
   <ds:schemaRefs>
     <ds:schemaRef ds:uri="http://schemas.openxmlformats.org/officeDocument/2006/bibliography"/>
   </ds:schemaRefs>

</xml_diff>

<commit_message>
Some comments (Mark's use case).
</commit_message>
<xml_diff>
--- a/Use Case Descriptions/UseCase_Geology_Draft1_20171101.docx
+++ b/Use Case Descriptions/UseCase_Geology_Draft1_20171101.docx
@@ -143,7 +143,6 @@
         </w:rPr>
       </w:pPr>
       <w:commentRangeStart w:id="2"/>
-      <w:proofErr w:type="gramStart"/>
       <w:r>
         <w:rPr>
           <w:rFonts w:asciiTheme="minorHAnsi" w:hAnsiTheme="minorHAnsi" w:cstheme="minorHAnsi"/>
@@ -175,7 +174,6 @@
         <w:t>, reasonable estimates on atmospheric contributions, comparisons to a spectral library of known geologic materials.</w:t>
       </w:r>
       <w:commentRangeEnd w:id="2"/>
-      <w:proofErr w:type="gramEnd"/>
       <w:r>
         <w:rPr>
           <w:rStyle w:val="CommentReference"/>
@@ -270,6 +268,7 @@
           <w:color w:val="auto"/>
         </w:rPr>
       </w:pPr>
+      <w:commentRangeStart w:id="4"/>
       <w:r>
         <w:rPr>
           <w:rFonts w:asciiTheme="minorHAnsi" w:hAnsiTheme="minorHAnsi" w:cstheme="minorHAnsi"/>
@@ -277,6 +276,13 @@
           <w:color w:val="auto"/>
         </w:rPr>
         <w:t xml:space="preserve">Scripting languages/library: </w:t>
+      </w:r>
+      <w:commentRangeEnd w:id="4"/>
+      <w:r>
+        <w:rPr>
+          <w:rStyle w:val="CommentReference"/>
+        </w:rPr>
+        <w:commentReference w:id="4"/>
       </w:r>
       <w:r>
         <w:rPr>
@@ -489,23 +495,7 @@
           <w:rFonts w:asciiTheme="minorHAnsi" w:hAnsiTheme="minorHAnsi" w:cstheme="minorHAnsi"/>
           <w:color w:val="auto"/>
         </w:rPr>
-        <w:t>Spectral library of laboratory-derived spectral signatures of different geologic units.  Includes latitude and longitude of the sampling locations, which will be used to “</w:t>
-      </w:r>
-      <w:proofErr w:type="spellStart"/>
-      <w:r>
-        <w:rPr>
-          <w:rFonts w:asciiTheme="minorHAnsi" w:hAnsiTheme="minorHAnsi" w:cstheme="minorHAnsi"/>
-          <w:color w:val="auto"/>
-        </w:rPr>
-        <w:t>unmix</w:t>
-      </w:r>
-      <w:proofErr w:type="spellEnd"/>
-      <w:r>
-        <w:rPr>
-          <w:rFonts w:asciiTheme="minorHAnsi" w:hAnsiTheme="minorHAnsi" w:cstheme="minorHAnsi"/>
-          <w:color w:val="auto"/>
-        </w:rPr>
-        <w:t>” specific scenes.</w:t>
+        <w:t>Spectral library of laboratory-derived spectral signatures of different geologic units.  Includes latitude and longitude of the sampling locations, which will be used to “unmix” specific scenes.</w:t>
       </w:r>
     </w:p>
     <w:p>
@@ -541,39 +531,7 @@
           <w:rFonts w:asciiTheme="minorHAnsi" w:hAnsiTheme="minorHAnsi" w:cstheme="minorHAnsi"/>
           <w:color w:val="auto"/>
         </w:rPr>
-        <w:t xml:space="preserve">A series of algorithms to calibrate multispectral data from raw digital number through to spectral parameters derived from calibrated surface reflectance data.  Intermediate steps include the derivation of top-of-atmosphere radiance, the estimation of atmospheric contributions and their removal from the scene, the calibration to surface reflectance, the removal of “non-geological” surfaces (e.g., ice, snow, water, shadow), the parameterization of reflectance data, and the “spectral </w:t>
-      </w:r>
-      <w:proofErr w:type="spellStart"/>
-      <w:r>
-        <w:rPr>
-          <w:rFonts w:asciiTheme="minorHAnsi" w:hAnsiTheme="minorHAnsi" w:cstheme="minorHAnsi"/>
-          <w:color w:val="auto"/>
-        </w:rPr>
-        <w:t>unmixing</w:t>
-      </w:r>
-      <w:proofErr w:type="spellEnd"/>
-      <w:r>
-        <w:rPr>
-          <w:rFonts w:asciiTheme="minorHAnsi" w:hAnsiTheme="minorHAnsi" w:cstheme="minorHAnsi"/>
-          <w:color w:val="auto"/>
-        </w:rPr>
-        <w:t xml:space="preserve">” of orbital data using a library of spectral </w:t>
-      </w:r>
-      <w:proofErr w:type="spellStart"/>
-      <w:r>
-        <w:rPr>
-          <w:rFonts w:asciiTheme="minorHAnsi" w:hAnsiTheme="minorHAnsi" w:cstheme="minorHAnsi"/>
-          <w:color w:val="auto"/>
-        </w:rPr>
-        <w:t>endmembers</w:t>
-      </w:r>
-      <w:proofErr w:type="spellEnd"/>
-      <w:r>
-        <w:rPr>
-          <w:rFonts w:asciiTheme="minorHAnsi" w:hAnsiTheme="minorHAnsi" w:cstheme="minorHAnsi"/>
-          <w:color w:val="auto"/>
-        </w:rPr>
-        <w:t>.</w:t>
+        <w:t>A series of algorithms to calibrate multispectral data from raw digital number through to spectral parameters derived from calibrated surface reflectance data.  Intermediate steps include the derivation of top-of-atmosphere radiance, the estimation of atmospheric contributions and their removal from the scene, the calibration to surface reflectance, the removal of “non-geological” surfaces (e.g., ice, snow, water, shadow), the parameterization of reflectance data, and the “spectral unmixing” of orbital data using a library of spectral endmembers.</w:t>
       </w:r>
     </w:p>
     <w:p>
@@ -618,6 +576,7 @@
           <w:color w:val="auto"/>
         </w:rPr>
       </w:pPr>
+      <w:commentRangeStart w:id="6"/>
       <w:r>
         <w:rPr>
           <w:rFonts w:asciiTheme="minorHAnsi" w:hAnsiTheme="minorHAnsi" w:cstheme="minorHAnsi"/>
@@ -632,6 +591,13 @@
           <w:color w:val="auto"/>
         </w:rPr>
         <w:t xml:space="preserve"> </w:t>
+      </w:r>
+      <w:commentRangeEnd w:id="6"/>
+      <w:r>
+        <w:rPr>
+          <w:rStyle w:val="CommentReference"/>
+        </w:rPr>
+        <w:commentReference w:id="6"/>
       </w:r>
       <w:r>
         <w:rPr>
@@ -812,6 +778,7 @@
           <w:color w:val="auto"/>
         </w:rPr>
       </w:pPr>
+      <w:commentRangeStart w:id="7"/>
       <w:r>
         <w:rPr>
           <w:rFonts w:asciiTheme="minorHAnsi" w:hAnsiTheme="minorHAnsi" w:cstheme="minorHAnsi"/>
@@ -828,6 +795,13 @@
         </w:rPr>
         <w:t>3</w:t>
       </w:r>
+      <w:commentRangeEnd w:id="7"/>
+      <w:r>
+        <w:rPr>
+          <w:rStyle w:val="CommentReference"/>
+        </w:rPr>
+        <w:commentReference w:id="7"/>
+      </w:r>
       <w:r>
         <w:rPr>
           <w:rFonts w:asciiTheme="minorHAnsi" w:hAnsiTheme="minorHAnsi" w:cstheme="minorHAnsi"/>
@@ -921,23 +895,7 @@
           <w:rFonts w:asciiTheme="minorHAnsi" w:hAnsiTheme="minorHAnsi" w:cstheme="minorHAnsi"/>
           <w:color w:val="auto"/>
         </w:rPr>
-        <w:t>Linearly “</w:t>
-      </w:r>
-      <w:proofErr w:type="spellStart"/>
-      <w:r>
-        <w:rPr>
-          <w:rFonts w:asciiTheme="minorHAnsi" w:hAnsiTheme="minorHAnsi" w:cstheme="minorHAnsi"/>
-          <w:color w:val="auto"/>
-        </w:rPr>
-        <w:t>unmix</w:t>
-      </w:r>
-      <w:proofErr w:type="spellEnd"/>
-      <w:r>
-        <w:rPr>
-          <w:rFonts w:asciiTheme="minorHAnsi" w:hAnsiTheme="minorHAnsi" w:cstheme="minorHAnsi"/>
-          <w:color w:val="auto"/>
-        </w:rPr>
-        <w:t>” the image with a series of spectra from a given library that will include ice, snow, and shadowed and illuminated rock surfaces</w:t>
+        <w:t>Linearly “unmix” the image with a series of spectra from a given library that will include ice, snow, and shadowed and illuminated rock surfaces</w:t>
       </w:r>
     </w:p>
     <w:p>
@@ -1097,39 +1055,7 @@
           <w:rFonts w:asciiTheme="minorHAnsi" w:hAnsiTheme="minorHAnsi" w:cstheme="minorHAnsi"/>
           <w:color w:val="auto"/>
         </w:rPr>
-        <w:t>Linearly “</w:t>
-      </w:r>
-      <w:proofErr w:type="spellStart"/>
-      <w:r>
-        <w:rPr>
-          <w:rFonts w:asciiTheme="minorHAnsi" w:hAnsiTheme="minorHAnsi" w:cstheme="minorHAnsi"/>
-          <w:color w:val="auto"/>
-        </w:rPr>
-        <w:t>unmix</w:t>
-      </w:r>
-      <w:proofErr w:type="spellEnd"/>
-      <w:r>
-        <w:rPr>
-          <w:rFonts w:asciiTheme="minorHAnsi" w:hAnsiTheme="minorHAnsi" w:cstheme="minorHAnsi"/>
-          <w:color w:val="auto"/>
-        </w:rPr>
-        <w:t xml:space="preserve">” these illuminated geological surfaces using a different </w:t>
-      </w:r>
-      <w:proofErr w:type="spellStart"/>
-      <w:r>
-        <w:rPr>
-          <w:rFonts w:asciiTheme="minorHAnsi" w:hAnsiTheme="minorHAnsi" w:cstheme="minorHAnsi"/>
-          <w:color w:val="auto"/>
-        </w:rPr>
-        <w:t>endmember</w:t>
-      </w:r>
-      <w:proofErr w:type="spellEnd"/>
-      <w:r>
-        <w:rPr>
-          <w:rFonts w:asciiTheme="minorHAnsi" w:hAnsiTheme="minorHAnsi" w:cstheme="minorHAnsi"/>
-          <w:color w:val="auto"/>
-        </w:rPr>
-        <w:t xml:space="preserve"> library, derived automatically from a library of hundreds of samples based on which library data were derived from a latitude/longitude contained within the scene</w:t>
+        <w:t>Linearly “unmix” these illuminated geological surfaces using a different endmember library, derived automatically from a library of hundreds of samples based on which library data were derived from a latitude/longitude contained within the scene</w:t>
       </w:r>
     </w:p>
     <w:p>
@@ -1150,23 +1076,7 @@
           <w:rFonts w:asciiTheme="minorHAnsi" w:hAnsiTheme="minorHAnsi" w:cstheme="minorHAnsi"/>
           <w:color w:val="auto"/>
         </w:rPr>
-        <w:t xml:space="preserve">Will hopefully generate </w:t>
-      </w:r>
-      <w:proofErr w:type="spellStart"/>
-      <w:r>
-        <w:rPr>
-          <w:rFonts w:asciiTheme="minorHAnsi" w:hAnsiTheme="minorHAnsi" w:cstheme="minorHAnsi"/>
-          <w:color w:val="auto"/>
-        </w:rPr>
-        <w:t>unmixing</w:t>
-      </w:r>
-      <w:proofErr w:type="spellEnd"/>
-      <w:r>
-        <w:rPr>
-          <w:rFonts w:asciiTheme="minorHAnsi" w:hAnsiTheme="minorHAnsi" w:cstheme="minorHAnsi"/>
-          <w:color w:val="auto"/>
-        </w:rPr>
-        <w:t xml:space="preserve"> models where each pixel can be assigned a given percentage of specific rock types</w:t>
+        <w:t>Will hopefully generate unmixing models where each pixel can be assigned a given percentage of specific rock types</w:t>
       </w:r>
     </w:p>
     <w:p>
@@ -1438,15 +1348,7 @@
           <w:rFonts w:asciiTheme="minorHAnsi" w:hAnsiTheme="minorHAnsi" w:cstheme="minorHAnsi"/>
           <w:color w:val="auto"/>
         </w:rPr>
-        <w:t xml:space="preserve">where </w:t>
-      </w:r>
-      <w:proofErr w:type="spellStart"/>
-      <w:r>
-        <w:rPr>
-          <w:rFonts w:asciiTheme="minorHAnsi" w:hAnsiTheme="minorHAnsi" w:cstheme="minorHAnsi"/>
-          <w:color w:val="auto"/>
-        </w:rPr>
-        <w:t>Rad</w:t>
+        <w:t>where Rad</w:t>
       </w:r>
       <w:r>
         <w:rPr>
@@ -1464,21 +1366,12 @@
         </w:rPr>
         <w:t>TOA</w:t>
       </w:r>
-      <w:proofErr w:type="spellEnd"/>
-      <w:r>
-        <w:rPr>
-          <w:rFonts w:asciiTheme="minorHAnsi" w:hAnsiTheme="minorHAnsi" w:cstheme="minorHAnsi"/>
-          <w:color w:val="auto"/>
-        </w:rPr>
-        <w:t xml:space="preserve"> is the band-specific top-of-atmosphere radiance, </w:t>
-      </w:r>
-      <w:proofErr w:type="spellStart"/>
-      <w:r>
-        <w:rPr>
-          <w:rFonts w:asciiTheme="minorHAnsi" w:hAnsiTheme="minorHAnsi" w:cstheme="minorHAnsi"/>
-          <w:color w:val="auto"/>
-        </w:rPr>
-        <w:t>RadCalFact</w:t>
+      <w:r>
+        <w:rPr>
+          <w:rFonts w:asciiTheme="minorHAnsi" w:hAnsiTheme="minorHAnsi" w:cstheme="minorHAnsi"/>
+          <w:color w:val="auto"/>
+        </w:rPr>
+        <w:t xml:space="preserve"> is the band-specific top-of-atmosphere radiance, RadCalFact</w:t>
       </w:r>
       <w:r>
         <w:rPr>
@@ -1488,21 +1381,12 @@
         </w:rPr>
         <w:t>λ</w:t>
       </w:r>
-      <w:proofErr w:type="spellEnd"/>
-      <w:r>
-        <w:rPr>
-          <w:rFonts w:asciiTheme="minorHAnsi" w:hAnsiTheme="minorHAnsi" w:cstheme="minorHAnsi"/>
-          <w:color w:val="auto"/>
-        </w:rPr>
-        <w:t xml:space="preserve"> is the band-specific Radiometric Calibration Factor found in the image metadata, </w:t>
-      </w:r>
-      <w:proofErr w:type="spellStart"/>
-      <w:r>
-        <w:rPr>
-          <w:rFonts w:asciiTheme="minorHAnsi" w:hAnsiTheme="minorHAnsi" w:cstheme="minorHAnsi"/>
-          <w:color w:val="auto"/>
-        </w:rPr>
-        <w:t>DN</w:t>
+      <w:r>
+        <w:rPr>
+          <w:rFonts w:asciiTheme="minorHAnsi" w:hAnsiTheme="minorHAnsi" w:cstheme="minorHAnsi"/>
+          <w:color w:val="auto"/>
+        </w:rPr>
+        <w:t xml:space="preserve"> is the band-specific Radiometric Calibration Factor found in the image metadata, DN</w:t>
       </w:r>
       <w:r>
         <w:rPr>
@@ -1512,21 +1396,12 @@
         </w:rPr>
         <w:t>λ</w:t>
       </w:r>
-      <w:proofErr w:type="spellEnd"/>
-      <w:r>
-        <w:rPr>
-          <w:rFonts w:asciiTheme="minorHAnsi" w:hAnsiTheme="minorHAnsi" w:cstheme="minorHAnsi"/>
-          <w:color w:val="auto"/>
-        </w:rPr>
-        <w:t xml:space="preserve"> is the band-specific raw digital number data from the image, and </w:t>
-      </w:r>
-      <w:proofErr w:type="spellStart"/>
-      <w:r>
-        <w:rPr>
-          <w:rFonts w:asciiTheme="minorHAnsi" w:hAnsiTheme="minorHAnsi" w:cstheme="minorHAnsi"/>
-          <w:color w:val="auto"/>
-        </w:rPr>
-        <w:t>EffBand</w:t>
+      <w:r>
+        <w:rPr>
+          <w:rFonts w:asciiTheme="minorHAnsi" w:hAnsiTheme="minorHAnsi" w:cstheme="minorHAnsi"/>
+          <w:color w:val="auto"/>
+        </w:rPr>
+        <w:t xml:space="preserve"> is the band-specific raw digital number data from the image, and EffBand</w:t>
       </w:r>
       <w:r>
         <w:rPr>
@@ -1536,7 +1411,6 @@
         </w:rPr>
         <w:t>λ</w:t>
       </w:r>
-      <w:proofErr w:type="spellEnd"/>
       <w:r>
         <w:rPr>
           <w:rFonts w:asciiTheme="minorHAnsi" w:hAnsiTheme="minorHAnsi" w:cstheme="minorHAnsi"/>
@@ -1631,16 +1505,7 @@
           <w:color w:val="auto"/>
         </w:rPr>
         <w:lastRenderedPageBreak/>
-        <w:t>Cores</w:t>
-      </w:r>
-      <w:proofErr w:type="gramStart"/>
-      <w:r>
-        <w:rPr>
-          <w:rFonts w:asciiTheme="minorHAnsi" w:hAnsiTheme="minorHAnsi" w:cstheme="minorHAnsi"/>
-          <w:b/>
-          <w:color w:val="auto"/>
-        </w:rPr>
-        <w:t>:</w:t>
+        <w:t>Cores:</w:t>
       </w:r>
       <w:r>
         <w:rPr>
@@ -1654,15 +1519,7 @@
           <w:rFonts w:asciiTheme="minorHAnsi" w:hAnsiTheme="minorHAnsi" w:cstheme="minorHAnsi"/>
           <w:color w:val="auto"/>
         </w:rPr>
-        <w:t>?</w:t>
-      </w:r>
-      <w:proofErr w:type="gramEnd"/>
-      <w:r>
-        <w:rPr>
-          <w:rFonts w:asciiTheme="minorHAnsi" w:hAnsiTheme="minorHAnsi" w:cstheme="minorHAnsi"/>
-          <w:color w:val="auto"/>
-        </w:rPr>
-        <w:t>?</w:t>
+        <w:t>??</w:t>
       </w:r>
     </w:p>
     <w:p>
@@ -1703,23 +1560,7 @@
           <w:rFonts w:asciiTheme="minorHAnsi" w:hAnsiTheme="minorHAnsi" w:cstheme="minorHAnsi"/>
           <w:color w:val="auto"/>
         </w:rPr>
-        <w:t xml:space="preserve">Raw image data (~1.3 GB each, </w:t>
-      </w:r>
-      <w:proofErr w:type="spellStart"/>
-      <w:r>
-        <w:rPr>
-          <w:rFonts w:asciiTheme="minorHAnsi" w:hAnsiTheme="minorHAnsi" w:cstheme="minorHAnsi"/>
-          <w:color w:val="auto"/>
-        </w:rPr>
-        <w:t>GeoTIFF</w:t>
-      </w:r>
-      <w:proofErr w:type="spellEnd"/>
-      <w:r>
-        <w:rPr>
-          <w:rFonts w:asciiTheme="minorHAnsi" w:hAnsiTheme="minorHAnsi" w:cstheme="minorHAnsi"/>
-          <w:color w:val="auto"/>
-        </w:rPr>
-        <w:t xml:space="preserve"> file)</w:t>
+        <w:t>Raw image data (~1.3 GB each, GeoTIFF file)</w:t>
       </w:r>
     </w:p>
     <w:p>
@@ -1739,23 +1580,7 @@
           <w:rFonts w:asciiTheme="minorHAnsi" w:hAnsiTheme="minorHAnsi" w:cstheme="minorHAnsi"/>
           <w:color w:val="auto"/>
         </w:rPr>
-        <w:t xml:space="preserve">Associated image metadata (~9 </w:t>
-      </w:r>
-      <w:proofErr w:type="spellStart"/>
-      <w:r>
-        <w:rPr>
-          <w:rFonts w:asciiTheme="minorHAnsi" w:hAnsiTheme="minorHAnsi" w:cstheme="minorHAnsi"/>
-          <w:color w:val="auto"/>
-        </w:rPr>
-        <w:t>kB</w:t>
-      </w:r>
-      <w:proofErr w:type="spellEnd"/>
-      <w:r>
-        <w:rPr>
-          <w:rFonts w:asciiTheme="minorHAnsi" w:hAnsiTheme="minorHAnsi" w:cstheme="minorHAnsi"/>
-          <w:color w:val="auto"/>
-        </w:rPr>
-        <w:t xml:space="preserve"> each, XML file)</w:t>
+        <w:t>Associated image metadata (~9 kB each, XML file)</w:t>
       </w:r>
     </w:p>
     <w:p>
@@ -1796,23 +1621,7 @@
           <w:rFonts w:asciiTheme="minorHAnsi" w:hAnsiTheme="minorHAnsi" w:cstheme="minorHAnsi"/>
           <w:color w:val="auto"/>
         </w:rPr>
-        <w:t xml:space="preserve">Top-of-atmosphere radiance file (~1.5 – 2.5 GB each, </w:t>
-      </w:r>
-      <w:proofErr w:type="spellStart"/>
-      <w:r>
-        <w:rPr>
-          <w:rFonts w:asciiTheme="minorHAnsi" w:hAnsiTheme="minorHAnsi" w:cstheme="minorHAnsi"/>
-          <w:color w:val="auto"/>
-        </w:rPr>
-        <w:t>GeoTIFF</w:t>
-      </w:r>
-      <w:proofErr w:type="spellEnd"/>
-      <w:r>
-        <w:rPr>
-          <w:rFonts w:asciiTheme="minorHAnsi" w:hAnsiTheme="minorHAnsi" w:cstheme="minorHAnsi"/>
-          <w:color w:val="auto"/>
-        </w:rPr>
-        <w:t xml:space="preserve"> file)</w:t>
+        <w:t>Top-of-atmosphere radiance file (~1.5 – 2.5 GB each, GeoTIFF file)</w:t>
       </w:r>
     </w:p>
     <w:p>
@@ -1878,7 +1687,29 @@
           <w:rFonts w:asciiTheme="minorHAnsi" w:hAnsiTheme="minorHAnsi" w:cstheme="minorHAnsi"/>
           <w:color w:val="auto"/>
         </w:rPr>
-        <w:t>For the entirety of geology in the Antarctic, this will probably require several TB of storage.  Will likely want to limit the number of images to reduce overlap.</w:t>
+        <w:t xml:space="preserve">For the entirety of geology in the Antarctic, this will probably require </w:t>
+      </w:r>
+      <w:commentRangeStart w:id="8"/>
+      <w:r>
+        <w:rPr>
+          <w:rFonts w:asciiTheme="minorHAnsi" w:hAnsiTheme="minorHAnsi" w:cstheme="minorHAnsi"/>
+          <w:color w:val="auto"/>
+        </w:rPr>
+        <w:t xml:space="preserve">several TB of storage.  </w:t>
+      </w:r>
+      <w:commentRangeEnd w:id="8"/>
+      <w:r>
+        <w:rPr>
+          <w:rStyle w:val="CommentReference"/>
+        </w:rPr>
+        <w:commentReference w:id="8"/>
+      </w:r>
+      <w:r>
+        <w:rPr>
+          <w:rFonts w:asciiTheme="minorHAnsi" w:hAnsiTheme="minorHAnsi" w:cstheme="minorHAnsi"/>
+          <w:color w:val="auto"/>
+        </w:rPr>
+        <w:t>Will likely want to limit the number of images to reduce overlap.</w:t>
       </w:r>
     </w:p>
     <w:p>
@@ -1894,6 +1725,7 @@
           <w:color w:val="auto"/>
         </w:rPr>
       </w:pPr>
+      <w:commentRangeStart w:id="9"/>
       <w:r>
         <w:rPr>
           <w:rFonts w:asciiTheme="minorHAnsi" w:hAnsiTheme="minorHAnsi" w:cstheme="minorHAnsi"/>
@@ -1910,6 +1742,13 @@
         </w:rPr>
         <w:t>2: Atmospheric Correction</w:t>
       </w:r>
+      <w:commentRangeEnd w:id="9"/>
+      <w:r>
+        <w:rPr>
+          <w:rStyle w:val="CommentReference"/>
+        </w:rPr>
+        <w:commentReference w:id="9"/>
+      </w:r>
     </w:p>
     <w:p>
       <w:pPr>
@@ -1958,46 +1797,14 @@
           <w:rFonts w:asciiTheme="minorHAnsi" w:hAnsiTheme="minorHAnsi" w:cstheme="minorHAnsi"/>
           <w:color w:val="auto"/>
         </w:rPr>
-        <w:t xml:space="preserve">variations in illumination (e.g., shadowed and </w:t>
-      </w:r>
-      <w:proofErr w:type="spellStart"/>
-      <w:r>
-        <w:rPr>
-          <w:rFonts w:asciiTheme="minorHAnsi" w:hAnsiTheme="minorHAnsi" w:cstheme="minorHAnsi"/>
-          <w:color w:val="auto"/>
-        </w:rPr>
-        <w:t>unshadowed</w:t>
-      </w:r>
-      <w:proofErr w:type="spellEnd"/>
-      <w:r>
-        <w:rPr>
-          <w:rFonts w:asciiTheme="minorHAnsi" w:hAnsiTheme="minorHAnsi" w:cstheme="minorHAnsi"/>
-          <w:color w:val="auto"/>
-        </w:rPr>
-        <w:t xml:space="preserve"> terrain).  </w:t>
-      </w:r>
-      <w:r>
-        <w:rPr>
-          <w:rFonts w:asciiTheme="minorHAnsi" w:hAnsiTheme="minorHAnsi" w:cstheme="minorHAnsi"/>
-          <w:color w:val="auto"/>
-        </w:rPr>
-        <w:t xml:space="preserve">Part 1 might be accomplished by comparing individual spectra to their neighbors to try to find large regions where spectral variability is minimal.  Once Part 1 is identified, finding locations near these regions that are dark and exhibit spectral signatures consistent with shadows will be required.  When these regions are identified, spectra across the homogeneous region under varying illumination scenarios must be collected, stored, and output.  The next step requires the assumption that the last spectral band (Band 8) does not exhibit any influences from atmospheric scattering, which is a “good enough” sort of assumption.  Once made, you can plot each band against Band 8 to find a (hopefully) linear series of data points.  Because we’ve assumed that Band 8 exhibits no influence from atmospheric scattering, a Band 8 value equal to zero will indicate a completely shadowed pixel.  So, we must now regress a trend line through the data to predict the Y-intercept of each band relative to Band 8.  For example, if the predicted value for Band 1 is 40 when Band 8 is equal to </w:t>
-      </w:r>
-      <w:proofErr w:type="gramStart"/>
-      <w:r>
-        <w:rPr>
-          <w:rFonts w:asciiTheme="minorHAnsi" w:hAnsiTheme="minorHAnsi" w:cstheme="minorHAnsi"/>
-          <w:color w:val="auto"/>
-        </w:rPr>
-        <w:t>zero, that</w:t>
-      </w:r>
-      <w:proofErr w:type="gramEnd"/>
-      <w:r>
-        <w:rPr>
-          <w:rFonts w:asciiTheme="minorHAnsi" w:hAnsiTheme="minorHAnsi" w:cstheme="minorHAnsi"/>
-          <w:color w:val="auto"/>
-        </w:rPr>
-        <w:t xml:space="preserve"> means that the atmosphere is contributing 40 W m</w:t>
+        <w:t xml:space="preserve">variations in illumination (e.g., shadowed and unshadowed terrain).  </w:t>
+      </w:r>
+      <w:r>
+        <w:rPr>
+          <w:rFonts w:asciiTheme="minorHAnsi" w:hAnsiTheme="minorHAnsi" w:cstheme="minorHAnsi"/>
+          <w:color w:val="auto"/>
+        </w:rPr>
+        <w:t>Part 1 might be accomplished by comparing individual spectra to their neighbors to try to find large regions where spectral variability is minimal.  Once Part 1 is identified, finding locations near these regions that are dark and exhibit spectral signatures consistent with shadows will be required.  When these regions are identified, spectra across the homogeneous region under varying illumination scenarios must be collected, stored, and output.  The next step requires the assumption that the last spectral band (Band 8) does not exhibit any influences from atmospheric scattering, which is a “good enough” sort of assumption.  Once made, you can plot each band against Band 8 to find a (hopefully) linear series of data points.  Because we’ve assumed that Band 8 exhibits no influence from atmospheric scattering, a Band 8 value equal to zero will indicate a completely shadowed pixel.  So, we must now regress a trend line through the data to predict the Y-intercept of each band relative to Band 8.  For example, if the predicted value for Band 1 is 40 when Band 8 is equal to zero, that means that the atmosphere is contributing 40 W m</w:t>
       </w:r>
       <w:r>
         <w:rPr>
@@ -2139,23 +1946,7 @@
           <w:rFonts w:asciiTheme="minorHAnsi" w:hAnsiTheme="minorHAnsi" w:cstheme="minorHAnsi"/>
           <w:color w:val="auto"/>
         </w:rPr>
-        <w:t xml:space="preserve">Surface radiance image (~1.5 – 2.5 GB each, </w:t>
-      </w:r>
-      <w:proofErr w:type="spellStart"/>
-      <w:r>
-        <w:rPr>
-          <w:rFonts w:asciiTheme="minorHAnsi" w:hAnsiTheme="minorHAnsi" w:cstheme="minorHAnsi"/>
-          <w:color w:val="auto"/>
-        </w:rPr>
-        <w:t>GeoTIFF</w:t>
-      </w:r>
-      <w:proofErr w:type="spellEnd"/>
-      <w:r>
-        <w:rPr>
-          <w:rFonts w:asciiTheme="minorHAnsi" w:hAnsiTheme="minorHAnsi" w:cstheme="minorHAnsi"/>
-          <w:color w:val="auto"/>
-        </w:rPr>
-        <w:t xml:space="preserve"> file)</w:t>
+        <w:t>Surface radiance image (~1.5 – 2.5 GB each, GeoTIFF file)</w:t>
       </w:r>
     </w:p>
     <w:p>
@@ -2444,15 +2235,96 @@
           <w:color w:val="auto"/>
         </w:rPr>
       </w:pPr>
-      <w:proofErr w:type="gramStart"/>
-      <w:r>
-        <w:rPr>
-          <w:rFonts w:asciiTheme="minorHAnsi" w:hAnsiTheme="minorHAnsi" w:cstheme="minorHAnsi"/>
-          <w:color w:val="auto"/>
-        </w:rPr>
-        <w:t>where</w:t>
-      </w:r>
-      <w:proofErr w:type="gramEnd"/>
+      <w:r>
+        <w:rPr>
+          <w:rFonts w:asciiTheme="minorHAnsi" w:hAnsiTheme="minorHAnsi" w:cstheme="minorHAnsi"/>
+          <w:color w:val="auto"/>
+        </w:rPr>
+        <w:t>where Refl</w:t>
+      </w:r>
+      <w:r>
+        <w:rPr>
+          <w:rFonts w:asciiTheme="minorHAnsi" w:hAnsiTheme="minorHAnsi" w:cstheme="minorHAnsi"/>
+          <w:color w:val="auto"/>
+          <w:vertAlign w:val="subscript"/>
+        </w:rPr>
+        <w:t>λ</w:t>
+      </w:r>
+      <w:r>
+        <w:rPr>
+          <w:rFonts w:asciiTheme="minorHAnsi" w:hAnsiTheme="minorHAnsi" w:cstheme="minorHAnsi"/>
+          <w:color w:val="auto"/>
+          <w:vertAlign w:val="superscript"/>
+        </w:rPr>
+        <w:t>Surf</w:t>
+      </w:r>
+      <w:r>
+        <w:rPr>
+          <w:rFonts w:asciiTheme="minorHAnsi" w:hAnsiTheme="minorHAnsi" w:cstheme="minorHAnsi"/>
+          <w:color w:val="auto"/>
+        </w:rPr>
+        <w:t xml:space="preserve"> is the derived band-specific surface reflectance, π is the term pi, equal to 3.14159, Rad</w:t>
+      </w:r>
+      <w:r>
+        <w:rPr>
+          <w:rFonts w:asciiTheme="minorHAnsi" w:hAnsiTheme="minorHAnsi" w:cstheme="minorHAnsi"/>
+          <w:color w:val="auto"/>
+          <w:vertAlign w:val="subscript"/>
+        </w:rPr>
+        <w:t>λ</w:t>
+      </w:r>
+      <w:r>
+        <w:rPr>
+          <w:rFonts w:asciiTheme="minorHAnsi" w:hAnsiTheme="minorHAnsi" w:cstheme="minorHAnsi"/>
+          <w:color w:val="auto"/>
+          <w:vertAlign w:val="superscript"/>
+        </w:rPr>
+        <w:t>Surf</w:t>
+      </w:r>
+      <w:r>
+        <w:rPr>
+          <w:rFonts w:asciiTheme="minorHAnsi" w:hAnsiTheme="minorHAnsi" w:cstheme="minorHAnsi"/>
+          <w:color w:val="auto"/>
+        </w:rPr>
+        <w:t xml:space="preserve"> is the band-specific surface radiance derived in Stage 3, d is the Earth-Sun distance, derived from the look-up table uploaded earlier, ESUN</w:t>
+      </w:r>
+      <w:r>
+        <w:rPr>
+          <w:rFonts w:asciiTheme="minorHAnsi" w:hAnsiTheme="minorHAnsi" w:cstheme="minorHAnsi"/>
+          <w:color w:val="auto"/>
+          <w:vertAlign w:val="subscript"/>
+        </w:rPr>
+        <w:t>λ</w:t>
+      </w:r>
+      <w:r>
+        <w:rPr>
+          <w:rFonts w:asciiTheme="minorHAnsi" w:hAnsiTheme="minorHAnsi" w:cstheme="minorHAnsi"/>
+          <w:color w:val="auto"/>
+        </w:rPr>
+        <w:t xml:space="preserve"> is the band-specific solar irradiance, derived from a look-up table uploaded earlier, and θ is the solar elevation for that given image, derived from the original image metadata file.</w:t>
+      </w:r>
+    </w:p>
+    <w:p>
+      <w:pPr>
+        <w:numPr>
+          <w:ilvl w:val="1"/>
+          <w:numId w:val="2"/>
+        </w:numPr>
+        <w:ind w:hanging="360"/>
+        <w:contextualSpacing/>
+        <w:rPr>
+          <w:rFonts w:asciiTheme="minorHAnsi" w:hAnsiTheme="minorHAnsi" w:cstheme="minorHAnsi"/>
+          <w:color w:val="auto"/>
+        </w:rPr>
+      </w:pPr>
+      <w:r>
+        <w:rPr>
+          <w:rFonts w:asciiTheme="minorHAnsi" w:hAnsiTheme="minorHAnsi" w:cstheme="minorHAnsi"/>
+          <w:b/>
+          <w:color w:val="auto"/>
+        </w:rPr>
+        <w:t>Input:</w:t>
+      </w:r>
       <w:r>
         <w:rPr>
           <w:rFonts w:asciiTheme="minorHAnsi" w:hAnsiTheme="minorHAnsi" w:cstheme="minorHAnsi"/>
@@ -2460,13 +2332,12 @@
         </w:rPr>
         <w:t xml:space="preserve"> </w:t>
       </w:r>
-      <w:proofErr w:type="spellStart"/>
-      <w:r>
-        <w:rPr>
-          <w:rFonts w:asciiTheme="minorHAnsi" w:hAnsiTheme="minorHAnsi" w:cstheme="minorHAnsi"/>
-          <w:color w:val="auto"/>
-        </w:rPr>
-        <w:t>Refl</w:t>
+      <w:r>
+        <w:rPr>
+          <w:rFonts w:asciiTheme="minorHAnsi" w:hAnsiTheme="minorHAnsi" w:cstheme="minorHAnsi"/>
+          <w:color w:val="auto"/>
+        </w:rPr>
+        <w:t>Surface radiance image, Earth-Sun distance look-up table, ESUN</w:t>
       </w:r>
       <w:r>
         <w:rPr>
@@ -2480,73 +2351,8 @@
         <w:rPr>
           <w:rFonts w:asciiTheme="minorHAnsi" w:hAnsiTheme="minorHAnsi" w:cstheme="minorHAnsi"/>
           <w:color w:val="auto"/>
-          <w:vertAlign w:val="superscript"/>
-        </w:rPr>
-        <w:t>Surf</w:t>
-      </w:r>
-      <w:proofErr w:type="spellEnd"/>
-      <w:r>
-        <w:rPr>
-          <w:rFonts w:asciiTheme="minorHAnsi" w:hAnsiTheme="minorHAnsi" w:cstheme="minorHAnsi"/>
-          <w:color w:val="auto"/>
-        </w:rPr>
-        <w:t xml:space="preserve"> is the derived band-specific surface reflectance, π is the term pi, equal to 3.14159, </w:t>
-      </w:r>
-      <w:proofErr w:type="spellStart"/>
-      <w:r>
-        <w:rPr>
-          <w:rFonts w:asciiTheme="minorHAnsi" w:hAnsiTheme="minorHAnsi" w:cstheme="minorHAnsi"/>
-          <w:color w:val="auto"/>
-        </w:rPr>
-        <w:t>Rad</w:t>
-      </w:r>
-      <w:r>
-        <w:rPr>
-          <w:rFonts w:asciiTheme="minorHAnsi" w:hAnsiTheme="minorHAnsi" w:cstheme="minorHAnsi"/>
-          <w:color w:val="auto"/>
-          <w:vertAlign w:val="subscript"/>
-        </w:rPr>
-        <w:t>λ</w:t>
-      </w:r>
-      <w:r>
-        <w:rPr>
-          <w:rFonts w:asciiTheme="minorHAnsi" w:hAnsiTheme="minorHAnsi" w:cstheme="minorHAnsi"/>
-          <w:color w:val="auto"/>
-          <w:vertAlign w:val="superscript"/>
-        </w:rPr>
-        <w:t>Surf</w:t>
-      </w:r>
-      <w:proofErr w:type="spellEnd"/>
-      <w:r>
-        <w:rPr>
-          <w:rFonts w:asciiTheme="minorHAnsi" w:hAnsiTheme="minorHAnsi" w:cstheme="minorHAnsi"/>
-          <w:color w:val="auto"/>
-        </w:rPr>
-        <w:t xml:space="preserve"> is the band-specific surface radiance derived in Stage 3, d is the Earth-Sun distance, derived from the look-up table uploaded earlier, </w:t>
-      </w:r>
-      <w:proofErr w:type="spellStart"/>
-      <w:r>
-        <w:rPr>
-          <w:rFonts w:asciiTheme="minorHAnsi" w:hAnsiTheme="minorHAnsi" w:cstheme="minorHAnsi"/>
-          <w:color w:val="auto"/>
-        </w:rPr>
-        <w:t>ESUN</w:t>
-      </w:r>
-      <w:r>
-        <w:rPr>
-          <w:rFonts w:asciiTheme="minorHAnsi" w:hAnsiTheme="minorHAnsi" w:cstheme="minorHAnsi"/>
-          <w:color w:val="auto"/>
-          <w:vertAlign w:val="subscript"/>
-        </w:rPr>
-        <w:t>λ</w:t>
-      </w:r>
-      <w:proofErr w:type="spellEnd"/>
-      <w:r>
-        <w:rPr>
-          <w:rFonts w:asciiTheme="minorHAnsi" w:hAnsiTheme="minorHAnsi" w:cstheme="minorHAnsi"/>
-          <w:color w:val="auto"/>
-        </w:rPr>
-        <w:t xml:space="preserve"> is the band-specific solar irradiance, derived from a look-up table uploaded earlier, and θ is the solar elevation for that given image, derived from the original image metadata file.</w:t>
+        </w:rPr>
+        <w:t xml:space="preserve"> look-up table, and original image metadata file.</w:t>
       </w:r>
     </w:p>
     <w:p>
@@ -2568,66 +2374,6 @@
           <w:b/>
           <w:color w:val="auto"/>
         </w:rPr>
-        <w:t>Input:</w:t>
-      </w:r>
-      <w:r>
-        <w:rPr>
-          <w:rFonts w:asciiTheme="minorHAnsi" w:hAnsiTheme="minorHAnsi" w:cstheme="minorHAnsi"/>
-          <w:color w:val="auto"/>
-        </w:rPr>
-        <w:t xml:space="preserve"> </w:t>
-      </w:r>
-      <w:r>
-        <w:rPr>
-          <w:rFonts w:asciiTheme="minorHAnsi" w:hAnsiTheme="minorHAnsi" w:cstheme="minorHAnsi"/>
-          <w:color w:val="auto"/>
-        </w:rPr>
-        <w:t xml:space="preserve">Surface radiance image, Earth-Sun distance look-up table, </w:t>
-      </w:r>
-      <w:proofErr w:type="spellStart"/>
-      <w:r>
-        <w:rPr>
-          <w:rFonts w:asciiTheme="minorHAnsi" w:hAnsiTheme="minorHAnsi" w:cstheme="minorHAnsi"/>
-          <w:color w:val="auto"/>
-        </w:rPr>
-        <w:t>ESUN</w:t>
-      </w:r>
-      <w:r>
-        <w:rPr>
-          <w:rFonts w:asciiTheme="minorHAnsi" w:hAnsiTheme="minorHAnsi" w:cstheme="minorHAnsi"/>
-          <w:color w:val="auto"/>
-          <w:vertAlign w:val="subscript"/>
-        </w:rPr>
-        <w:t>λ</w:t>
-      </w:r>
-      <w:proofErr w:type="spellEnd"/>
-      <w:r>
-        <w:rPr>
-          <w:rFonts w:asciiTheme="minorHAnsi" w:hAnsiTheme="minorHAnsi" w:cstheme="minorHAnsi"/>
-          <w:color w:val="auto"/>
-        </w:rPr>
-        <w:t xml:space="preserve"> look-up table, and original image metadata file.</w:t>
-      </w:r>
-    </w:p>
-    <w:p>
-      <w:pPr>
-        <w:numPr>
-          <w:ilvl w:val="1"/>
-          <w:numId w:val="2"/>
-        </w:numPr>
-        <w:ind w:hanging="360"/>
-        <w:contextualSpacing/>
-        <w:rPr>
-          <w:rFonts w:asciiTheme="minorHAnsi" w:hAnsiTheme="minorHAnsi" w:cstheme="minorHAnsi"/>
-          <w:color w:val="auto"/>
-        </w:rPr>
-      </w:pPr>
-      <w:r>
-        <w:rPr>
-          <w:rFonts w:asciiTheme="minorHAnsi" w:hAnsiTheme="minorHAnsi" w:cstheme="minorHAnsi"/>
-          <w:b/>
-          <w:color w:val="auto"/>
-        </w:rPr>
         <w:t>Output</w:t>
       </w:r>
       <w:r>
@@ -2642,23 +2388,7 @@
           <w:rFonts w:asciiTheme="minorHAnsi" w:hAnsiTheme="minorHAnsi" w:cstheme="minorHAnsi"/>
           <w:color w:val="auto"/>
         </w:rPr>
-        <w:t xml:space="preserve">Surface reflectance image (~1.5 – 2.5 GB each, </w:t>
-      </w:r>
-      <w:proofErr w:type="spellStart"/>
-      <w:r>
-        <w:rPr>
-          <w:rFonts w:asciiTheme="minorHAnsi" w:hAnsiTheme="minorHAnsi" w:cstheme="minorHAnsi"/>
-          <w:color w:val="auto"/>
-        </w:rPr>
-        <w:t>GeoTIFF</w:t>
-      </w:r>
-      <w:proofErr w:type="spellEnd"/>
-      <w:r>
-        <w:rPr>
-          <w:rFonts w:asciiTheme="minorHAnsi" w:hAnsiTheme="minorHAnsi" w:cstheme="minorHAnsi"/>
-          <w:color w:val="auto"/>
-        </w:rPr>
-        <w:t xml:space="preserve"> file)</w:t>
+        <w:t>Surface reflectance image (~1.5 – 2.5 GB each, GeoTIFF file)</w:t>
       </w:r>
     </w:p>
     <w:p>
@@ -2722,23 +2452,109 @@
           <w:rFonts w:asciiTheme="minorHAnsi" w:hAnsiTheme="minorHAnsi" w:cstheme="minorHAnsi"/>
           <w:color w:val="auto"/>
         </w:rPr>
+        <w:t xml:space="preserve"> rasters</w:t>
+      </w:r>
+      <w:r>
+        <w:rPr>
+          <w:rFonts w:asciiTheme="minorHAnsi" w:hAnsiTheme="minorHAnsi" w:cstheme="minorHAnsi"/>
+          <w:color w:val="auto"/>
+        </w:rPr>
+        <w:t>)</w:t>
+      </w:r>
+      <w:r>
+        <w:rPr>
+          <w:rFonts w:asciiTheme="minorHAnsi" w:hAnsiTheme="minorHAnsi" w:cstheme="minorHAnsi"/>
+          <w:color w:val="auto"/>
+        </w:rPr>
         <w:t xml:space="preserve"> </w:t>
       </w:r>
-      <w:proofErr w:type="spellStart"/>
-      <w:r>
-        <w:rPr>
-          <w:rFonts w:asciiTheme="minorHAnsi" w:hAnsiTheme="minorHAnsi" w:cstheme="minorHAnsi"/>
-          <w:color w:val="auto"/>
-        </w:rPr>
-        <w:t>rasters</w:t>
-      </w:r>
-      <w:proofErr w:type="spellEnd"/>
-      <w:r>
-        <w:rPr>
-          <w:rFonts w:asciiTheme="minorHAnsi" w:hAnsiTheme="minorHAnsi" w:cstheme="minorHAnsi"/>
-          <w:color w:val="auto"/>
-        </w:rPr>
-        <w:t>)</w:t>
+    </w:p>
+    <w:p>
+      <w:pPr>
+        <w:numPr>
+          <w:ilvl w:val="0"/>
+          <w:numId w:val="2"/>
+        </w:numPr>
+        <w:ind w:hanging="360"/>
+        <w:contextualSpacing/>
+        <w:rPr>
+          <w:rFonts w:asciiTheme="minorHAnsi" w:hAnsiTheme="minorHAnsi" w:cstheme="minorHAnsi"/>
+          <w:color w:val="auto"/>
+        </w:rPr>
+      </w:pPr>
+      <w:r>
+        <w:rPr>
+          <w:rFonts w:asciiTheme="minorHAnsi" w:hAnsiTheme="minorHAnsi" w:cstheme="minorHAnsi"/>
+          <w:b/>
+          <w:color w:val="auto"/>
+        </w:rPr>
+        <w:t xml:space="preserve">Stage </w:t>
+      </w:r>
+      <w:r>
+        <w:rPr>
+          <w:rFonts w:asciiTheme="minorHAnsi" w:hAnsiTheme="minorHAnsi" w:cstheme="minorHAnsi"/>
+          <w:b/>
+          <w:color w:val="auto"/>
+        </w:rPr>
+        <w:t>4: Removing “Non-Geological” Surfaces</w:t>
+      </w:r>
+    </w:p>
+    <w:p>
+      <w:pPr>
+        <w:numPr>
+          <w:ilvl w:val="1"/>
+          <w:numId w:val="2"/>
+        </w:numPr>
+        <w:ind w:hanging="360"/>
+        <w:contextualSpacing/>
+        <w:rPr>
+          <w:rFonts w:asciiTheme="minorHAnsi" w:hAnsiTheme="minorHAnsi" w:cstheme="minorHAnsi"/>
+          <w:color w:val="auto"/>
+        </w:rPr>
+      </w:pPr>
+      <w:r>
+        <w:rPr>
+          <w:rFonts w:asciiTheme="minorHAnsi" w:hAnsiTheme="minorHAnsi" w:cstheme="minorHAnsi"/>
+          <w:b/>
+          <w:color w:val="auto"/>
+        </w:rPr>
+        <w:t>Description</w:t>
+      </w:r>
+      <w:r>
+        <w:rPr>
+          <w:rFonts w:asciiTheme="minorHAnsi" w:hAnsiTheme="minorHAnsi" w:cstheme="minorHAnsi"/>
+          <w:color w:val="auto"/>
+        </w:rPr>
+        <w:t xml:space="preserve">: </w:t>
+      </w:r>
+      <w:r>
+        <w:rPr>
+          <w:rFonts w:asciiTheme="minorHAnsi" w:hAnsiTheme="minorHAnsi" w:cstheme="minorHAnsi"/>
+          <w:color w:val="auto"/>
+        </w:rPr>
+        <w:t>Perform a linear unmixing of the surface reflectance data using a pre-defined spectral library that contains snow, ice, and shadowed and illuminated rock surfaces.  Any surface that is modeled at less than ~80% illuminated rock surfaces will be removed from the scene, as to eliminate all non-rocky and non-illuminated pixels from the scene.</w:t>
+      </w:r>
+    </w:p>
+    <w:p>
+      <w:pPr>
+        <w:numPr>
+          <w:ilvl w:val="1"/>
+          <w:numId w:val="2"/>
+        </w:numPr>
+        <w:ind w:hanging="360"/>
+        <w:contextualSpacing/>
+        <w:rPr>
+          <w:rFonts w:asciiTheme="minorHAnsi" w:hAnsiTheme="minorHAnsi" w:cstheme="minorHAnsi"/>
+          <w:color w:val="auto"/>
+        </w:rPr>
+      </w:pPr>
+      <w:r>
+        <w:rPr>
+          <w:rFonts w:asciiTheme="minorHAnsi" w:hAnsiTheme="minorHAnsi" w:cstheme="minorHAnsi"/>
+          <w:b/>
+          <w:color w:val="auto"/>
+        </w:rPr>
+        <w:t>Input:</w:t>
       </w:r>
       <w:r>
         <w:rPr>
@@ -2747,155 +2563,12 @@
         </w:rPr>
         <w:t xml:space="preserve"> </w:t>
       </w:r>
-    </w:p>
-    <w:p>
-      <w:pPr>
-        <w:numPr>
-          <w:ilvl w:val="0"/>
-          <w:numId w:val="2"/>
-        </w:numPr>
-        <w:ind w:hanging="360"/>
-        <w:contextualSpacing/>
-        <w:rPr>
-          <w:rFonts w:asciiTheme="minorHAnsi" w:hAnsiTheme="minorHAnsi" w:cstheme="minorHAnsi"/>
-          <w:color w:val="auto"/>
-        </w:rPr>
-      </w:pPr>
-      <w:r>
-        <w:rPr>
-          <w:rFonts w:asciiTheme="minorHAnsi" w:hAnsiTheme="minorHAnsi" w:cstheme="minorHAnsi"/>
-          <w:b/>
-          <w:color w:val="auto"/>
-        </w:rPr>
-        <w:t xml:space="preserve">Stage </w:t>
-      </w:r>
-      <w:r>
-        <w:rPr>
-          <w:rFonts w:asciiTheme="minorHAnsi" w:hAnsiTheme="minorHAnsi" w:cstheme="minorHAnsi"/>
-          <w:b/>
-          <w:color w:val="auto"/>
-        </w:rPr>
-        <w:t>4: Removing “Non-Geological” Surfaces</w:t>
-      </w:r>
-    </w:p>
-    <w:p>
-      <w:pPr>
-        <w:numPr>
-          <w:ilvl w:val="1"/>
-          <w:numId w:val="2"/>
-        </w:numPr>
-        <w:ind w:hanging="360"/>
-        <w:contextualSpacing/>
-        <w:rPr>
-          <w:rFonts w:asciiTheme="minorHAnsi" w:hAnsiTheme="minorHAnsi" w:cstheme="minorHAnsi"/>
-          <w:color w:val="auto"/>
-        </w:rPr>
-      </w:pPr>
-      <w:r>
-        <w:rPr>
-          <w:rFonts w:asciiTheme="minorHAnsi" w:hAnsiTheme="minorHAnsi" w:cstheme="minorHAnsi"/>
-          <w:b/>
-          <w:color w:val="auto"/>
-        </w:rPr>
-        <w:t>Description</w:t>
-      </w:r>
-      <w:r>
-        <w:rPr>
-          <w:rFonts w:asciiTheme="minorHAnsi" w:hAnsiTheme="minorHAnsi" w:cstheme="minorHAnsi"/>
-          <w:color w:val="auto"/>
-        </w:rPr>
-        <w:t xml:space="preserve">: </w:t>
-      </w:r>
-      <w:r>
-        <w:rPr>
-          <w:rFonts w:asciiTheme="minorHAnsi" w:hAnsiTheme="minorHAnsi" w:cstheme="minorHAnsi"/>
-          <w:color w:val="auto"/>
-        </w:rPr>
-        <w:t xml:space="preserve">Perform a linear </w:t>
-      </w:r>
-      <w:proofErr w:type="spellStart"/>
-      <w:r>
-        <w:rPr>
-          <w:rFonts w:asciiTheme="minorHAnsi" w:hAnsiTheme="minorHAnsi" w:cstheme="minorHAnsi"/>
-          <w:color w:val="auto"/>
-        </w:rPr>
-        <w:t>unmixing</w:t>
-      </w:r>
-      <w:proofErr w:type="spellEnd"/>
-      <w:r>
-        <w:rPr>
-          <w:rFonts w:asciiTheme="minorHAnsi" w:hAnsiTheme="minorHAnsi" w:cstheme="minorHAnsi"/>
-          <w:color w:val="auto"/>
-        </w:rPr>
-        <w:t xml:space="preserve"> of the surface reflectance data using a pre-defined spectral library that contains snow, ice, and shadowed and illuminated rock surfaces.  Any surface that is modeled at less than ~80% illuminated rock surfaces will be removed from the scene, as to eliminate all non-rocky and non-illuminated pixels from the scene.</w:t>
-      </w:r>
-    </w:p>
-    <w:p>
-      <w:pPr>
-        <w:numPr>
-          <w:ilvl w:val="1"/>
-          <w:numId w:val="2"/>
-        </w:numPr>
-        <w:ind w:hanging="360"/>
-        <w:contextualSpacing/>
-        <w:rPr>
-          <w:rFonts w:asciiTheme="minorHAnsi" w:hAnsiTheme="minorHAnsi" w:cstheme="minorHAnsi"/>
-          <w:color w:val="auto"/>
-        </w:rPr>
-      </w:pPr>
-      <w:r>
-        <w:rPr>
-          <w:rFonts w:asciiTheme="minorHAnsi" w:hAnsiTheme="minorHAnsi" w:cstheme="minorHAnsi"/>
-          <w:b/>
-          <w:color w:val="auto"/>
-        </w:rPr>
-        <w:t>Input:</w:t>
-      </w:r>
-      <w:r>
-        <w:rPr>
-          <w:rFonts w:asciiTheme="minorHAnsi" w:hAnsiTheme="minorHAnsi" w:cstheme="minorHAnsi"/>
-          <w:color w:val="auto"/>
-        </w:rPr>
-        <w:t xml:space="preserve"> </w:t>
-      </w:r>
-      <w:r>
-        <w:rPr>
-          <w:rFonts w:asciiTheme="minorHAnsi" w:hAnsiTheme="minorHAnsi" w:cstheme="minorHAnsi"/>
-          <w:color w:val="auto"/>
-        </w:rPr>
-        <w:t xml:space="preserve">Surface reflectance image, </w:t>
-      </w:r>
-      <w:proofErr w:type="spellStart"/>
-      <w:r>
-        <w:rPr>
-          <w:rFonts w:asciiTheme="minorHAnsi" w:hAnsiTheme="minorHAnsi" w:cstheme="minorHAnsi"/>
-          <w:color w:val="auto"/>
-        </w:rPr>
-        <w:t>endmember</w:t>
-      </w:r>
-      <w:proofErr w:type="spellEnd"/>
-      <w:r>
-        <w:rPr>
-          <w:rFonts w:asciiTheme="minorHAnsi" w:hAnsiTheme="minorHAnsi" w:cstheme="minorHAnsi"/>
-          <w:color w:val="auto"/>
-        </w:rPr>
-        <w:t xml:space="preserve"> library to </w:t>
-      </w:r>
-      <w:proofErr w:type="spellStart"/>
-      <w:r>
-        <w:rPr>
-          <w:rFonts w:asciiTheme="minorHAnsi" w:hAnsiTheme="minorHAnsi" w:cstheme="minorHAnsi"/>
-          <w:color w:val="auto"/>
-        </w:rPr>
-        <w:t>unmix</w:t>
-      </w:r>
-      <w:proofErr w:type="spellEnd"/>
-      <w:r>
-        <w:rPr>
-          <w:rFonts w:asciiTheme="minorHAnsi" w:hAnsiTheme="minorHAnsi" w:cstheme="minorHAnsi"/>
-          <w:color w:val="auto"/>
-        </w:rPr>
-        <w:t xml:space="preserve"> the data.</w:t>
+      <w:r>
+        <w:rPr>
+          <w:rFonts w:asciiTheme="minorHAnsi" w:hAnsiTheme="minorHAnsi" w:cstheme="minorHAnsi"/>
+          <w:color w:val="auto"/>
+        </w:rPr>
+        <w:t>Surface reflectance image, endmember library to unmix the data.</w:t>
       </w:r>
     </w:p>
     <w:p>
@@ -2944,39 +2617,7 @@
           <w:rFonts w:asciiTheme="minorHAnsi" w:hAnsiTheme="minorHAnsi" w:cstheme="minorHAnsi"/>
           <w:color w:val="auto"/>
         </w:rPr>
-        <w:t xml:space="preserve">Unmixed image file, where each band corresponds to a modeled abundance of each </w:t>
-      </w:r>
-      <w:proofErr w:type="spellStart"/>
-      <w:r>
-        <w:rPr>
-          <w:rFonts w:asciiTheme="minorHAnsi" w:hAnsiTheme="minorHAnsi" w:cstheme="minorHAnsi"/>
-          <w:color w:val="auto"/>
-        </w:rPr>
-        <w:t>endmember</w:t>
-      </w:r>
-      <w:proofErr w:type="spellEnd"/>
-      <w:r>
-        <w:rPr>
-          <w:rFonts w:asciiTheme="minorHAnsi" w:hAnsiTheme="minorHAnsi" w:cstheme="minorHAnsi"/>
-          <w:color w:val="auto"/>
-        </w:rPr>
-        <w:t xml:space="preserve"> used in the </w:t>
-      </w:r>
-      <w:proofErr w:type="spellStart"/>
-      <w:r>
-        <w:rPr>
-          <w:rFonts w:asciiTheme="minorHAnsi" w:hAnsiTheme="minorHAnsi" w:cstheme="minorHAnsi"/>
-          <w:color w:val="auto"/>
-        </w:rPr>
-        <w:t>unmixing</w:t>
-      </w:r>
-      <w:proofErr w:type="spellEnd"/>
-      <w:r>
-        <w:rPr>
-          <w:rFonts w:asciiTheme="minorHAnsi" w:hAnsiTheme="minorHAnsi" w:cstheme="minorHAnsi"/>
-          <w:color w:val="auto"/>
-        </w:rPr>
-        <w:t xml:space="preserve"> process (~1.5 – 2.5 GB</w:t>
+        <w:t>Unmixed image file, where each band corresponds to a modeled abundance of each endmember used in the unmixing process (~1.5 – 2.5 GB</w:t>
       </w:r>
       <w:r>
         <w:rPr>
@@ -2990,23 +2631,7 @@
           <w:rFonts w:asciiTheme="minorHAnsi" w:hAnsiTheme="minorHAnsi" w:cstheme="minorHAnsi"/>
           <w:color w:val="auto"/>
         </w:rPr>
-        <w:t xml:space="preserve">, </w:t>
-      </w:r>
-      <w:proofErr w:type="spellStart"/>
-      <w:r>
-        <w:rPr>
-          <w:rFonts w:asciiTheme="minorHAnsi" w:hAnsiTheme="minorHAnsi" w:cstheme="minorHAnsi"/>
-          <w:color w:val="auto"/>
-        </w:rPr>
-        <w:t>GeoTIFF</w:t>
-      </w:r>
-      <w:proofErr w:type="spellEnd"/>
-      <w:r>
-        <w:rPr>
-          <w:rFonts w:asciiTheme="minorHAnsi" w:hAnsiTheme="minorHAnsi" w:cstheme="minorHAnsi"/>
-          <w:color w:val="auto"/>
-        </w:rPr>
-        <w:t xml:space="preserve"> file)</w:t>
+        <w:t>, GeoTIFF file)</w:t>
       </w:r>
     </w:p>
     <w:p>
@@ -3040,23 +2665,7 @@
           <w:rFonts w:asciiTheme="minorHAnsi" w:hAnsiTheme="minorHAnsi" w:cstheme="minorHAnsi"/>
           <w:color w:val="auto"/>
         </w:rPr>
-        <w:t xml:space="preserve">, </w:t>
-      </w:r>
-      <w:proofErr w:type="spellStart"/>
-      <w:r>
-        <w:rPr>
-          <w:rFonts w:asciiTheme="minorHAnsi" w:hAnsiTheme="minorHAnsi" w:cstheme="minorHAnsi"/>
-          <w:color w:val="auto"/>
-        </w:rPr>
-        <w:t>GeoTIFF</w:t>
-      </w:r>
-      <w:proofErr w:type="spellEnd"/>
-      <w:r>
-        <w:rPr>
-          <w:rFonts w:asciiTheme="minorHAnsi" w:hAnsiTheme="minorHAnsi" w:cstheme="minorHAnsi"/>
-          <w:color w:val="auto"/>
-        </w:rPr>
-        <w:t xml:space="preserve"> file)</w:t>
+        <w:t>, GeoTIFF file)</w:t>
       </w:r>
     </w:p>
     <w:p>
@@ -3082,8 +2691,8 @@
           <w:color w:val="auto"/>
         </w:rPr>
       </w:pPr>
-      <w:bookmarkStart w:id="6" w:name="_j2lf8xyrg7p8" w:colFirst="0" w:colLast="0"/>
-      <w:bookmarkEnd w:id="6"/>
+      <w:bookmarkStart w:id="11" w:name="_j2lf8xyrg7p8" w:colFirst="0" w:colLast="0"/>
+      <w:bookmarkEnd w:id="11"/>
       <w:r>
         <w:rPr>
           <w:rFonts w:asciiTheme="minorHAnsi" w:hAnsiTheme="minorHAnsi" w:cstheme="minorHAnsi"/>
@@ -3222,23 +2831,7 @@
           <w:rFonts w:asciiTheme="minorHAnsi" w:hAnsiTheme="minorHAnsi" w:cstheme="minorHAnsi"/>
           <w:color w:val="auto"/>
         </w:rPr>
-        <w:t xml:space="preserve">Several one-band parameter images of the initially input reflectance image (~1 GB each, </w:t>
-      </w:r>
-      <w:proofErr w:type="spellStart"/>
-      <w:r>
-        <w:rPr>
-          <w:rFonts w:asciiTheme="minorHAnsi" w:hAnsiTheme="minorHAnsi" w:cstheme="minorHAnsi"/>
-          <w:color w:val="auto"/>
-        </w:rPr>
-        <w:t>GeoTIFF</w:t>
-      </w:r>
-      <w:proofErr w:type="spellEnd"/>
-      <w:r>
-        <w:rPr>
-          <w:rFonts w:asciiTheme="minorHAnsi" w:hAnsiTheme="minorHAnsi" w:cstheme="minorHAnsi"/>
-          <w:color w:val="auto"/>
-        </w:rPr>
-        <w:t xml:space="preserve"> file)</w:t>
+        <w:t>Several one-band parameter images of the initially input reflectance image (~1 GB each, GeoTIFF file)</w:t>
       </w:r>
     </w:p>
     <w:p>
@@ -3286,265 +2879,87 @@
           <w:b/>
           <w:color w:val="auto"/>
         </w:rPr>
+        <w:t xml:space="preserve"> Unmixing Images to Derive Surface Geology</w:t>
+      </w:r>
+    </w:p>
+    <w:p>
+      <w:pPr>
+        <w:numPr>
+          <w:ilvl w:val="1"/>
+          <w:numId w:val="2"/>
+        </w:numPr>
+        <w:ind w:hanging="360"/>
+        <w:contextualSpacing/>
+        <w:rPr>
+          <w:rFonts w:asciiTheme="minorHAnsi" w:hAnsiTheme="minorHAnsi" w:cstheme="minorHAnsi"/>
+          <w:color w:val="auto"/>
+        </w:rPr>
+      </w:pPr>
+      <w:r>
+        <w:rPr>
+          <w:rFonts w:asciiTheme="minorHAnsi" w:hAnsiTheme="minorHAnsi" w:cstheme="minorHAnsi"/>
+          <w:b/>
+          <w:color w:val="auto"/>
+        </w:rPr>
+        <w:t>Description</w:t>
+      </w:r>
+      <w:r>
+        <w:rPr>
+          <w:rFonts w:asciiTheme="minorHAnsi" w:hAnsiTheme="minorHAnsi" w:cstheme="minorHAnsi"/>
+          <w:color w:val="auto"/>
+        </w:rPr>
+        <w:t xml:space="preserve">: </w:t>
+      </w:r>
+      <w:r>
+        <w:rPr>
+          <w:rFonts w:asciiTheme="minorHAnsi" w:hAnsiTheme="minorHAnsi" w:cstheme="minorHAnsi"/>
+          <w:color w:val="auto"/>
+        </w:rPr>
+        <w:t xml:space="preserve">Similar to Stage 4, we will linear unmix the surface reflectance image using an endmember library with only geological materials.  This endmember library has already been created by Salvatore, and includes samples from throughout the Transantarctic Mountains.  Salvatore will provide a “standard” endmember library that can be used to unmix any scene.  However, it would be nice to automatically search through the spectral library for the corresponding sample latitude/longitude to see if any samples were acquired from within the imaged area.  If so, replacing one of the </w:t>
+      </w:r>
+      <w:r>
+        <w:rPr>
+          <w:rFonts w:asciiTheme="minorHAnsi" w:hAnsiTheme="minorHAnsi" w:cstheme="minorHAnsi"/>
+          <w:color w:val="auto"/>
+        </w:rPr>
+        <w:lastRenderedPageBreak/>
+        <w:t>“standard” endmembers with this true surface endmember would be ideal.  In the most ideal instances, there will be multiple geologic targets acquired within a given image, and so the endmember library used to unmix the data will be completed derived from within the scene.</w:t>
+      </w:r>
+    </w:p>
+    <w:p>
+      <w:pPr>
+        <w:numPr>
+          <w:ilvl w:val="1"/>
+          <w:numId w:val="2"/>
+        </w:numPr>
+        <w:ind w:hanging="360"/>
+        <w:contextualSpacing/>
+        <w:rPr>
+          <w:rFonts w:asciiTheme="minorHAnsi" w:hAnsiTheme="minorHAnsi" w:cstheme="minorHAnsi"/>
+          <w:color w:val="auto"/>
+        </w:rPr>
+      </w:pPr>
+      <w:r>
+        <w:rPr>
+          <w:rFonts w:asciiTheme="minorHAnsi" w:hAnsiTheme="minorHAnsi" w:cstheme="minorHAnsi"/>
+          <w:b/>
+          <w:color w:val="auto"/>
+        </w:rPr>
+        <w:t>Input:</w:t>
+      </w:r>
+      <w:r>
+        <w:rPr>
+          <w:rFonts w:asciiTheme="minorHAnsi" w:hAnsiTheme="minorHAnsi" w:cstheme="minorHAnsi"/>
+          <w:color w:val="auto"/>
+        </w:rPr>
         <w:t xml:space="preserve"> </w:t>
       </w:r>
-      <w:proofErr w:type="spellStart"/>
-      <w:r>
-        <w:rPr>
-          <w:rFonts w:asciiTheme="minorHAnsi" w:hAnsiTheme="minorHAnsi" w:cstheme="minorHAnsi"/>
-          <w:b/>
-          <w:color w:val="auto"/>
-        </w:rPr>
-        <w:t>Unmixing</w:t>
-      </w:r>
-      <w:proofErr w:type="spellEnd"/>
-      <w:r>
-        <w:rPr>
-          <w:rFonts w:asciiTheme="minorHAnsi" w:hAnsiTheme="minorHAnsi" w:cstheme="minorHAnsi"/>
-          <w:b/>
-          <w:color w:val="auto"/>
-        </w:rPr>
-        <w:t xml:space="preserve"> Images to Derive Surface Geology</w:t>
-      </w:r>
-    </w:p>
-    <w:p>
-      <w:pPr>
-        <w:numPr>
-          <w:ilvl w:val="1"/>
-          <w:numId w:val="2"/>
-        </w:numPr>
-        <w:ind w:hanging="360"/>
-        <w:contextualSpacing/>
-        <w:rPr>
-          <w:rFonts w:asciiTheme="minorHAnsi" w:hAnsiTheme="minorHAnsi" w:cstheme="minorHAnsi"/>
-          <w:color w:val="auto"/>
-        </w:rPr>
-      </w:pPr>
-      <w:r>
-        <w:rPr>
-          <w:rFonts w:asciiTheme="minorHAnsi" w:hAnsiTheme="minorHAnsi" w:cstheme="minorHAnsi"/>
-          <w:b/>
-          <w:color w:val="auto"/>
-        </w:rPr>
-        <w:t>Description</w:t>
-      </w:r>
-      <w:r>
-        <w:rPr>
-          <w:rFonts w:asciiTheme="minorHAnsi" w:hAnsiTheme="minorHAnsi" w:cstheme="minorHAnsi"/>
-          <w:color w:val="auto"/>
-        </w:rPr>
-        <w:t xml:space="preserve">: </w:t>
-      </w:r>
-      <w:r>
-        <w:rPr>
-          <w:rFonts w:asciiTheme="minorHAnsi" w:hAnsiTheme="minorHAnsi" w:cstheme="minorHAnsi"/>
-          <w:color w:val="auto"/>
-        </w:rPr>
-        <w:t xml:space="preserve">Similar to Stage 4, we will linear </w:t>
-      </w:r>
-      <w:proofErr w:type="spellStart"/>
-      <w:r>
-        <w:rPr>
-          <w:rFonts w:asciiTheme="minorHAnsi" w:hAnsiTheme="minorHAnsi" w:cstheme="minorHAnsi"/>
-          <w:color w:val="auto"/>
-        </w:rPr>
-        <w:t>unmix</w:t>
-      </w:r>
-      <w:proofErr w:type="spellEnd"/>
-      <w:r>
-        <w:rPr>
-          <w:rFonts w:asciiTheme="minorHAnsi" w:hAnsiTheme="minorHAnsi" w:cstheme="minorHAnsi"/>
-          <w:color w:val="auto"/>
-        </w:rPr>
-        <w:t xml:space="preserve"> the surface reflectance image using an </w:t>
-      </w:r>
-      <w:proofErr w:type="spellStart"/>
-      <w:r>
-        <w:rPr>
-          <w:rFonts w:asciiTheme="minorHAnsi" w:hAnsiTheme="minorHAnsi" w:cstheme="minorHAnsi"/>
-          <w:color w:val="auto"/>
-        </w:rPr>
-        <w:t>endmember</w:t>
-      </w:r>
-      <w:proofErr w:type="spellEnd"/>
-      <w:r>
-        <w:rPr>
-          <w:rFonts w:asciiTheme="minorHAnsi" w:hAnsiTheme="minorHAnsi" w:cstheme="minorHAnsi"/>
-          <w:color w:val="auto"/>
-        </w:rPr>
-        <w:t xml:space="preserve"> library with only geological materials.  This </w:t>
-      </w:r>
-      <w:proofErr w:type="spellStart"/>
-      <w:r>
-        <w:rPr>
-          <w:rFonts w:asciiTheme="minorHAnsi" w:hAnsiTheme="minorHAnsi" w:cstheme="minorHAnsi"/>
-          <w:color w:val="auto"/>
-        </w:rPr>
-        <w:t>endmember</w:t>
-      </w:r>
-      <w:proofErr w:type="spellEnd"/>
-      <w:r>
-        <w:rPr>
-          <w:rFonts w:asciiTheme="minorHAnsi" w:hAnsiTheme="minorHAnsi" w:cstheme="minorHAnsi"/>
-          <w:color w:val="auto"/>
-        </w:rPr>
-        <w:t xml:space="preserve"> library has already been created by Salvatore, and includes samples from throughout the Transantarctic Mountains.  Salvatore will provide a “standard” </w:t>
-      </w:r>
-      <w:proofErr w:type="spellStart"/>
-      <w:r>
-        <w:rPr>
-          <w:rFonts w:asciiTheme="minorHAnsi" w:hAnsiTheme="minorHAnsi" w:cstheme="minorHAnsi"/>
-          <w:color w:val="auto"/>
-        </w:rPr>
-        <w:t>endmember</w:t>
-      </w:r>
-      <w:proofErr w:type="spellEnd"/>
-      <w:r>
-        <w:rPr>
-          <w:rFonts w:asciiTheme="minorHAnsi" w:hAnsiTheme="minorHAnsi" w:cstheme="minorHAnsi"/>
-          <w:color w:val="auto"/>
-        </w:rPr>
-        <w:t xml:space="preserve"> library that can be used to </w:t>
-      </w:r>
-      <w:proofErr w:type="spellStart"/>
-      <w:r>
-        <w:rPr>
-          <w:rFonts w:asciiTheme="minorHAnsi" w:hAnsiTheme="minorHAnsi" w:cstheme="minorHAnsi"/>
-          <w:color w:val="auto"/>
-        </w:rPr>
-        <w:t>unmix</w:t>
-      </w:r>
-      <w:proofErr w:type="spellEnd"/>
-      <w:r>
-        <w:rPr>
-          <w:rFonts w:asciiTheme="minorHAnsi" w:hAnsiTheme="minorHAnsi" w:cstheme="minorHAnsi"/>
-          <w:color w:val="auto"/>
-        </w:rPr>
-        <w:t xml:space="preserve"> any scene.  However, it would be nice to automatically search through the spectral library for the corresponding sample latitude/longitude to see if any samples were acquired from within the imaged area.  If so, replacing one of the </w:t>
-      </w:r>
-      <w:r>
-        <w:rPr>
-          <w:rFonts w:asciiTheme="minorHAnsi" w:hAnsiTheme="minorHAnsi" w:cstheme="minorHAnsi"/>
-          <w:color w:val="auto"/>
-        </w:rPr>
-        <w:lastRenderedPageBreak/>
-        <w:t xml:space="preserve">“standard” </w:t>
-      </w:r>
-      <w:proofErr w:type="spellStart"/>
-      <w:r>
-        <w:rPr>
-          <w:rFonts w:asciiTheme="minorHAnsi" w:hAnsiTheme="minorHAnsi" w:cstheme="minorHAnsi"/>
-          <w:color w:val="auto"/>
-        </w:rPr>
-        <w:t>endmembers</w:t>
-      </w:r>
-      <w:proofErr w:type="spellEnd"/>
-      <w:r>
-        <w:rPr>
-          <w:rFonts w:asciiTheme="minorHAnsi" w:hAnsiTheme="minorHAnsi" w:cstheme="minorHAnsi"/>
-          <w:color w:val="auto"/>
-        </w:rPr>
-        <w:t xml:space="preserve"> with this true surface </w:t>
-      </w:r>
-      <w:proofErr w:type="spellStart"/>
-      <w:r>
-        <w:rPr>
-          <w:rFonts w:asciiTheme="minorHAnsi" w:hAnsiTheme="minorHAnsi" w:cstheme="minorHAnsi"/>
-          <w:color w:val="auto"/>
-        </w:rPr>
-        <w:t>endmember</w:t>
-      </w:r>
-      <w:proofErr w:type="spellEnd"/>
-      <w:r>
-        <w:rPr>
-          <w:rFonts w:asciiTheme="minorHAnsi" w:hAnsiTheme="minorHAnsi" w:cstheme="minorHAnsi"/>
-          <w:color w:val="auto"/>
-        </w:rPr>
-        <w:t xml:space="preserve"> would be ideal.  In the most ideal instances, there will be multiple geologic targets acquired within a given image, and so the </w:t>
-      </w:r>
-      <w:proofErr w:type="spellStart"/>
-      <w:r>
-        <w:rPr>
-          <w:rFonts w:asciiTheme="minorHAnsi" w:hAnsiTheme="minorHAnsi" w:cstheme="minorHAnsi"/>
-          <w:color w:val="auto"/>
-        </w:rPr>
-        <w:t>endmember</w:t>
-      </w:r>
-      <w:proofErr w:type="spellEnd"/>
-      <w:r>
-        <w:rPr>
-          <w:rFonts w:asciiTheme="minorHAnsi" w:hAnsiTheme="minorHAnsi" w:cstheme="minorHAnsi"/>
-          <w:color w:val="auto"/>
-        </w:rPr>
-        <w:t xml:space="preserve"> library used to </w:t>
-      </w:r>
-      <w:proofErr w:type="spellStart"/>
-      <w:r>
-        <w:rPr>
-          <w:rFonts w:asciiTheme="minorHAnsi" w:hAnsiTheme="minorHAnsi" w:cstheme="minorHAnsi"/>
-          <w:color w:val="auto"/>
-        </w:rPr>
-        <w:t>unmix</w:t>
-      </w:r>
-      <w:proofErr w:type="spellEnd"/>
-      <w:r>
-        <w:rPr>
-          <w:rFonts w:asciiTheme="minorHAnsi" w:hAnsiTheme="minorHAnsi" w:cstheme="minorHAnsi"/>
-          <w:color w:val="auto"/>
-        </w:rPr>
-        <w:t xml:space="preserve"> the data will be completed derived from within the scene.</w:t>
-      </w:r>
-    </w:p>
-    <w:p>
-      <w:pPr>
-        <w:numPr>
-          <w:ilvl w:val="1"/>
-          <w:numId w:val="2"/>
-        </w:numPr>
-        <w:ind w:hanging="360"/>
-        <w:contextualSpacing/>
-        <w:rPr>
-          <w:rFonts w:asciiTheme="minorHAnsi" w:hAnsiTheme="minorHAnsi" w:cstheme="minorHAnsi"/>
-          <w:color w:val="auto"/>
-        </w:rPr>
-      </w:pPr>
-      <w:r>
-        <w:rPr>
-          <w:rFonts w:asciiTheme="minorHAnsi" w:hAnsiTheme="minorHAnsi" w:cstheme="minorHAnsi"/>
-          <w:b/>
-          <w:color w:val="auto"/>
-        </w:rPr>
-        <w:t>Input:</w:t>
-      </w:r>
-      <w:r>
-        <w:rPr>
-          <w:rFonts w:asciiTheme="minorHAnsi" w:hAnsiTheme="minorHAnsi" w:cstheme="minorHAnsi"/>
-          <w:color w:val="auto"/>
-        </w:rPr>
-        <w:t xml:space="preserve"> </w:t>
-      </w:r>
-      <w:r>
-        <w:rPr>
-          <w:rFonts w:asciiTheme="minorHAnsi" w:hAnsiTheme="minorHAnsi" w:cstheme="minorHAnsi"/>
-          <w:color w:val="auto"/>
-        </w:rPr>
-        <w:t xml:space="preserve">Surface reflectance image, where all “non-geological” surfaces have been removed, as well as a geological </w:t>
-      </w:r>
-      <w:proofErr w:type="spellStart"/>
-      <w:r>
-        <w:rPr>
-          <w:rFonts w:asciiTheme="minorHAnsi" w:hAnsiTheme="minorHAnsi" w:cstheme="minorHAnsi"/>
-          <w:color w:val="auto"/>
-        </w:rPr>
-        <w:t>endmember</w:t>
-      </w:r>
-      <w:proofErr w:type="spellEnd"/>
-      <w:r>
-        <w:rPr>
-          <w:rFonts w:asciiTheme="minorHAnsi" w:hAnsiTheme="minorHAnsi" w:cstheme="minorHAnsi"/>
-          <w:color w:val="auto"/>
-        </w:rPr>
-        <w:t xml:space="preserve"> library.</w:t>
+      <w:r>
+        <w:rPr>
+          <w:rFonts w:asciiTheme="minorHAnsi" w:hAnsiTheme="minorHAnsi" w:cstheme="minorHAnsi"/>
+          <w:color w:val="auto"/>
+        </w:rPr>
+        <w:t>Surface reflectance image, where all “non-geological” surfaces have been removed, as well as a geological endmember library.</w:t>
       </w:r>
     </w:p>
     <w:p>
@@ -3600,55 +3015,7 @@
           <w:rFonts w:asciiTheme="minorHAnsi" w:hAnsiTheme="minorHAnsi" w:cstheme="minorHAnsi"/>
           <w:color w:val="auto"/>
         </w:rPr>
-        <w:t xml:space="preserve"> image file, where each band corresponds to a modeled abundance of each </w:t>
-      </w:r>
-      <w:proofErr w:type="spellStart"/>
-      <w:r>
-        <w:rPr>
-          <w:rFonts w:asciiTheme="minorHAnsi" w:hAnsiTheme="minorHAnsi" w:cstheme="minorHAnsi"/>
-          <w:color w:val="auto"/>
-        </w:rPr>
-        <w:t>endmember</w:t>
-      </w:r>
-      <w:proofErr w:type="spellEnd"/>
-      <w:r>
-        <w:rPr>
-          <w:rFonts w:asciiTheme="minorHAnsi" w:hAnsiTheme="minorHAnsi" w:cstheme="minorHAnsi"/>
-          <w:color w:val="auto"/>
-        </w:rPr>
-        <w:t xml:space="preserve"> used in the </w:t>
-      </w:r>
-      <w:proofErr w:type="spellStart"/>
-      <w:r>
-        <w:rPr>
-          <w:rFonts w:asciiTheme="minorHAnsi" w:hAnsiTheme="minorHAnsi" w:cstheme="minorHAnsi"/>
-          <w:color w:val="auto"/>
-        </w:rPr>
-        <w:t>unmixing</w:t>
-      </w:r>
-      <w:proofErr w:type="spellEnd"/>
-      <w:r>
-        <w:rPr>
-          <w:rFonts w:asciiTheme="minorHAnsi" w:hAnsiTheme="minorHAnsi" w:cstheme="minorHAnsi"/>
-          <w:color w:val="auto"/>
-        </w:rPr>
-        <w:t xml:space="preserve"> process (~1.5 – 2.5 GB each, </w:t>
-      </w:r>
-      <w:proofErr w:type="spellStart"/>
-      <w:r>
-        <w:rPr>
-          <w:rFonts w:asciiTheme="minorHAnsi" w:hAnsiTheme="minorHAnsi" w:cstheme="minorHAnsi"/>
-          <w:color w:val="auto"/>
-        </w:rPr>
-        <w:t>GeoTIFF</w:t>
-      </w:r>
-      <w:proofErr w:type="spellEnd"/>
-      <w:r>
-        <w:rPr>
-          <w:rFonts w:asciiTheme="minorHAnsi" w:hAnsiTheme="minorHAnsi" w:cstheme="minorHAnsi"/>
-          <w:color w:val="auto"/>
-        </w:rPr>
-        <w:t xml:space="preserve"> file)</w:t>
+        <w:t xml:space="preserve"> image file, where each band corresponds to a modeled abundance of each endmember used in the unmixing process (~1.5 – 2.5 GB each, GeoTIFF file)</w:t>
       </w:r>
     </w:p>
     <w:p>
@@ -3702,8 +3069,22 @@
       <w:r>
         <w:t xml:space="preserve">Can you describe the computational challenge: automation? Scale? Portability? Complexity? </w:t>
       </w:r>
-      <w:bookmarkStart w:id="4" w:name="_GoBack"/>
-      <w:bookmarkEnd w:id="4"/>
+    </w:p>
+  </w:comment>
+  <w:comment w:id="4" w:author="Shantenu Jha" w:date="2017-11-24T18:33:00Z" w:initials="SJ">
+    <w:p>
+      <w:pPr>
+        <w:pStyle w:val="CommentText"/>
+      </w:pPr>
+      <w:r>
+        <w:rPr>
+          <w:rStyle w:val="CommentReference"/>
+        </w:rPr>
+        <w:annotationRef/>
+      </w:r>
+      <w:r>
+        <w:t xml:space="preserve">Can the steps below be done using Python? </w:t>
+      </w:r>
     </w:p>
   </w:comment>
   <w:comment w:id="5" w:author="Mark" w:date="2017-11-01T13:14:00Z" w:initials="M">
@@ -3720,6 +3101,75 @@
       <w:r>
         <w:t>Not sure exactly what is meant here, so this may need updating.</w:t>
       </w:r>
+    </w:p>
+  </w:comment>
+  <w:comment w:id="6" w:author="Shantenu Jha" w:date="2017-11-24T18:34:00Z" w:initials="SJ">
+    <w:p>
+      <w:pPr>
+        <w:pStyle w:val="CommentText"/>
+      </w:pPr>
+      <w:r>
+        <w:rPr>
+          <w:rStyle w:val="CommentReference"/>
+        </w:rPr>
+        <w:annotationRef/>
+      </w:r>
+      <w:r>
+        <w:t xml:space="preserve">Is there a Python script/program for Steps 1 – 5 ? </w:t>
+      </w:r>
+    </w:p>
+  </w:comment>
+  <w:comment w:id="7" w:author="Shantenu Jha" w:date="2017-11-24T18:38:00Z" w:initials="SJ">
+    <w:p>
+      <w:pPr>
+        <w:pStyle w:val="CommentText"/>
+      </w:pPr>
+      <w:r>
+        <w:rPr>
+          <w:rStyle w:val="CommentReference"/>
+        </w:rPr>
+        <w:annotationRef/>
+      </w:r>
+      <w:r>
+        <w:t>Is this a step within ENVI? Once again is there a python executable to perform this step?</w:t>
+      </w:r>
+    </w:p>
+  </w:comment>
+  <w:comment w:id="8" w:author="Shantenu Jha" w:date="2017-11-24T18:40:00Z" w:initials="SJ">
+    <w:p>
+      <w:pPr>
+        <w:pStyle w:val="CommentText"/>
+      </w:pPr>
+      <w:r>
+        <w:rPr>
+          <w:rStyle w:val="CommentReference"/>
+        </w:rPr>
+        <w:annotationRef/>
+      </w:r>
+      <w:r>
+        <w:t>I don’t see the cal</w:t>
+      </w:r>
+      <w:r>
+        <w:t>culation: 2.5 GB (upper bound). Does this mean there are about O(1000) files?</w:t>
+      </w:r>
+    </w:p>
+  </w:comment>
+  <w:comment w:id="9" w:author="Shantenu Jha" w:date="2017-11-24T18:40:00Z" w:initials="SJ">
+    <w:p>
+      <w:pPr>
+        <w:pStyle w:val="CommentText"/>
+      </w:pPr>
+      <w:r>
+        <w:rPr>
+          <w:rStyle w:val="CommentReference"/>
+        </w:rPr>
+        <w:annotationRef/>
+      </w:r>
+      <w:r>
+        <w:t>Is there a python script/program to do this?</w:t>
+      </w:r>
+      <w:bookmarkStart w:id="10" w:name="_GoBack"/>
+      <w:bookmarkEnd w:id="10"/>
     </w:p>
   </w:comment>
 </w:comments>
@@ -5561,7 +5011,7 @@
   <a:extraClrSchemeLst/>
   <a:extLst>
     <a:ext uri="{05A4C25C-085E-4340-85A3-A5531E510DB2}">
-      <thm15:themeFamily xmlns:thm15="http://schemas.microsoft.com/office/thememl/2012/main" xmlns="" name="Office Theme" id="{62F939B6-93AF-4DB8-9C6B-D6C7DFDC589F}" vid="{4A3C46E8-61CC-4603-A589-7422A47A8E4A}"/>
+      <thm15:themeFamily xmlns="" xmlns:thm15="http://schemas.microsoft.com/office/thememl/2012/main" name="Office Theme" id="{62F939B6-93AF-4DB8-9C6B-D6C7DFDC589F}" vid="{4A3C46E8-61CC-4603-A589-7422A47A8E4A}"/>
     </a:ext>
   </a:extLst>
 </a:theme>
@@ -5572,7 +5022,7 @@
 </file>
 
 <file path=customXml/itemProps1.xml><?xml version="1.0" encoding="utf-8"?>
-<ds:datastoreItem xmlns:ds="http://schemas.openxmlformats.org/officeDocument/2006/customXml" ds:itemID="{5E23656B-885F-4D45-AA06-6C736B2C6471}">
+<ds:datastoreItem xmlns:ds="http://schemas.openxmlformats.org/officeDocument/2006/customXml" ds:itemID="{476E749B-701F-4841-BCD0-896D88749CFB}">
   <ds:schemaRefs>
     <ds:schemaRef ds:uri="http://schemas.openxmlformats.org/officeDocument/2006/bibliography"/>
   </ds:schemaRefs>

</xml_diff>